<commit_message>
Added new classes for Inheritence example
</commit_message>
<xml_diff>
--- a/Document/CsharpDocument.docx
+++ b/Document/CsharpDocument.docx
@@ -285,16 +285,8 @@
         <w:rPr>
           <w:lang w:val="en-US"/>
         </w:rPr>
-        <w:t xml:space="preserve"> can’t be modified after declaration must assign the value at the time of declaration can’t modified maintain one and only one </w:t>
-      </w:r>
-      <w:proofErr w:type="spellStart"/>
-      <w:r>
-        <w:rPr>
-          <w:lang w:val="en-US"/>
-        </w:rPr>
-        <w:t>copie</w:t>
-      </w:r>
-      <w:proofErr w:type="spellEnd"/>
+        <w:t xml:space="preserve"> can’t be modified after declaration must assign the value at the time of declaration can’t modified maintain one and only one copie</w:t>
+      </w:r>
       <w:r>
         <w:rPr>
           <w:lang w:val="en-US"/>
@@ -310,7 +302,6 @@
           <w:lang w:val="en-US"/>
         </w:rPr>
       </w:pPr>
-      <w:proofErr w:type="spellStart"/>
       <w:proofErr w:type="gramStart"/>
       <w:r>
         <w:rPr>
@@ -318,13 +309,262 @@
           <w:bCs/>
           <w:lang w:val="en-US"/>
         </w:rPr>
-        <w:t>Readonly</w:t>
-      </w:r>
-      <w:proofErr w:type="spellEnd"/>
-      <w:r>
-        <w:rPr>
-          <w:b/>
-          <w:bCs/>
+        <w:t>Readonly :</w:t>
+      </w:r>
+      <w:proofErr w:type="gramEnd"/>
+      <w:r>
+        <w:rPr>
+          <w:b/>
+          <w:bCs/>
+          <w:lang w:val="en-US"/>
+        </w:rPr>
+        <w:t>-</w:t>
+      </w:r>
+    </w:p>
+    <w:p>
+      <w:pPr>
+        <w:rPr>
+          <w:lang w:val="en-US"/>
+        </w:rPr>
+      </w:pPr>
+      <w:r>
+        <w:rPr>
+          <w:lang w:val="en-US"/>
+        </w:rPr>
+        <w:t xml:space="preserve">These variables also can’t be modified after the initialization </w:t>
+      </w:r>
+      <w:r>
+        <w:rPr>
+          <w:lang w:val="en-US"/>
+        </w:rPr>
+        <w:t>(</w:t>
+      </w:r>
+      <w:r>
+        <w:rPr>
+          <w:lang w:val="en-US"/>
+        </w:rPr>
+        <w:t xml:space="preserve">after declaration maintain </w:t>
+      </w:r>
+      <w:r>
+        <w:rPr>
+          <w:b/>
+          <w:bCs/>
+          <w:lang w:val="en-US"/>
+        </w:rPr>
+        <w:t>N</w:t>
+      </w:r>
+      <w:r>
+        <w:rPr>
+          <w:lang w:val="en-US"/>
+        </w:rPr>
+        <w:t xml:space="preserve"> instances </w:t>
+      </w:r>
+      <w:r>
+        <w:rPr>
+          <w:b/>
+          <w:bCs/>
+          <w:lang w:val="en-US"/>
+        </w:rPr>
+        <w:t>N</w:t>
+      </w:r>
+      <w:r>
+        <w:rPr>
+          <w:lang w:val="en-US"/>
+        </w:rPr>
+        <w:t xml:space="preserve"> copies </w:t>
+      </w:r>
+      <w:r>
+        <w:rPr>
+          <w:b/>
+          <w:bCs/>
+          <w:lang w:val="en-US"/>
+        </w:rPr>
+        <w:t>0</w:t>
+      </w:r>
+      <w:r>
+        <w:rPr>
+          <w:lang w:val="en-US"/>
+        </w:rPr>
+        <w:t xml:space="preserve"> instances </w:t>
+      </w:r>
+      <w:r>
+        <w:rPr>
+          <w:b/>
+          <w:bCs/>
+          <w:lang w:val="en-US"/>
+        </w:rPr>
+        <w:t>0</w:t>
+      </w:r>
+      <w:r>
+        <w:rPr>
+          <w:lang w:val="en-US"/>
+        </w:rPr>
+        <w:t xml:space="preserve"> copies</w:t>
+      </w:r>
+      <w:r>
+        <w:rPr>
+          <w:lang w:val="en-US"/>
+        </w:rPr>
+        <w:t>)</w:t>
+      </w:r>
+    </w:p>
+    <w:p>
+      <w:pPr>
+        <w:rPr>
+          <w:b/>
+          <w:bCs/>
+          <w:lang w:val="en-US"/>
+        </w:rPr>
+      </w:pPr>
+      <w:r>
+        <w:rPr>
+          <w:b/>
+          <w:bCs/>
+          <w:lang w:val="en-US"/>
+        </w:rPr>
+        <w:t>Modifiable Non-</w:t>
+      </w:r>
+      <w:proofErr w:type="gramStart"/>
+      <w:r>
+        <w:rPr>
+          <w:b/>
+          <w:bCs/>
+          <w:lang w:val="en-US"/>
+        </w:rPr>
+        <w:t>Modifiable</w:t>
+      </w:r>
+      <w:r>
+        <w:rPr>
+          <w:b/>
+          <w:bCs/>
+          <w:lang w:val="en-US"/>
+        </w:rPr>
+        <w:t>:-</w:t>
+      </w:r>
+      <w:proofErr w:type="gramEnd"/>
+    </w:p>
+    <w:p>
+      <w:pPr>
+        <w:rPr>
+          <w:lang w:val="en-US"/>
+        </w:rPr>
+      </w:pPr>
+      <w:proofErr w:type="gramStart"/>
+      <w:r>
+        <w:rPr>
+          <w:b/>
+          <w:bCs/>
+          <w:lang w:val="en-US"/>
+        </w:rPr>
+        <w:t>Static :</w:t>
+      </w:r>
+      <w:proofErr w:type="gramEnd"/>
+      <w:r>
+        <w:rPr>
+          <w:b/>
+          <w:bCs/>
+          <w:lang w:val="en-US"/>
+        </w:rPr>
+        <w:t xml:space="preserve">- </w:t>
+      </w:r>
+      <w:r>
+        <w:rPr>
+          <w:lang w:val="en-US"/>
+        </w:rPr>
+        <w:t>single</w:t>
+      </w:r>
+      <w:r>
+        <w:rPr>
+          <w:lang w:val="en-US"/>
+        </w:rPr>
+        <w:t xml:space="preserve"> copie</w:t>
+      </w:r>
+      <w:r>
+        <w:rPr>
+          <w:lang w:val="en-US"/>
+        </w:rPr>
+        <w:t xml:space="preserve"> modifiable static </w:t>
+      </w:r>
+    </w:p>
+    <w:p>
+      <w:pPr>
+        <w:rPr>
+          <w:lang w:val="en-US"/>
+        </w:rPr>
+      </w:pPr>
+      <w:r>
+        <w:rPr>
+          <w:b/>
+          <w:bCs/>
+          <w:lang w:val="en-US"/>
+        </w:rPr>
+        <w:t>Constant</w:t>
+      </w:r>
+      <w:r>
+        <w:rPr>
+          <w:lang w:val="en-US"/>
+        </w:rPr>
+        <w:t xml:space="preserve"> </w:t>
+      </w:r>
+      <w:r>
+        <w:rPr>
+          <w:lang w:val="en-US"/>
+        </w:rPr>
+        <w:t>single</w:t>
+      </w:r>
+      <w:r>
+        <w:rPr>
+          <w:lang w:val="en-US"/>
+        </w:rPr>
+        <w:t xml:space="preserve"> copie non modifiable static</w:t>
+      </w:r>
+    </w:p>
+    <w:p>
+      <w:pPr>
+        <w:rPr>
+          <w:lang w:val="en-US"/>
+        </w:rPr>
+      </w:pPr>
+      <w:proofErr w:type="gramStart"/>
+      <w:r>
+        <w:rPr>
+          <w:b/>
+          <w:bCs/>
+          <w:lang w:val="en-US"/>
+        </w:rPr>
+        <w:t>Instance:</w:t>
+      </w:r>
+      <w:r>
+        <w:rPr>
+          <w:lang w:val="en-US"/>
+        </w:rPr>
+        <w:t>-</w:t>
+      </w:r>
+      <w:proofErr w:type="gramEnd"/>
+      <w:r>
+        <w:rPr>
+          <w:lang w:val="en-US"/>
+        </w:rPr>
+        <w:t>Multiple copies modifiable</w:t>
+      </w:r>
+    </w:p>
+    <w:p>
+      <w:pPr>
+        <w:rPr>
+          <w:lang w:val="en-US"/>
+        </w:rPr>
+      </w:pPr>
+      <w:proofErr w:type="gramStart"/>
+      <w:r>
+        <w:rPr>
+          <w:b/>
+          <w:bCs/>
+          <w:lang w:val="en-US"/>
+        </w:rPr>
+        <w:t>ReadOnly</w:t>
+      </w:r>
+      <w:r>
+        <w:rPr>
           <w:lang w:val="en-US"/>
         </w:rPr>
         <w:t xml:space="preserve"> :</w:t>
@@ -332,327 +572,21 @@
       <w:proofErr w:type="gramEnd"/>
       <w:r>
         <w:rPr>
-          <w:b/>
-          <w:bCs/>
           <w:lang w:val="en-US"/>
         </w:rPr>
         <w:t>-</w:t>
       </w:r>
-    </w:p>
-    <w:p>
-      <w:pPr>
-        <w:rPr>
-          <w:lang w:val="en-US"/>
-        </w:rPr>
-      </w:pPr>
-      <w:r>
-        <w:rPr>
-          <w:lang w:val="en-US"/>
-        </w:rPr>
-        <w:t xml:space="preserve">These variables also can’t be modified after the initialization </w:t>
-      </w:r>
-      <w:r>
-        <w:rPr>
-          <w:lang w:val="en-US"/>
-        </w:rPr>
-        <w:t>(</w:t>
-      </w:r>
-      <w:r>
-        <w:rPr>
-          <w:lang w:val="en-US"/>
-        </w:rPr>
-        <w:t xml:space="preserve">after declaration maintain </w:t>
-      </w:r>
-      <w:r>
-        <w:rPr>
-          <w:b/>
-          <w:bCs/>
-          <w:lang w:val="en-US"/>
-        </w:rPr>
-        <w:t>N</w:t>
-      </w:r>
-      <w:r>
-        <w:rPr>
-          <w:lang w:val="en-US"/>
-        </w:rPr>
-        <w:t xml:space="preserve"> instances </w:t>
-      </w:r>
-      <w:r>
-        <w:rPr>
-          <w:b/>
-          <w:bCs/>
-          <w:lang w:val="en-US"/>
-        </w:rPr>
-        <w:t>N</w:t>
-      </w:r>
-      <w:r>
-        <w:rPr>
-          <w:lang w:val="en-US"/>
-        </w:rPr>
-        <w:t xml:space="preserve"> copies </w:t>
-      </w:r>
-      <w:r>
-        <w:rPr>
-          <w:b/>
-          <w:bCs/>
-          <w:lang w:val="en-US"/>
-        </w:rPr>
-        <w:t>0</w:t>
-      </w:r>
-      <w:r>
-        <w:rPr>
-          <w:lang w:val="en-US"/>
-        </w:rPr>
-        <w:t xml:space="preserve"> instances </w:t>
-      </w:r>
-      <w:r>
-        <w:rPr>
-          <w:b/>
-          <w:bCs/>
-          <w:lang w:val="en-US"/>
-        </w:rPr>
-        <w:t>0</w:t>
-      </w:r>
-      <w:r>
-        <w:rPr>
-          <w:lang w:val="en-US"/>
-        </w:rPr>
-        <w:t xml:space="preserve"> copies</w:t>
-      </w:r>
-      <w:r>
-        <w:rPr>
-          <w:lang w:val="en-US"/>
-        </w:rPr>
-        <w:t>)</w:t>
-      </w:r>
-    </w:p>
-    <w:p>
-      <w:pPr>
-        <w:rPr>
-          <w:b/>
-          <w:bCs/>
-          <w:lang w:val="en-US"/>
-        </w:rPr>
-      </w:pPr>
-      <w:r>
-        <w:rPr>
-          <w:b/>
-          <w:bCs/>
-          <w:lang w:val="en-US"/>
-        </w:rPr>
-        <w:t>Modifiable Non-</w:t>
-      </w:r>
-      <w:proofErr w:type="gramStart"/>
-      <w:r>
-        <w:rPr>
-          <w:b/>
-          <w:bCs/>
-          <w:lang w:val="en-US"/>
-        </w:rPr>
-        <w:t>Modifiable</w:t>
-      </w:r>
-      <w:r>
-        <w:rPr>
-          <w:b/>
-          <w:bCs/>
-          <w:lang w:val="en-US"/>
-        </w:rPr>
-        <w:t>:-</w:t>
-      </w:r>
-      <w:proofErr w:type="gramEnd"/>
-    </w:p>
-    <w:p>
-      <w:pPr>
-        <w:rPr>
-          <w:lang w:val="en-US"/>
-        </w:rPr>
-      </w:pPr>
-      <w:proofErr w:type="gramStart"/>
-      <w:r>
-        <w:rPr>
-          <w:b/>
-          <w:bCs/>
-          <w:lang w:val="en-US"/>
-        </w:rPr>
-        <w:t>Static :</w:t>
-      </w:r>
-      <w:proofErr w:type="gramEnd"/>
-      <w:r>
-        <w:rPr>
-          <w:b/>
-          <w:bCs/>
-          <w:lang w:val="en-US"/>
-        </w:rPr>
-        <w:t xml:space="preserve">- </w:t>
-      </w:r>
-      <w:r>
-        <w:rPr>
-          <w:lang w:val="en-US"/>
-        </w:rPr>
-        <w:t>single</w:t>
-      </w:r>
       <w:r>
         <w:rPr>
           <w:lang w:val="en-US"/>
         </w:rPr>
         <w:t xml:space="preserve"> </w:t>
       </w:r>
-      <w:proofErr w:type="spellStart"/>
-      <w:r>
-        <w:rPr>
-          <w:lang w:val="en-US"/>
-        </w:rPr>
-        <w:t>copie</w:t>
-      </w:r>
-      <w:proofErr w:type="spellEnd"/>
-      <w:r>
-        <w:rPr>
-          <w:lang w:val="en-US"/>
-        </w:rPr>
-        <w:t xml:space="preserve"> modifiable static </w:t>
-      </w:r>
-    </w:p>
-    <w:p>
-      <w:pPr>
-        <w:rPr>
-          <w:lang w:val="en-US"/>
-        </w:rPr>
-      </w:pPr>
-      <w:r>
-        <w:rPr>
-          <w:b/>
-          <w:bCs/>
-          <w:lang w:val="en-US"/>
-        </w:rPr>
-        <w:t>Constant</w:t>
-      </w:r>
-      <w:r>
-        <w:rPr>
-          <w:lang w:val="en-US"/>
-        </w:rPr>
-        <w:t xml:space="preserve"> </w:t>
-      </w:r>
-      <w:r>
-        <w:rPr>
-          <w:lang w:val="en-US"/>
-        </w:rPr>
-        <w:t>single</w:t>
-      </w:r>
-      <w:r>
-        <w:rPr>
-          <w:lang w:val="en-US"/>
-        </w:rPr>
-        <w:t xml:space="preserve"> </w:t>
-      </w:r>
-      <w:proofErr w:type="spellStart"/>
-      <w:r>
-        <w:rPr>
-          <w:lang w:val="en-US"/>
-        </w:rPr>
-        <w:t>copie</w:t>
-      </w:r>
-      <w:proofErr w:type="spellEnd"/>
-      <w:r>
-        <w:rPr>
-          <w:lang w:val="en-US"/>
-        </w:rPr>
-        <w:t xml:space="preserve"> </w:t>
-      </w:r>
-      <w:r>
-        <w:rPr>
-          <w:lang w:val="en-US"/>
-        </w:rPr>
-        <w:t xml:space="preserve">non </w:t>
-      </w:r>
-      <w:r>
-        <w:rPr>
-          <w:lang w:val="en-US"/>
-        </w:rPr>
-        <w:t>modifiable static</w:t>
-      </w:r>
-    </w:p>
-    <w:p>
-      <w:pPr>
-        <w:rPr>
-          <w:lang w:val="en-US"/>
-        </w:rPr>
-      </w:pPr>
-      <w:proofErr w:type="gramStart"/>
-      <w:r>
-        <w:rPr>
-          <w:b/>
-          <w:bCs/>
-          <w:lang w:val="en-US"/>
-        </w:rPr>
-        <w:t>Instance:</w:t>
-      </w:r>
-      <w:r>
-        <w:rPr>
-          <w:lang w:val="en-US"/>
-        </w:rPr>
-        <w:t>-</w:t>
-      </w:r>
-      <w:proofErr w:type="gramEnd"/>
-      <w:r>
-        <w:rPr>
-          <w:lang w:val="en-US"/>
-        </w:rPr>
-        <w:t>Multiple copies modifiable</w:t>
-      </w:r>
-    </w:p>
-    <w:p>
-      <w:pPr>
-        <w:rPr>
-          <w:lang w:val="en-US"/>
-        </w:rPr>
-      </w:pPr>
-      <w:proofErr w:type="spellStart"/>
-      <w:proofErr w:type="gramStart"/>
-      <w:r>
-        <w:rPr>
-          <w:b/>
-          <w:bCs/>
-          <w:lang w:val="en-US"/>
-        </w:rPr>
-        <w:t>ReadOnly</w:t>
-      </w:r>
-      <w:proofErr w:type="spellEnd"/>
-      <w:r>
-        <w:rPr>
-          <w:lang w:val="en-US"/>
-        </w:rPr>
-        <w:t xml:space="preserve"> :</w:t>
-      </w:r>
-      <w:proofErr w:type="gramEnd"/>
-      <w:r>
-        <w:rPr>
-          <w:lang w:val="en-US"/>
-        </w:rPr>
-        <w:t>-</w:t>
-      </w:r>
-      <w:r>
-        <w:rPr>
-          <w:lang w:val="en-US"/>
-        </w:rPr>
-        <w:t xml:space="preserve"> </w:t>
-      </w:r>
-      <w:r>
-        <w:rPr>
-          <w:lang w:val="en-US"/>
-        </w:rPr>
-        <w:t xml:space="preserve">Multiple copies </w:t>
-      </w:r>
-      <w:r>
-        <w:rPr>
-          <w:lang w:val="en-US"/>
-        </w:rPr>
-        <w:t xml:space="preserve">non </w:t>
-      </w:r>
-      <w:r>
-        <w:rPr>
-          <w:lang w:val="en-US"/>
-        </w:rPr>
-        <w:t>modifiable</w:t>
+      <w:r>
+        <w:rPr>
+          <w:lang w:val="en-US"/>
+        </w:rPr>
+        <w:t>Multiple copies non modifiable</w:t>
       </w:r>
     </w:p>
     <w:p>
@@ -838,283 +772,531 @@
         <w:rPr>
           <w:lang w:val="en-US"/>
         </w:rPr>
+        <w:t xml:space="preserve"> of </w:t>
+      </w:r>
+      <w:r>
+        <w:rPr>
+          <w:lang w:val="en-US"/>
+        </w:rPr>
+        <w:t xml:space="preserve">static variable </w:t>
+      </w:r>
+      <w:proofErr w:type="gramStart"/>
+      <w:r>
+        <w:rPr>
+          <w:lang w:val="en-US"/>
+        </w:rPr>
+        <w:t>i.e.</w:t>
+      </w:r>
+      <w:proofErr w:type="gramEnd"/>
+      <w:r>
+        <w:rPr>
+          <w:lang w:val="en-US"/>
+        </w:rPr>
+        <w:t xml:space="preserve"> initialized one and only one time in the life cycle of a class and doesn’t require</w:t>
+      </w:r>
+      <w:r>
+        <w:rPr>
+          <w:lang w:val="en-US"/>
+        </w:rPr>
+        <w:t xml:space="preserve"> the instance of class for accessing or initializing.</w:t>
+      </w:r>
+      <w:r>
+        <w:rPr>
+          <w:lang w:val="en-US"/>
+        </w:rPr>
         <w:t xml:space="preserve"> </w:t>
       </w:r>
-      <w:r>
-        <w:rPr>
-          <w:lang w:val="en-US"/>
-        </w:rPr>
-        <w:t xml:space="preserve">of </w:t>
-      </w:r>
-      <w:r>
-        <w:rPr>
-          <w:lang w:val="en-US"/>
-        </w:rPr>
-        <w:t xml:space="preserve">static variable </w:t>
+    </w:p>
+    <w:p>
+      <w:pPr>
+        <w:rPr>
+          <w:lang w:val="en-US"/>
+        </w:rPr>
+      </w:pPr>
+      <w:r>
+        <w:rPr>
+          <w:lang w:val="en-US"/>
+        </w:rPr>
+        <w:t>The only difference between a static and constant variable is static variable can be modified where as constant variable can’t be modified.</w:t>
+      </w:r>
+    </w:p>
+    <w:p>
+      <w:pPr>
+        <w:rPr>
+          <w:lang w:val="en-US"/>
+        </w:rPr>
+      </w:pPr>
+      <w:r>
+        <w:rPr>
+          <w:lang w:val="en-US"/>
+        </w:rPr>
+        <w:t xml:space="preserve">If a variable is declared by using the </w:t>
+      </w:r>
+      <w:r>
+        <w:t>readonly</w:t>
+      </w:r>
+      <w:r>
+        <w:rPr>
+          <w:lang w:val="en-US"/>
+        </w:rPr>
+        <w:t xml:space="preserve"> keyword we call that variable as a</w:t>
+      </w:r>
+      <w:r>
+        <w:rPr>
+          <w:lang w:val="en-US"/>
+        </w:rPr>
+        <w:t xml:space="preserve"> </w:t>
+      </w:r>
+      <w:r>
+        <w:t>readonly</w:t>
+      </w:r>
+      <w:r>
+        <w:rPr>
+          <w:lang w:val="en-US"/>
+        </w:rPr>
+        <w:t xml:space="preserve"> variable</w:t>
+      </w:r>
+      <w:r>
+        <w:rPr>
+          <w:lang w:val="en-US"/>
+        </w:rPr>
+        <w:t xml:space="preserve"> and these variables also can’t be modified like constant but after initialization. It’s not compulsory to initialize a readonly variable at the time of declaration, they can be initialized under the constructor</w:t>
+      </w:r>
+    </w:p>
+    <w:p>
+      <w:pPr>
+        <w:rPr>
+          <w:lang w:val="en-US"/>
+        </w:rPr>
+      </w:pPr>
+      <w:r>
+        <w:rPr>
+          <w:lang w:val="en-US"/>
+        </w:rPr>
+        <w:t xml:space="preserve">The </w:t>
+      </w:r>
+      <w:r>
+        <w:t>behaviour</w:t>
+      </w:r>
+      <w:r>
+        <w:rPr>
+          <w:lang w:val="en-US"/>
+        </w:rPr>
+        <w:t xml:space="preserve"> of readonly variable will be similar to the behaviour</w:t>
+      </w:r>
+      <w:r>
+        <w:rPr>
+          <w:lang w:val="en-US"/>
+        </w:rPr>
+        <w:t xml:space="preserve"> of non-static </w:t>
+      </w:r>
+      <w:r>
+        <w:t>variables</w:t>
+      </w:r>
+      <w:r>
+        <w:rPr>
+          <w:lang w:val="en-US"/>
+        </w:rPr>
+        <w:t xml:space="preserve">, </w:t>
       </w:r>
       <w:proofErr w:type="gramStart"/>
       <w:r>
         <w:rPr>
           <w:lang w:val="en-US"/>
         </w:rPr>
-        <w:t>i.e.</w:t>
+        <w:t>i.e  initialized</w:t>
       </w:r>
       <w:proofErr w:type="gramEnd"/>
       <w:r>
         <w:rPr>
           <w:lang w:val="en-US"/>
         </w:rPr>
-        <w:t xml:space="preserve"> initialized one and only one time in the life cycle of a class and doesn’t require</w:t>
-      </w:r>
-      <w:r>
-        <w:rPr>
-          <w:lang w:val="en-US"/>
-        </w:rPr>
-        <w:t xml:space="preserve"> the instance of class for accessing or initializing.</w:t>
-      </w:r>
-      <w:r>
-        <w:rPr>
-          <w:lang w:val="en-US"/>
-        </w:rPr>
-        <w:t xml:space="preserve"> </w:t>
-      </w:r>
-    </w:p>
-    <w:p>
-      <w:pPr>
-        <w:rPr>
-          <w:lang w:val="en-US"/>
-        </w:rPr>
-      </w:pPr>
-      <w:r>
-        <w:rPr>
-          <w:lang w:val="en-US"/>
-        </w:rPr>
-        <w:t>The only difference between a static and constant variable is static variable can be modified where as constant variable can’t be modified.</w:t>
-      </w:r>
-    </w:p>
-    <w:p>
-      <w:pPr>
-        <w:rPr>
-          <w:lang w:val="en-US"/>
-        </w:rPr>
-      </w:pPr>
-      <w:r>
-        <w:rPr>
-          <w:lang w:val="en-US"/>
-        </w:rPr>
-        <w:t xml:space="preserve">If a variable is declared by using the </w:t>
-      </w:r>
-      <w:proofErr w:type="spellStart"/>
-      <w:r>
-        <w:t>readonly</w:t>
-      </w:r>
-      <w:proofErr w:type="spellEnd"/>
-      <w:r>
-        <w:rPr>
-          <w:lang w:val="en-US"/>
-        </w:rPr>
-        <w:t xml:space="preserve"> keyword we call that variable as a</w:t>
-      </w:r>
-      <w:r>
-        <w:rPr>
-          <w:lang w:val="en-US"/>
-        </w:rPr>
-        <w:t xml:space="preserve"> </w:t>
-      </w:r>
-      <w:proofErr w:type="spellStart"/>
-      <w:r>
-        <w:t>readonly</w:t>
-      </w:r>
-      <w:proofErr w:type="spellEnd"/>
-      <w:r>
-        <w:rPr>
-          <w:lang w:val="en-US"/>
-        </w:rPr>
-        <w:t xml:space="preserve"> variable</w:t>
-      </w:r>
-      <w:r>
-        <w:rPr>
-          <w:lang w:val="en-US"/>
-        </w:rPr>
-        <w:t xml:space="preserve"> and these variables also can’t be modified like constant but after initialization. It’s not compulsory to initialize a </w:t>
-      </w:r>
-      <w:proofErr w:type="spellStart"/>
-      <w:r>
-        <w:rPr>
-          <w:lang w:val="en-US"/>
-        </w:rPr>
-        <w:t>readonly</w:t>
-      </w:r>
-      <w:proofErr w:type="spellEnd"/>
-      <w:r>
-        <w:rPr>
-          <w:lang w:val="en-US"/>
-        </w:rPr>
-        <w:t xml:space="preserve"> variable at the time of declaration, they can be initialized under the constructor</w:t>
-      </w:r>
-    </w:p>
-    <w:p>
-      <w:pPr>
-        <w:rPr>
-          <w:lang w:val="en-US"/>
-        </w:rPr>
-      </w:pPr>
-      <w:r>
-        <w:rPr>
-          <w:lang w:val="en-US"/>
-        </w:rPr>
-        <w:t xml:space="preserve">The </w:t>
-      </w:r>
-      <w:r>
-        <w:t>behaviour</w:t>
-      </w:r>
-      <w:r>
-        <w:rPr>
-          <w:lang w:val="en-US"/>
-        </w:rPr>
-        <w:t xml:space="preserve"> of </w:t>
-      </w:r>
-      <w:proofErr w:type="spellStart"/>
-      <w:r>
-        <w:rPr>
-          <w:lang w:val="en-US"/>
-        </w:rPr>
-        <w:t>readonly</w:t>
-      </w:r>
-      <w:proofErr w:type="spellEnd"/>
-      <w:r>
-        <w:rPr>
-          <w:lang w:val="en-US"/>
-        </w:rPr>
-        <w:t xml:space="preserve"> variable will be similar to the </w:t>
-      </w:r>
-      <w:proofErr w:type="spellStart"/>
-      <w:r>
-        <w:rPr>
-          <w:lang w:val="en-US"/>
-        </w:rPr>
-        <w:t>behaviour</w:t>
-      </w:r>
-      <w:proofErr w:type="spellEnd"/>
-      <w:r>
-        <w:rPr>
-          <w:lang w:val="en-US"/>
-        </w:rPr>
-        <w:t xml:space="preserve"> of non-static </w:t>
-      </w:r>
-      <w:r>
-        <w:t>variables</w:t>
-      </w:r>
-      <w:r>
-        <w:rPr>
-          <w:lang w:val="en-US"/>
-        </w:rPr>
-        <w:t xml:space="preserve">, </w:t>
-      </w:r>
-      <w:proofErr w:type="spellStart"/>
+        <w:t xml:space="preserve"> only after creating the instance of class and once for each instance of the class created.</w:t>
+      </w:r>
+    </w:p>
+    <w:p>
+      <w:pPr>
+        <w:rPr>
+          <w:lang w:val="en-US"/>
+        </w:rPr>
+      </w:pPr>
+      <w:r>
+        <w:rPr>
+          <w:lang w:val="en-US"/>
+        </w:rPr>
+        <w:t xml:space="preserve">The only </w:t>
+      </w:r>
       <w:proofErr w:type="gramStart"/>
       <w:r>
         <w:rPr>
           <w:lang w:val="en-US"/>
         </w:rPr>
-        <w:t>i.e</w:t>
-      </w:r>
-      <w:proofErr w:type="spellEnd"/>
-      <w:r>
-        <w:rPr>
-          <w:lang w:val="en-US"/>
-        </w:rPr>
-        <w:t xml:space="preserve">  initialized</w:t>
+        <w:t>difference  between</w:t>
       </w:r>
       <w:proofErr w:type="gramEnd"/>
       <w:r>
         <w:rPr>
           <w:lang w:val="en-US"/>
         </w:rPr>
-        <w:t xml:space="preserve"> only after creating the instance of class and once for each instance of the class created.</w:t>
-      </w:r>
-    </w:p>
-    <w:p>
-      <w:pPr>
-        <w:rPr>
-          <w:lang w:val="en-US"/>
-        </w:rPr>
-      </w:pPr>
-      <w:r>
-        <w:rPr>
-          <w:lang w:val="en-US"/>
-        </w:rPr>
-        <w:t xml:space="preserve">The only </w:t>
+        <w:t xml:space="preserve"> readonly and instance variable is instance variable can be modified but not readonly variable.</w:t>
+      </w:r>
+    </w:p>
+    <w:p>
+      <w:pPr>
+        <w:rPr>
+          <w:lang w:val="en-US"/>
+        </w:rPr>
+      </w:pPr>
+      <w:r>
+        <w:rPr>
+          <w:lang w:val="en-US"/>
+        </w:rPr>
+        <w:t>Constant variable is a fixed value for the whole class where as readonly variable is a fixed value specific to an instance of class.</w:t>
+      </w:r>
+    </w:p>
+    <w:p>
+      <w:pPr>
+        <w:rPr>
+          <w:lang w:val="en-US"/>
+        </w:rPr>
+      </w:pPr>
+    </w:p>
+    <w:p>
+      <w:pPr>
+        <w:pStyle w:val="Heading1"/>
+        <w:rPr>
+          <w:lang w:val="en-US"/>
+        </w:rPr>
+      </w:pPr>
+      <w:r>
+        <w:rPr>
+          <w:lang w:val="en-US"/>
+        </w:rPr>
+        <w:t>Inheritance</w:t>
+      </w:r>
+    </w:p>
+    <w:p>
+      <w:pPr>
+        <w:rPr>
+          <w:lang w:val="en-US"/>
+        </w:rPr>
+      </w:pPr>
+      <w:r>
+        <w:rPr>
+          <w:lang w:val="en-US"/>
+        </w:rPr>
+        <w:t>It’s a mechanism of consuming the members of one class in another class by establishing parent/child relationship between the classes which provides reusability</w:t>
+      </w:r>
+    </w:p>
+    <w:p>
+      <w:pPr>
+        <w:rPr>
+          <w:lang w:val="en-US"/>
+        </w:rPr>
+      </w:pPr>
+      <w:r>
+        <w:rPr>
+          <w:lang w:val="en-US"/>
+        </w:rPr>
+        <w:t xml:space="preserve">How to perform the inheritance </w:t>
+      </w:r>
+      <w:r>
+        <w:rPr>
+          <w:lang w:val="en-US"/>
+        </w:rPr>
+        <w:t>Consuming the members of A from B</w:t>
+      </w:r>
+    </w:p>
+    <w:p>
+      <w:pPr>
+        <w:rPr>
+          <w:lang w:val="en-US"/>
+        </w:rPr>
+      </w:pPr>
+      <w:r>
+        <w:rPr>
+          <w:lang w:val="en-US"/>
+        </w:rPr>
+        <w:t>Class A</w:t>
+      </w:r>
+    </w:p>
+    <w:p>
+      <w:pPr>
+        <w:rPr>
+          <w:lang w:val="en-US"/>
+        </w:rPr>
+      </w:pPr>
+      <w:r>
+        <w:rPr>
+          <w:lang w:val="en-US"/>
+        </w:rPr>
+        <w:t>{</w:t>
+      </w:r>
+    </w:p>
+    <w:p>
+      <w:pPr>
+        <w:rPr>
+          <w:lang w:val="en-US"/>
+        </w:rPr>
+      </w:pPr>
+      <w:r>
+        <w:rPr>
+          <w:lang w:val="en-US"/>
+        </w:rPr>
+        <w:t>Members</w:t>
+      </w:r>
+    </w:p>
+    <w:p>
+      <w:pPr>
+        <w:rPr>
+          <w:lang w:val="en-US"/>
+        </w:rPr>
+      </w:pPr>
+      <w:r>
+        <w:rPr>
+          <w:lang w:val="en-US"/>
+        </w:rPr>
+        <w:t>}</w:t>
+      </w:r>
+    </w:p>
+    <w:p>
+      <w:pPr>
+        <w:rPr>
+          <w:lang w:val="en-US"/>
+        </w:rPr>
+      </w:pPr>
+      <w:r>
+        <w:rPr>
+          <w:lang w:val="en-US"/>
+        </w:rPr>
+        <w:t xml:space="preserve">Class </w:t>
       </w:r>
       <w:proofErr w:type="gramStart"/>
       <w:r>
         <w:rPr>
           <w:lang w:val="en-US"/>
         </w:rPr>
-        <w:t>difference  between</w:t>
+        <w:t>B:Class</w:t>
       </w:r>
       <w:proofErr w:type="gramEnd"/>
       <w:r>
         <w:rPr>
           <w:lang w:val="en-US"/>
         </w:rPr>
-        <w:t xml:space="preserve"> </w:t>
-      </w:r>
-      <w:proofErr w:type="spellStart"/>
-      <w:r>
-        <w:rPr>
-          <w:lang w:val="en-US"/>
-        </w:rPr>
-        <w:t>readonly</w:t>
-      </w:r>
-      <w:proofErr w:type="spellEnd"/>
-      <w:r>
-        <w:rPr>
-          <w:lang w:val="en-US"/>
-        </w:rPr>
-        <w:t xml:space="preserve"> and instance variable is instance variable can be modified but not </w:t>
-      </w:r>
-      <w:proofErr w:type="spellStart"/>
-      <w:r>
-        <w:rPr>
-          <w:lang w:val="en-US"/>
-        </w:rPr>
-        <w:t>readonly</w:t>
-      </w:r>
-      <w:proofErr w:type="spellEnd"/>
-      <w:r>
-        <w:rPr>
-          <w:lang w:val="en-US"/>
-        </w:rPr>
-        <w:t xml:space="preserve"> variable.</w:t>
-      </w:r>
-    </w:p>
-    <w:p>
-      <w:pPr>
-        <w:rPr>
-          <w:lang w:val="en-US"/>
-        </w:rPr>
-      </w:pPr>
-      <w:r>
-        <w:rPr>
-          <w:lang w:val="en-US"/>
-        </w:rPr>
-        <w:t xml:space="preserve">Constant variable is a fixed value for the whole class where as </w:t>
-      </w:r>
-      <w:proofErr w:type="spellStart"/>
-      <w:r>
-        <w:rPr>
-          <w:lang w:val="en-US"/>
-        </w:rPr>
-        <w:t>readonly</w:t>
-      </w:r>
-      <w:proofErr w:type="spellEnd"/>
-      <w:r>
-        <w:rPr>
-          <w:lang w:val="en-US"/>
-        </w:rPr>
-        <w:t xml:space="preserve"> variable is a fixed value specific to an instance of class.</w:t>
-      </w:r>
+        <w:t xml:space="preserve"> A</w:t>
+      </w:r>
+    </w:p>
+    <w:p>
+      <w:pPr>
+        <w:rPr>
+          <w:lang w:val="en-US"/>
+        </w:rPr>
+      </w:pPr>
+      <w:r>
+        <w:rPr>
+          <w:lang w:val="en-US"/>
+        </w:rPr>
+        <w:t>{</w:t>
+      </w:r>
+    </w:p>
+    <w:p>
+      <w:pPr>
+        <w:rPr>
+          <w:lang w:val="en-US"/>
+        </w:rPr>
+      </w:pPr>
+    </w:p>
+    <w:p>
+      <w:pPr>
+        <w:rPr>
+          <w:lang w:val="en-US"/>
+        </w:rPr>
+      </w:pPr>
+      <w:r>
+        <w:rPr>
+          <w:lang w:val="en-US"/>
+        </w:rPr>
+        <w:t>Consuming the members of A from B</w:t>
+      </w:r>
+    </w:p>
+    <w:p>
+      <w:pPr>
+        <w:rPr>
+          <w:lang w:val="en-US"/>
+        </w:rPr>
+      </w:pPr>
+    </w:p>
+    <w:p>
+      <w:pPr>
+        <w:rPr>
+          <w:lang w:val="en-US"/>
+        </w:rPr>
+      </w:pPr>
+      <w:r>
+        <w:rPr>
+          <w:lang w:val="en-US"/>
+        </w:rPr>
+        <w:t>}</w:t>
+      </w:r>
+    </w:p>
+    <w:p>
+      <w:pPr>
+        <w:rPr>
+          <w:lang w:val="en-US"/>
+        </w:rPr>
+      </w:pPr>
+      <w:r>
+        <w:rPr>
+          <w:lang w:val="en-US"/>
+        </w:rPr>
+        <w:t>Consuming the members of A from B</w:t>
+      </w:r>
+    </w:p>
+    <w:p>
+      <w:pPr>
+        <w:rPr>
+          <w:lang w:val="en-US"/>
+        </w:rPr>
+      </w:pPr>
+      <w:r>
+        <w:rPr>
+          <w:lang w:val="en-US"/>
+        </w:rPr>
+        <w:t>(A=&gt;Parent or Base or Super)</w:t>
+      </w:r>
+    </w:p>
+    <w:p>
+      <w:pPr>
+        <w:rPr>
+          <w:lang w:val="en-US"/>
+        </w:rPr>
+      </w:pPr>
+      <w:r>
+        <w:rPr>
+          <w:lang w:val="en-US"/>
+        </w:rPr>
+        <w:t>(B=&gt;Child or Derived or Sub)</w:t>
+      </w:r>
+    </w:p>
+    <w:p>
+      <w:pPr>
+        <w:rPr>
+          <w:lang w:val="en-US"/>
+        </w:rPr>
+      </w:pPr>
+    </w:p>
+    <w:p>
+      <w:pPr>
+        <w:rPr>
+          <w:lang w:val="en-US"/>
+        </w:rPr>
+      </w:pPr>
+      <w:proofErr w:type="gramStart"/>
+      <w:r>
+        <w:rPr>
+          <w:lang w:val="en-US"/>
+        </w:rPr>
+        <w:lastRenderedPageBreak/>
+        <w:t>Note:-</w:t>
+      </w:r>
+      <w:proofErr w:type="gramEnd"/>
+      <w:r>
+        <w:rPr>
+          <w:lang w:val="en-US"/>
+        </w:rPr>
+        <w:t xml:space="preserve"> Child class can consume members of it’s parent class as if it is the owner of those members(Except private members of parent</w:t>
+      </w:r>
+      <w:r>
+        <w:rPr>
+          <w:lang w:val="en-US"/>
+        </w:rPr>
+        <w:t xml:space="preserve"> of parent</w:t>
+      </w:r>
+      <w:r>
+        <w:rPr>
+          <w:lang w:val="en-US"/>
+        </w:rPr>
+        <w:t>).</w:t>
+      </w:r>
+    </w:p>
+    <w:p>
+      <w:pPr>
+        <w:rPr>
+          <w:lang w:val="en-US"/>
+        </w:rPr>
+      </w:pPr>
+      <w:r>
+        <w:rPr>
+          <w:lang w:val="en-US"/>
+        </w:rPr>
+        <w:t>child</w:t>
+      </w:r>
+      <w:r>
+        <w:rPr>
+          <w:lang w:val="en-US"/>
+        </w:rPr>
+        <w:t xml:space="preserve"> can Inherit all the (business/properties) of my father but not job (because he get his job based on his </w:t>
+      </w:r>
+      <w:proofErr w:type="gramStart"/>
+      <w:r>
+        <w:rPr>
+          <w:lang w:val="en-US"/>
+        </w:rPr>
+        <w:t>qualification)</w:t>
+      </w:r>
+      <w:r>
+        <w:rPr>
+          <w:lang w:val="en-US"/>
+        </w:rPr>
+        <w:t>parent</w:t>
+      </w:r>
+      <w:proofErr w:type="gramEnd"/>
+      <w:r>
+        <w:rPr>
+          <w:lang w:val="en-US"/>
+        </w:rPr>
+        <w:t xml:space="preserve"> qualification and child </w:t>
+      </w:r>
+      <w:r>
+        <w:rPr>
+          <w:lang w:val="en-US"/>
+        </w:rPr>
+        <w:t xml:space="preserve">qualification not same </w:t>
+      </w:r>
+    </w:p>
+    <w:p>
+      <w:pPr>
+        <w:rPr>
+          <w:lang w:val="en-US"/>
+        </w:rPr>
+      </w:pPr>
+      <w:r>
+        <w:rPr>
+          <w:lang w:val="en-US"/>
+        </w:rPr>
+        <w:t xml:space="preserve">Copy and paste the code i.e(copy parent class methods into child class) Impact the size of the </w:t>
+      </w:r>
+      <w:proofErr w:type="gramStart"/>
+      <w:r>
+        <w:rPr>
+          <w:lang w:val="en-US"/>
+        </w:rPr>
+        <w:t>application(</w:t>
+      </w:r>
+      <w:proofErr w:type="gramEnd"/>
+      <w:r>
+        <w:rPr>
+          <w:lang w:val="en-US"/>
+        </w:rPr>
+        <w:t>let us perform the inheritance)</w:t>
+      </w:r>
+    </w:p>
+    <w:p>
+      <w:pPr>
+        <w:rPr>
+          <w:lang w:val="en-US"/>
+        </w:rPr>
+      </w:pPr>
     </w:p>
     <w:p>
       <w:pPr>
@@ -1556,6 +1738,7 @@
   <w:style w:type="character" w:default="1" w:styleId="DefaultParagraphFont">
     <w:name w:val="Default Paragraph Font"/>
     <w:uiPriority w:val="1"/>
+    <w:semiHidden/>
     <w:unhideWhenUsed/>
   </w:style>
   <w:style w:type="table" w:default="1" w:styleId="TableNormal">

</xml_diff>

<commit_message>
added Inheritence constructor calling
</commit_message>
<xml_diff>
--- a/Document/CsharpDocument.docx
+++ b/Document/CsharpDocument.docx
@@ -1144,13 +1144,7 @@
         <w:rPr>
           <w:lang w:val="en-US"/>
         </w:rPr>
-        <w:t xml:space="preserve">How to perform the inheritance </w:t>
-      </w:r>
-      <w:r>
-        <w:rPr>
-          <w:lang w:val="en-US"/>
-        </w:rPr>
-        <w:t>Consuming the members of A from B</w:t>
+        <w:t>How to perform the inheritance Consuming the members of A from B</w:t>
       </w:r>
     </w:p>
     <w:p>
@@ -1364,51 +1358,27 @@
         <w:rPr>
           <w:lang w:val="en-US"/>
         </w:rPr>
-        <w:t xml:space="preserve"> parent class as if it is the owner of those members(Except private members of parent</w:t>
-      </w:r>
-      <w:r>
-        <w:rPr>
-          <w:lang w:val="en-US"/>
-        </w:rPr>
-        <w:t xml:space="preserve"> of parent</w:t>
-      </w:r>
-      <w:r>
-        <w:rPr>
-          <w:lang w:val="en-US"/>
-        </w:rPr>
-        <w:t>).</w:t>
-      </w:r>
-    </w:p>
-    <w:p>
-      <w:pPr>
-        <w:rPr>
-          <w:lang w:val="en-US"/>
-        </w:rPr>
-      </w:pPr>
-      <w:r>
-        <w:rPr>
-          <w:lang w:val="en-US"/>
-        </w:rPr>
-        <w:t>child</w:t>
-      </w:r>
-      <w:r>
-        <w:rPr>
-          <w:lang w:val="en-US"/>
-        </w:rPr>
-        <w:t xml:space="preserve"> can Inherit all the (business/properties) of my father but not job (because he get his job based on his </w:t>
+        <w:t xml:space="preserve"> parent class as if it is the owner of those members(Except private members of parent of parent).</w:t>
+      </w:r>
+    </w:p>
+    <w:p>
+      <w:pPr>
+        <w:rPr>
+          <w:lang w:val="en-US"/>
+        </w:rPr>
+      </w:pPr>
+      <w:r>
+        <w:rPr>
+          <w:lang w:val="en-US"/>
+        </w:rPr>
+        <w:t xml:space="preserve">child can Inherit all the (business/properties) of my father but not job (because he get his job based on his </w:t>
       </w:r>
       <w:proofErr w:type="gramStart"/>
       <w:r>
         <w:rPr>
           <w:lang w:val="en-US"/>
         </w:rPr>
-        <w:t>qualification)</w:t>
-      </w:r>
-      <w:r>
-        <w:rPr>
-          <w:lang w:val="en-US"/>
-        </w:rPr>
-        <w:t>parent</w:t>
+        <w:t>qualification)parent</w:t>
       </w:r>
       <w:proofErr w:type="gramEnd"/>
       <w:r>
@@ -1644,10 +1614,1024 @@
     </w:p>
     <w:p>
       <w:pPr>
-        <w:rPr>
-          <w:lang w:val="en-US"/>
-        </w:rPr>
-      </w:pPr>
+        <w:pStyle w:val="ListParagraph"/>
+        <w:numPr>
+          <w:ilvl w:val="0"/>
+          <w:numId w:val="1"/>
+        </w:numPr>
+        <w:rPr>
+          <w:lang w:val="en-US"/>
+        </w:rPr>
+      </w:pPr>
+      <w:r>
+        <w:rPr>
+          <w:lang w:val="en-US"/>
+        </w:rPr>
+        <w:t xml:space="preserve">Every class that is defined by us or pre-defined in the libraries of the language has a default parent class </w:t>
+      </w:r>
+      <w:proofErr w:type="spellStart"/>
+      <w:r>
+        <w:rPr>
+          <w:lang w:val="en-US"/>
+        </w:rPr>
+        <w:t>i.e</w:t>
+      </w:r>
+      <w:proofErr w:type="spellEnd"/>
+      <w:r>
+        <w:rPr>
+          <w:lang w:val="en-US"/>
+        </w:rPr>
+        <w:t xml:space="preserve"> Object class of system </w:t>
+      </w:r>
+      <w:proofErr w:type="gramStart"/>
+      <w:r>
+        <w:rPr>
+          <w:lang w:val="en-US"/>
+        </w:rPr>
+        <w:t>namespace.(</w:t>
+      </w:r>
+      <w:proofErr w:type="gramEnd"/>
+      <w:r>
+        <w:rPr>
+          <w:lang w:val="en-US"/>
+        </w:rPr>
+        <w:t xml:space="preserve">Object class is parent class for every class it will inherit implicitly and have four default methods </w:t>
+      </w:r>
+      <w:r>
+        <w:rPr>
+          <w:rFonts w:ascii="Consolas" w:hAnsi="Consolas" w:cs="Consolas"/>
+          <w:color w:val="008000"/>
+          <w:sz w:val="19"/>
+          <w:szCs w:val="19"/>
+        </w:rPr>
+        <w:t xml:space="preserve">we can create the instance for object class </w:t>
+      </w:r>
+      <w:proofErr w:type="spellStart"/>
+      <w:r>
+        <w:rPr>
+          <w:rFonts w:ascii="Consolas" w:hAnsi="Consolas" w:cs="Consolas"/>
+          <w:color w:val="008000"/>
+          <w:sz w:val="19"/>
+          <w:szCs w:val="19"/>
+        </w:rPr>
+        <w:t>with out</w:t>
+      </w:r>
+      <w:proofErr w:type="spellEnd"/>
+      <w:r>
+        <w:rPr>
+          <w:rFonts w:ascii="Consolas" w:hAnsi="Consolas" w:cs="Consolas"/>
+          <w:color w:val="008000"/>
+          <w:sz w:val="19"/>
+          <w:szCs w:val="19"/>
+        </w:rPr>
+        <w:t xml:space="preserve"> inherit any class</w:t>
+      </w:r>
+      <w:r>
+        <w:rPr>
+          <w:rFonts w:ascii="Consolas" w:hAnsi="Consolas" w:cs="Consolas"/>
+          <w:color w:val="008000"/>
+          <w:sz w:val="19"/>
+          <w:szCs w:val="19"/>
+        </w:rPr>
+        <w:t xml:space="preserve"> </w:t>
+      </w:r>
+      <w:r>
+        <w:rPr>
+          <w:rFonts w:ascii="Consolas" w:hAnsi="Consolas" w:cs="Consolas"/>
+          <w:color w:val="008000"/>
+          <w:sz w:val="19"/>
+          <w:szCs w:val="19"/>
+        </w:rPr>
+        <w:t>and access any child class instance</w:t>
+      </w:r>
+      <w:r>
+        <w:rPr>
+          <w:lang w:val="en-US"/>
+        </w:rPr>
+        <w:t>)</w:t>
+      </w:r>
+    </w:p>
+    <w:p>
+      <w:pPr>
+        <w:pStyle w:val="ListParagraph"/>
+        <w:rPr>
+          <w:lang w:val="en-US"/>
+        </w:rPr>
+      </w:pPr>
+      <w:r>
+        <w:rPr>
+          <w:lang w:val="en-US"/>
+        </w:rPr>
+        <w:t xml:space="preserve">Object </w:t>
+      </w:r>
+    </w:p>
+    <w:p>
+      <w:pPr>
+        <w:pStyle w:val="ListParagraph"/>
+        <w:rPr>
+          <w:lang w:val="en-US"/>
+        </w:rPr>
+      </w:pPr>
+      <w:r>
+        <w:rPr>
+          <w:lang w:val="en-US"/>
+        </w:rPr>
+        <w:t>Class1</w:t>
+      </w:r>
+    </w:p>
+    <w:p>
+      <w:pPr>
+        <w:pStyle w:val="ListParagraph"/>
+        <w:rPr>
+          <w:lang w:val="en-US"/>
+        </w:rPr>
+      </w:pPr>
+      <w:r>
+        <w:rPr>
+          <w:lang w:val="en-US"/>
+        </w:rPr>
+        <w:t>Class2</w:t>
+      </w:r>
+    </w:p>
+    <w:p>
+      <w:pPr>
+        <w:pStyle w:val="ListParagraph"/>
+        <w:rPr>
+          <w:lang w:val="en-US"/>
+        </w:rPr>
+      </w:pPr>
+      <w:r>
+        <w:rPr>
+          <w:lang w:val="en-US"/>
+        </w:rPr>
+        <w:t>Class3</w:t>
+      </w:r>
+    </w:p>
+    <w:p>
+      <w:pPr>
+        <w:autoSpaceDE w:val="0"/>
+        <w:autoSpaceDN w:val="0"/>
+        <w:adjustRightInd w:val="0"/>
+        <w:spacing w:after="0" w:line="240" w:lineRule="auto"/>
+        <w:ind w:left="720"/>
+        <w:rPr>
+          <w:lang w:val="en-US"/>
+        </w:rPr>
+      </w:pPr>
+      <w:r>
+        <w:rPr>
+          <w:rFonts w:ascii="Consolas" w:hAnsi="Consolas" w:cs="Consolas"/>
+          <w:color w:val="008000"/>
+          <w:sz w:val="19"/>
+          <w:szCs w:val="19"/>
+        </w:rPr>
+        <w:t>Supports all classes in the .NET Framework class hierarchy and provides low-level</w:t>
+      </w:r>
+      <w:r>
+        <w:rPr>
+          <w:rFonts w:ascii="Consolas" w:hAnsi="Consolas" w:cs="Consolas"/>
+          <w:color w:val="008000"/>
+          <w:sz w:val="19"/>
+          <w:szCs w:val="19"/>
+        </w:rPr>
+        <w:t xml:space="preserve"> </w:t>
+      </w:r>
+      <w:r>
+        <w:rPr>
+          <w:rFonts w:ascii="Consolas" w:hAnsi="Consolas" w:cs="Consolas"/>
+          <w:color w:val="008000"/>
+          <w:sz w:val="19"/>
+          <w:szCs w:val="19"/>
+        </w:rPr>
+        <w:t>services to derived classes. This is the ultimate base class of all classes in</w:t>
+      </w:r>
+      <w:r>
+        <w:rPr>
+          <w:rFonts w:ascii="Consolas" w:hAnsi="Consolas" w:cs="Consolas"/>
+          <w:color w:val="008000"/>
+          <w:sz w:val="19"/>
+          <w:szCs w:val="19"/>
+        </w:rPr>
+        <w:t xml:space="preserve"> </w:t>
+      </w:r>
+      <w:r>
+        <w:rPr>
+          <w:rFonts w:ascii="Consolas" w:hAnsi="Consolas" w:cs="Consolas"/>
+          <w:color w:val="008000"/>
+          <w:sz w:val="19"/>
+          <w:szCs w:val="19"/>
+        </w:rPr>
+        <w:t xml:space="preserve">the .NET Framework; it is the root of the type </w:t>
+      </w:r>
+      <w:proofErr w:type="spellStart"/>
+      <w:proofErr w:type="gramStart"/>
+      <w:r>
+        <w:rPr>
+          <w:rFonts w:ascii="Consolas" w:hAnsi="Consolas" w:cs="Consolas"/>
+          <w:color w:val="008000"/>
+          <w:sz w:val="19"/>
+          <w:szCs w:val="19"/>
+        </w:rPr>
+        <w:t>hierarchy.To</w:t>
+      </w:r>
+      <w:proofErr w:type="spellEnd"/>
+      <w:proofErr w:type="gramEnd"/>
+      <w:r>
+        <w:rPr>
+          <w:rFonts w:ascii="Consolas" w:hAnsi="Consolas" w:cs="Consolas"/>
+          <w:color w:val="008000"/>
+          <w:sz w:val="19"/>
+          <w:szCs w:val="19"/>
+        </w:rPr>
+        <w:t xml:space="preserve"> browse the .NET Framework</w:t>
+      </w:r>
+    </w:p>
+    <w:p>
+      <w:pPr>
+        <w:pStyle w:val="ListParagraph"/>
+        <w:numPr>
+          <w:ilvl w:val="0"/>
+          <w:numId w:val="1"/>
+        </w:numPr>
+        <w:rPr>
+          <w:lang w:val="en-US"/>
+        </w:rPr>
+      </w:pPr>
+      <w:r>
+        <w:rPr>
+          <w:lang w:val="en-US"/>
+        </w:rPr>
+        <w:t xml:space="preserve">Type of </w:t>
+      </w:r>
+      <w:proofErr w:type="spellStart"/>
+      <w:r>
+        <w:rPr>
+          <w:lang w:val="en-US"/>
+        </w:rPr>
+        <w:t>Inheritence</w:t>
+      </w:r>
+      <w:proofErr w:type="spellEnd"/>
+    </w:p>
+    <w:p>
+      <w:pPr>
+        <w:pStyle w:val="ListParagraph"/>
+        <w:rPr>
+          <w:lang w:val="en-US"/>
+        </w:rPr>
+      </w:pPr>
+      <w:r>
+        <w:rPr>
+          <w:lang w:val="en-US"/>
+        </w:rPr>
+        <w:t xml:space="preserve">No of parent classes a child class </w:t>
+      </w:r>
+      <w:proofErr w:type="gramStart"/>
+      <w:r>
+        <w:rPr>
+          <w:lang w:val="en-US"/>
+        </w:rPr>
+        <w:t>have  or</w:t>
+      </w:r>
+      <w:proofErr w:type="gramEnd"/>
+      <w:r>
+        <w:rPr>
+          <w:lang w:val="en-US"/>
+        </w:rPr>
+        <w:t xml:space="preserve"> the no. of child classes a parent class have.</w:t>
+      </w:r>
+    </w:p>
+    <w:p>
+      <w:pPr>
+        <w:pStyle w:val="ListParagraph"/>
+        <w:rPr>
+          <w:lang w:val="en-US"/>
+        </w:rPr>
+      </w:pPr>
+      <w:r>
+        <w:rPr>
+          <w:noProof/>
+          <w:lang w:val="en-US"/>
+        </w:rPr>
+        <w:drawing>
+          <wp:inline distT="0" distB="0" distL="0" distR="0" wp14:anchorId="711D30B9" wp14:editId="53ECD916">
+            <wp:extent cx="5727700" cy="1022350"/>
+            <wp:effectExtent l="0" t="0" r="6350" b="6350"/>
+            <wp:docPr id="2" name="Picture 2"/>
+            <wp:cNvGraphicFramePr>
+              <a:graphicFrameLocks xmlns:a="http://schemas.openxmlformats.org/drawingml/2006/main" noChangeAspect="1"/>
+            </wp:cNvGraphicFramePr>
+            <a:graphic xmlns:a="http://schemas.openxmlformats.org/drawingml/2006/main">
+              <a:graphicData uri="http://schemas.openxmlformats.org/drawingml/2006/picture">
+                <pic:pic xmlns:pic="http://schemas.openxmlformats.org/drawingml/2006/picture">
+                  <pic:nvPicPr>
+                    <pic:cNvPr id="0" name="Picture 1"/>
+                    <pic:cNvPicPr>
+                      <a:picLocks noChangeAspect="1" noChangeArrowheads="1"/>
+                    </pic:cNvPicPr>
+                  </pic:nvPicPr>
+                  <pic:blipFill>
+                    <a:blip r:embed="rId6">
+                      <a:extLst>
+                        <a:ext uri="{28A0092B-C50C-407E-A947-70E740481C1C}">
+                          <a14:useLocalDpi xmlns:a14="http://schemas.microsoft.com/office/drawing/2010/main" val="0"/>
+                        </a:ext>
+                      </a:extLst>
+                    </a:blip>
+                    <a:srcRect/>
+                    <a:stretch>
+                      <a:fillRect/>
+                    </a:stretch>
+                  </pic:blipFill>
+                  <pic:spPr bwMode="auto">
+                    <a:xfrm>
+                      <a:off x="0" y="0"/>
+                      <a:ext cx="5727700" cy="1022350"/>
+                    </a:xfrm>
+                    <a:prstGeom prst="rect">
+                      <a:avLst/>
+                    </a:prstGeom>
+                    <a:noFill/>
+                    <a:ln>
+                      <a:noFill/>
+                    </a:ln>
+                  </pic:spPr>
+                </pic:pic>
+              </a:graphicData>
+            </a:graphic>
+          </wp:inline>
+        </w:drawing>
+      </w:r>
+    </w:p>
+    <w:p>
+      <w:pPr>
+        <w:pStyle w:val="ListParagraph"/>
+        <w:rPr>
+          <w:lang w:val="en-US"/>
+        </w:rPr>
+      </w:pPr>
+      <w:r>
+        <w:rPr>
+          <w:lang w:val="en-US"/>
+        </w:rPr>
+        <w:t>Single inheritance</w:t>
+      </w:r>
+    </w:p>
+    <w:p>
+      <w:pPr>
+        <w:pStyle w:val="ListParagraph"/>
+        <w:rPr>
+          <w:lang w:val="en-US"/>
+        </w:rPr>
+      </w:pPr>
+      <w:r>
+        <w:rPr>
+          <w:lang w:val="en-US"/>
+        </w:rPr>
+        <w:t>Multiple inheritance</w:t>
+      </w:r>
+    </w:p>
+    <w:p>
+      <w:pPr>
+        <w:pStyle w:val="ListParagraph"/>
+        <w:rPr>
+          <w:lang w:val="en-US"/>
+        </w:rPr>
+      </w:pPr>
+      <w:r>
+        <w:rPr>
+          <w:lang w:val="en-US"/>
+        </w:rPr>
+        <w:lastRenderedPageBreak/>
+        <w:t xml:space="preserve">If at all a class has 1 immediate parent class to </w:t>
+      </w:r>
+      <w:proofErr w:type="gramStart"/>
+      <w:r>
+        <w:rPr>
+          <w:lang w:val="en-US"/>
+        </w:rPr>
+        <w:t>it  we</w:t>
+      </w:r>
+      <w:proofErr w:type="gramEnd"/>
+      <w:r>
+        <w:rPr>
+          <w:lang w:val="en-US"/>
+        </w:rPr>
+        <w:t xml:space="preserve"> call it as single inheritance and if it has more than 1 immediate  parent class to it  we call it as multiple inheritance</w:t>
+      </w:r>
+    </w:p>
+    <w:p>
+      <w:pPr>
+        <w:pStyle w:val="ListParagraph"/>
+      </w:pPr>
+      <w:r>
+        <w:rPr>
+          <w:lang w:val="en-US"/>
+        </w:rPr>
+        <w:t xml:space="preserve">In </w:t>
+      </w:r>
+      <w:proofErr w:type="spellStart"/>
+      <w:r>
+        <w:rPr>
+          <w:lang w:val="en-US"/>
+        </w:rPr>
+        <w:t>Csharp</w:t>
+      </w:r>
+      <w:proofErr w:type="spellEnd"/>
+      <w:r>
+        <w:rPr>
+          <w:lang w:val="en-US"/>
+        </w:rPr>
+        <w:t xml:space="preserve"> we don’t have </w:t>
+      </w:r>
+      <w:proofErr w:type="gramStart"/>
+      <w:r>
+        <w:rPr>
+          <w:lang w:val="en-US"/>
+        </w:rPr>
+        <w:t>support  for</w:t>
+      </w:r>
+      <w:proofErr w:type="gramEnd"/>
+      <w:r>
+        <w:rPr>
+          <w:lang w:val="en-US"/>
+        </w:rPr>
+        <w:t xml:space="preserve"> multiple inheritance thru </w:t>
+      </w:r>
+      <w:r>
+        <w:rPr>
+          <w:lang w:val="en-US"/>
+        </w:rPr>
+        <w:t xml:space="preserve">class. </w:t>
+      </w:r>
+      <w:proofErr w:type="gramStart"/>
+      <w:r>
+        <w:rPr>
+          <w:lang w:val="en-US"/>
+        </w:rPr>
+        <w:t>What  we</w:t>
+      </w:r>
+      <w:proofErr w:type="gramEnd"/>
+      <w:r>
+        <w:rPr>
+          <w:lang w:val="en-US"/>
+        </w:rPr>
+        <w:t xml:space="preserve"> are provided is only single inheritance thru classes.</w:t>
+      </w:r>
+    </w:p>
+    <w:p>
+      <w:pPr>
+        <w:pStyle w:val="ListParagraph"/>
+        <w:rPr>
+          <w:lang w:val="en-US"/>
+        </w:rPr>
+      </w:pPr>
+    </w:p>
+    <w:p>
+      <w:pPr>
+        <w:pStyle w:val="ListParagraph"/>
+        <w:numPr>
+          <w:ilvl w:val="0"/>
+          <w:numId w:val="1"/>
+        </w:numPr>
+        <w:rPr>
+          <w:lang w:val="en-US"/>
+        </w:rPr>
+      </w:pPr>
+      <w:r>
+        <w:rPr>
+          <w:lang w:val="en-US"/>
+        </w:rPr>
+        <w:t xml:space="preserve">In the first point we learnt when ever child class instance is created. Child class constructor will implicitly call its parent classes constructor but only if the constructor </w:t>
+      </w:r>
+      <w:r>
+        <w:rPr>
+          <w:lang w:val="en-US"/>
+        </w:rPr>
+        <w:t xml:space="preserve">is parameter less where </w:t>
+      </w:r>
+      <w:r>
+        <w:rPr>
+          <w:lang w:val="en-US"/>
+        </w:rPr>
+        <w:t xml:space="preserve">as if the constructor </w:t>
+      </w:r>
+      <w:r>
+        <w:rPr>
+          <w:lang w:val="en-US"/>
+        </w:rPr>
+        <w:t xml:space="preserve">of </w:t>
+      </w:r>
+      <w:r>
+        <w:rPr>
+          <w:lang w:val="en-US"/>
+        </w:rPr>
+        <w:t>parent class is parameterized,</w:t>
+      </w:r>
+      <w:r>
+        <w:rPr>
+          <w:lang w:val="en-US"/>
+        </w:rPr>
+        <w:t xml:space="preserve"> </w:t>
+      </w:r>
+      <w:r>
+        <w:rPr>
+          <w:lang w:val="en-US"/>
+        </w:rPr>
+        <w:t xml:space="preserve">child class constructor can’t implicitly call </w:t>
+      </w:r>
+      <w:proofErr w:type="spellStart"/>
+      <w:proofErr w:type="gramStart"/>
+      <w:r>
+        <w:rPr>
+          <w:lang w:val="en-US"/>
+        </w:rPr>
+        <w:t>it’s</w:t>
+      </w:r>
+      <w:proofErr w:type="spellEnd"/>
+      <w:proofErr w:type="gramEnd"/>
+      <w:r>
+        <w:rPr>
+          <w:lang w:val="en-US"/>
+        </w:rPr>
+        <w:t xml:space="preserve"> parent</w:t>
+      </w:r>
+      <w:r>
+        <w:rPr>
+          <w:lang w:val="en-US"/>
+        </w:rPr>
+        <w:t xml:space="preserve">’s </w:t>
+      </w:r>
+      <w:r>
+        <w:rPr>
+          <w:lang w:val="en-US"/>
+        </w:rPr>
+        <w:t>constructor, so to overcome the problem it is the responsibility of the programmer to explicitly call parent classes constructor from child class constructor and pass values to those parameter</w:t>
+      </w:r>
+    </w:p>
+    <w:p>
+      <w:pPr>
+        <w:ind w:left="720"/>
+        <w:rPr>
+          <w:color w:val="FF0000"/>
+          <w:lang w:val="en-US"/>
+        </w:rPr>
+      </w:pPr>
+      <w:r>
+        <w:rPr>
+          <w:color w:val="FF0000"/>
+          <w:lang w:val="en-US"/>
+        </w:rPr>
+        <w:t xml:space="preserve">Class </w:t>
+      </w:r>
+      <w:proofErr w:type="spellStart"/>
+      <w:proofErr w:type="gramStart"/>
+      <w:r>
+        <w:rPr>
+          <w:color w:val="FF0000"/>
+          <w:lang w:val="en-US"/>
+        </w:rPr>
+        <w:t>parentclass</w:t>
+      </w:r>
+      <w:proofErr w:type="spellEnd"/>
+      <w:r>
+        <w:rPr>
+          <w:color w:val="FF0000"/>
+          <w:lang w:val="en-US"/>
+        </w:rPr>
+        <w:t>{</w:t>
+      </w:r>
+      <w:proofErr w:type="gramEnd"/>
+    </w:p>
+    <w:p>
+      <w:pPr>
+        <w:ind w:left="720"/>
+        <w:rPr>
+          <w:color w:val="FF0000"/>
+          <w:lang w:val="en-US"/>
+        </w:rPr>
+      </w:pPr>
+      <w:r>
+        <w:rPr>
+          <w:color w:val="FF0000"/>
+          <w:lang w:val="en-US"/>
+        </w:rPr>
+        <w:t xml:space="preserve">public </w:t>
+      </w:r>
+      <w:proofErr w:type="spellStart"/>
+      <w:proofErr w:type="gramStart"/>
+      <w:r>
+        <w:rPr>
+          <w:color w:val="FF0000"/>
+          <w:lang w:val="en-US"/>
+        </w:rPr>
+        <w:t>parentclass</w:t>
+      </w:r>
+      <w:proofErr w:type="spellEnd"/>
+      <w:r>
+        <w:rPr>
+          <w:color w:val="FF0000"/>
+          <w:lang w:val="en-US"/>
+        </w:rPr>
+        <w:t>(</w:t>
+      </w:r>
+      <w:proofErr w:type="gramEnd"/>
+      <w:r>
+        <w:rPr>
+          <w:color w:val="FF0000"/>
+          <w:lang w:val="en-US"/>
+        </w:rPr>
+        <w:t xml:space="preserve">int </w:t>
+      </w:r>
+      <w:proofErr w:type="spellStart"/>
+      <w:r>
+        <w:rPr>
+          <w:color w:val="FF0000"/>
+          <w:lang w:val="en-US"/>
+        </w:rPr>
+        <w:t>i</w:t>
+      </w:r>
+      <w:proofErr w:type="spellEnd"/>
+      <w:r>
+        <w:rPr>
+          <w:color w:val="FF0000"/>
+          <w:lang w:val="en-US"/>
+        </w:rPr>
+        <w:t>){</w:t>
+      </w:r>
+    </w:p>
+    <w:p>
+      <w:pPr>
+        <w:ind w:left="720"/>
+        <w:rPr>
+          <w:color w:val="FF0000"/>
+          <w:lang w:val="en-US"/>
+        </w:rPr>
+      </w:pPr>
+      <w:proofErr w:type="spellStart"/>
+      <w:proofErr w:type="gramStart"/>
+      <w:r>
+        <w:rPr>
+          <w:color w:val="FF0000"/>
+          <w:lang w:val="en-US"/>
+        </w:rPr>
+        <w:t>console.WriteLine</w:t>
+      </w:r>
+      <w:proofErr w:type="spellEnd"/>
+      <w:proofErr w:type="gramEnd"/>
+      <w:r>
+        <w:rPr>
+          <w:color w:val="FF0000"/>
+          <w:lang w:val="en-US"/>
+        </w:rPr>
+        <w:t>("Print the parent class constructor value"+</w:t>
+      </w:r>
+      <w:proofErr w:type="spellStart"/>
+      <w:r>
+        <w:rPr>
+          <w:color w:val="FF0000"/>
+          <w:lang w:val="en-US"/>
+        </w:rPr>
+        <w:t>i</w:t>
+      </w:r>
+      <w:proofErr w:type="spellEnd"/>
+      <w:r>
+        <w:rPr>
+          <w:color w:val="FF0000"/>
+          <w:lang w:val="en-US"/>
+        </w:rPr>
+        <w:t>);</w:t>
+      </w:r>
+    </w:p>
+    <w:p>
+      <w:pPr>
+        <w:ind w:left="720"/>
+        <w:rPr>
+          <w:color w:val="FF0000"/>
+          <w:lang w:val="en-US"/>
+        </w:rPr>
+      </w:pPr>
+      <w:r>
+        <w:rPr>
+          <w:color w:val="FF0000"/>
+          <w:lang w:val="en-US"/>
+        </w:rPr>
+        <w:t>}</w:t>
+      </w:r>
+    </w:p>
+    <w:p>
+      <w:pPr>
+        <w:ind w:left="720"/>
+        <w:rPr>
+          <w:color w:val="FF0000"/>
+          <w:lang w:val="en-US"/>
+        </w:rPr>
+      </w:pPr>
+      <w:r>
+        <w:rPr>
+          <w:color w:val="FF0000"/>
+          <w:lang w:val="en-US"/>
+        </w:rPr>
+        <w:t>}</w:t>
+      </w:r>
+    </w:p>
+    <w:p>
+      <w:pPr>
+        <w:ind w:left="720"/>
+        <w:rPr>
+          <w:color w:val="FF0000"/>
+          <w:lang w:val="en-US"/>
+        </w:rPr>
+      </w:pPr>
+      <w:r>
+        <w:rPr>
+          <w:color w:val="FF0000"/>
+          <w:lang w:val="en-US"/>
+        </w:rPr>
+        <w:t xml:space="preserve">Class </w:t>
+      </w:r>
+      <w:proofErr w:type="spellStart"/>
+      <w:proofErr w:type="gramStart"/>
+      <w:r>
+        <w:rPr>
+          <w:color w:val="FF0000"/>
+          <w:lang w:val="en-US"/>
+        </w:rPr>
+        <w:t>ChildClass</w:t>
+      </w:r>
+      <w:proofErr w:type="spellEnd"/>
+      <w:r>
+        <w:rPr>
+          <w:color w:val="FF0000"/>
+          <w:lang w:val="en-US"/>
+        </w:rPr>
+        <w:t>{</w:t>
+      </w:r>
+      <w:proofErr w:type="gramEnd"/>
+    </w:p>
+    <w:p>
+      <w:pPr>
+        <w:ind w:left="720"/>
+        <w:rPr>
+          <w:color w:val="FF0000"/>
+          <w:lang w:val="en-US"/>
+        </w:rPr>
+      </w:pPr>
+      <w:r>
+        <w:rPr>
+          <w:color w:val="FF0000"/>
+          <w:lang w:val="en-US"/>
+        </w:rPr>
+        <w:t xml:space="preserve"> public </w:t>
+      </w:r>
+      <w:proofErr w:type="spellStart"/>
+      <w:r>
+        <w:rPr>
+          <w:color w:val="FF0000"/>
+          <w:lang w:val="en-US"/>
+        </w:rPr>
+        <w:t>ChildClass</w:t>
+      </w:r>
+      <w:proofErr w:type="spellEnd"/>
+      <w:r>
+        <w:rPr>
+          <w:color w:val="FF0000"/>
+          <w:lang w:val="en-US"/>
+        </w:rPr>
+        <w:t>(</w:t>
+      </w:r>
+      <w:proofErr w:type="gramStart"/>
+      <w:r>
+        <w:rPr>
+          <w:color w:val="FF0000"/>
+          <w:lang w:val="en-US"/>
+        </w:rPr>
+        <w:t>):base</w:t>
+      </w:r>
+      <w:proofErr w:type="gramEnd"/>
+      <w:r>
+        <w:rPr>
+          <w:color w:val="FF0000"/>
+          <w:lang w:val="en-US"/>
+        </w:rPr>
+        <w:t xml:space="preserve">(a){ </w:t>
+      </w:r>
+    </w:p>
+    <w:p>
+      <w:pPr>
+        <w:ind w:left="720"/>
+        <w:rPr>
+          <w:color w:val="FF0000"/>
+          <w:lang w:val="en-US"/>
+        </w:rPr>
+      </w:pPr>
+      <w:r>
+        <w:rPr>
+          <w:color w:val="FF0000"/>
+          <w:lang w:val="en-US"/>
+        </w:rPr>
+        <w:t xml:space="preserve"> }</w:t>
+      </w:r>
+    </w:p>
+    <w:p>
+      <w:pPr>
+        <w:ind w:left="720"/>
+        <w:rPr>
+          <w:color w:val="FF0000"/>
+          <w:lang w:val="en-US"/>
+        </w:rPr>
+      </w:pPr>
+      <w:r>
+        <w:rPr>
+          <w:color w:val="FF0000"/>
+          <w:lang w:val="en-US"/>
+        </w:rPr>
+        <w:t xml:space="preserve"> // we can pass like this also</w:t>
+      </w:r>
+    </w:p>
+    <w:p>
+      <w:pPr>
+        <w:ind w:left="720"/>
+        <w:rPr>
+          <w:color w:val="FF0000"/>
+          <w:lang w:val="en-US"/>
+        </w:rPr>
+      </w:pPr>
+      <w:r>
+        <w:rPr>
+          <w:color w:val="FF0000"/>
+          <w:lang w:val="en-US"/>
+        </w:rPr>
+        <w:t xml:space="preserve"> public </w:t>
+      </w:r>
+      <w:proofErr w:type="spellStart"/>
+      <w:r>
+        <w:rPr>
+          <w:color w:val="FF0000"/>
+          <w:lang w:val="en-US"/>
+        </w:rPr>
+        <w:t>ChildClass</w:t>
+      </w:r>
+      <w:proofErr w:type="spellEnd"/>
+      <w:r>
+        <w:rPr>
+          <w:color w:val="FF0000"/>
+          <w:lang w:val="en-US"/>
+        </w:rPr>
+        <w:t>(a</w:t>
+      </w:r>
+      <w:proofErr w:type="gramStart"/>
+      <w:r>
+        <w:rPr>
+          <w:color w:val="FF0000"/>
+          <w:lang w:val="en-US"/>
+        </w:rPr>
+        <w:t>):base</w:t>
+      </w:r>
+      <w:proofErr w:type="gramEnd"/>
+      <w:r>
+        <w:rPr>
+          <w:color w:val="FF0000"/>
+          <w:lang w:val="en-US"/>
+        </w:rPr>
+        <w:t xml:space="preserve">(a){ </w:t>
+      </w:r>
+    </w:p>
+    <w:p>
+      <w:pPr>
+        <w:ind w:left="720"/>
+        <w:rPr>
+          <w:color w:val="FF0000"/>
+          <w:lang w:val="en-US"/>
+        </w:rPr>
+      </w:pPr>
+      <w:r>
+        <w:rPr>
+          <w:color w:val="FF0000"/>
+          <w:lang w:val="en-US"/>
+        </w:rPr>
+        <w:t xml:space="preserve"> }</w:t>
+      </w:r>
+    </w:p>
+    <w:p>
+      <w:pPr>
+        <w:ind w:left="720"/>
+        <w:rPr>
+          <w:color w:val="FF0000"/>
+          <w:lang w:val="en-US"/>
+        </w:rPr>
+      </w:pPr>
+      <w:r>
+        <w:rPr>
+          <w:color w:val="FF0000"/>
+          <w:lang w:val="en-US"/>
+        </w:rPr>
+        <w:t xml:space="preserve"> Static void </w:t>
+      </w:r>
+      <w:proofErr w:type="gramStart"/>
+      <w:r>
+        <w:rPr>
+          <w:color w:val="FF0000"/>
+          <w:lang w:val="en-US"/>
+        </w:rPr>
+        <w:t>Main(</w:t>
+      </w:r>
+      <w:proofErr w:type="gramEnd"/>
+      <w:r>
+        <w:rPr>
+          <w:color w:val="FF0000"/>
+          <w:lang w:val="en-US"/>
+        </w:rPr>
+        <w:t>){</w:t>
+      </w:r>
+    </w:p>
+    <w:p>
+      <w:pPr>
+        <w:ind w:left="720"/>
+        <w:rPr>
+          <w:color w:val="FF0000"/>
+          <w:lang w:val="en-US"/>
+        </w:rPr>
+      </w:pPr>
+      <w:r>
+        <w:rPr>
+          <w:color w:val="FF0000"/>
+          <w:lang w:val="en-US"/>
+        </w:rPr>
+        <w:t xml:space="preserve"> </w:t>
+      </w:r>
+      <w:proofErr w:type="spellStart"/>
+      <w:r>
+        <w:rPr>
+          <w:color w:val="FF0000"/>
+          <w:lang w:val="en-US"/>
+        </w:rPr>
+        <w:t>childClass</w:t>
+      </w:r>
+      <w:proofErr w:type="spellEnd"/>
+      <w:r>
+        <w:rPr>
+          <w:color w:val="FF0000"/>
+          <w:lang w:val="en-US"/>
+        </w:rPr>
+        <w:t xml:space="preserve"> CC=new </w:t>
+      </w:r>
+      <w:proofErr w:type="spellStart"/>
+      <w:proofErr w:type="gramStart"/>
+      <w:r>
+        <w:rPr>
+          <w:color w:val="FF0000"/>
+          <w:lang w:val="en-US"/>
+        </w:rPr>
+        <w:t>childClass</w:t>
+      </w:r>
+      <w:proofErr w:type="spellEnd"/>
+      <w:r>
+        <w:rPr>
+          <w:color w:val="FF0000"/>
+          <w:lang w:val="en-US"/>
+        </w:rPr>
+        <w:t>(</w:t>
+      </w:r>
+      <w:proofErr w:type="gramEnd"/>
+      <w:r>
+        <w:rPr>
+          <w:color w:val="FF0000"/>
+          <w:lang w:val="en-US"/>
+        </w:rPr>
+        <w:t xml:space="preserve">20); </w:t>
+      </w:r>
+    </w:p>
+    <w:p>
+      <w:pPr>
+        <w:ind w:left="720"/>
+        <w:rPr>
+          <w:color w:val="FF0000"/>
+          <w:lang w:val="en-US"/>
+        </w:rPr>
+      </w:pPr>
+      <w:r>
+        <w:rPr>
+          <w:color w:val="FF0000"/>
+          <w:lang w:val="en-US"/>
+        </w:rPr>
+        <w:t xml:space="preserve"> }</w:t>
+      </w:r>
+    </w:p>
+    <w:p>
+      <w:pPr>
+        <w:ind w:left="720"/>
+        <w:rPr>
+          <w:color w:val="FF0000"/>
+          <w:lang w:val="en-US"/>
+        </w:rPr>
+      </w:pPr>
+      <w:r>
+        <w:rPr>
+          <w:color w:val="FF0000"/>
+          <w:lang w:val="en-US"/>
+        </w:rPr>
+        <w:t>}</w:t>
+      </w:r>
     </w:p>
     <w:p>
       <w:pPr>
@@ -2217,7 +3201,6 @@
   <w:style w:type="character" w:default="1" w:styleId="DefaultParagraphFont">
     <w:name w:val="Default Paragraph Font"/>
     <w:uiPriority w:val="1"/>
-    <w:semiHidden/>
     <w:unhideWhenUsed/>
   </w:style>
   <w:style w:type="table" w:default="1" w:styleId="TableNormal">

</xml_diff>

<commit_message>
Added Inheritence class 3
</commit_message>
<xml_diff>
--- a/Document/CsharpDocument.docx
+++ b/Document/CsharpDocument.docx
@@ -37,33 +37,15 @@
           <w:bCs/>
           <w:lang w:val="en-US"/>
         </w:rPr>
-        <w:t xml:space="preserve">Instance </w:t>
-      </w:r>
-      <w:proofErr w:type="gramStart"/>
-      <w:r>
-        <w:rPr>
-          <w:b/>
-          <w:bCs/>
-          <w:lang w:val="en-US"/>
-        </w:rPr>
-        <w:t xml:space="preserve">variable </w:t>
-      </w:r>
-      <w:r>
-        <w:rPr>
-          <w:b/>
-          <w:bCs/>
-          <w:lang w:val="en-US"/>
-        </w:rPr>
-        <w:t>:</w:t>
-      </w:r>
-      <w:proofErr w:type="gramEnd"/>
-      <w:r>
-        <w:rPr>
-          <w:b/>
-          <w:bCs/>
-          <w:lang w:val="en-US"/>
-        </w:rPr>
-        <w:t>-</w:t>
+        <w:t xml:space="preserve">Instance variable </w:t>
+      </w:r>
+      <w:r>
+        <w:rPr>
+          <w:b/>
+          <w:bCs/>
+          <w:lang w:val="en-US"/>
+        </w:rPr>
+        <w:t>:-</w:t>
       </w:r>
     </w:p>
     <w:p>
@@ -78,11 +60,9 @@
         </w:rPr>
         <w:t>(</w:t>
       </w:r>
-      <w:proofErr w:type="gramStart"/>
       <w:r>
         <w:t>maintain</w:t>
       </w:r>
-      <w:proofErr w:type="gramEnd"/>
       <w:r>
         <w:rPr>
           <w:lang w:val="en-US"/>
@@ -196,23 +176,13 @@
           <w:lang w:val="en-US"/>
         </w:rPr>
       </w:pPr>
-      <w:proofErr w:type="gramStart"/>
-      <w:r>
-        <w:rPr>
-          <w:b/>
-          <w:bCs/>
-          <w:lang w:val="en-US"/>
-        </w:rPr>
-        <w:t>Static :</w:t>
-      </w:r>
-      <w:proofErr w:type="gramEnd"/>
-      <w:r>
-        <w:rPr>
-          <w:b/>
-          <w:bCs/>
-          <w:lang w:val="en-US"/>
-        </w:rPr>
-        <w:t>-</w:t>
+      <w:r>
+        <w:rPr>
+          <w:b/>
+          <w:bCs/>
+          <w:lang w:val="en-US"/>
+        </w:rPr>
+        <w:t>Static :-</w:t>
       </w:r>
     </w:p>
     <w:p>
@@ -248,257 +218,216 @@
           <w:lang w:val="en-US"/>
         </w:rPr>
       </w:pPr>
-      <w:proofErr w:type="gramStart"/>
-      <w:r>
-        <w:rPr>
-          <w:b/>
-          <w:bCs/>
-          <w:lang w:val="en-US"/>
-        </w:rPr>
-        <w:t>Const :</w:t>
-      </w:r>
-      <w:proofErr w:type="gramEnd"/>
-      <w:r>
-        <w:rPr>
-          <w:b/>
-          <w:bCs/>
-          <w:lang w:val="en-US"/>
-        </w:rPr>
-        <w:t>-</w:t>
-      </w:r>
-    </w:p>
-    <w:p>
-      <w:pPr>
-        <w:rPr>
-          <w:lang w:val="en-US"/>
-        </w:rPr>
-      </w:pPr>
-      <w:proofErr w:type="gramStart"/>
-      <w:r>
-        <w:rPr>
-          <w:lang w:val="en-US"/>
-        </w:rPr>
-        <w:t>These variable</w:t>
-      </w:r>
-      <w:proofErr w:type="gramEnd"/>
-      <w:r>
-        <w:rPr>
-          <w:lang w:val="en-US"/>
-        </w:rPr>
-        <w:t xml:space="preserve"> can’t be modified after declaration must assign the value at the time of declaration can’t modified maintain one and only one </w:t>
-      </w:r>
-      <w:proofErr w:type="spellStart"/>
-      <w:r>
-        <w:rPr>
-          <w:lang w:val="en-US"/>
-        </w:rPr>
-        <w:t>copie</w:t>
-      </w:r>
-      <w:proofErr w:type="spellEnd"/>
+      <w:r>
+        <w:rPr>
+          <w:b/>
+          <w:bCs/>
+          <w:lang w:val="en-US"/>
+        </w:rPr>
+        <w:t>Const :-</w:t>
+      </w:r>
+    </w:p>
+    <w:p>
+      <w:pPr>
+        <w:rPr>
+          <w:lang w:val="en-US"/>
+        </w:rPr>
+      </w:pPr>
+      <w:r>
+        <w:rPr>
+          <w:lang w:val="en-US"/>
+        </w:rPr>
+        <w:t>These variable can’t be modified after declaration must assign the value at the time of declaration can’t modified maintain one and only one copie</w:t>
+      </w:r>
+      <w:r>
+        <w:rPr>
+          <w:lang w:val="en-US"/>
+        </w:rPr>
+        <w:t xml:space="preserve"> through out life cycle of the class.</w:t>
+      </w:r>
+    </w:p>
+    <w:p>
+      <w:pPr>
+        <w:rPr>
+          <w:b/>
+          <w:bCs/>
+          <w:lang w:val="en-US"/>
+        </w:rPr>
+      </w:pPr>
+      <w:r>
+        <w:rPr>
+          <w:b/>
+          <w:bCs/>
+          <w:lang w:val="en-US"/>
+        </w:rPr>
+        <w:t>Readonly :-</w:t>
+      </w:r>
+    </w:p>
+    <w:p>
+      <w:pPr>
+        <w:rPr>
+          <w:lang w:val="en-US"/>
+        </w:rPr>
+      </w:pPr>
+      <w:r>
+        <w:rPr>
+          <w:lang w:val="en-US"/>
+        </w:rPr>
+        <w:t xml:space="preserve">These variables also can’t be modified after the initialization </w:t>
+      </w:r>
+      <w:r>
+        <w:rPr>
+          <w:lang w:val="en-US"/>
+        </w:rPr>
+        <w:t>(</w:t>
+      </w:r>
+      <w:r>
+        <w:rPr>
+          <w:lang w:val="en-US"/>
+        </w:rPr>
+        <w:t xml:space="preserve">after declaration maintain </w:t>
+      </w:r>
+      <w:r>
+        <w:rPr>
+          <w:b/>
+          <w:bCs/>
+          <w:lang w:val="en-US"/>
+        </w:rPr>
+        <w:t>N</w:t>
+      </w:r>
+      <w:r>
+        <w:rPr>
+          <w:lang w:val="en-US"/>
+        </w:rPr>
+        <w:t xml:space="preserve"> instances </w:t>
+      </w:r>
+      <w:r>
+        <w:rPr>
+          <w:b/>
+          <w:bCs/>
+          <w:lang w:val="en-US"/>
+        </w:rPr>
+        <w:t>N</w:t>
+      </w:r>
+      <w:r>
+        <w:rPr>
+          <w:lang w:val="en-US"/>
+        </w:rPr>
+        <w:t xml:space="preserve"> copies </w:t>
+      </w:r>
+      <w:r>
+        <w:rPr>
+          <w:b/>
+          <w:bCs/>
+          <w:lang w:val="en-US"/>
+        </w:rPr>
+        <w:t>0</w:t>
+      </w:r>
+      <w:r>
+        <w:rPr>
+          <w:lang w:val="en-US"/>
+        </w:rPr>
+        <w:t xml:space="preserve"> instances </w:t>
+      </w:r>
+      <w:r>
+        <w:rPr>
+          <w:b/>
+          <w:bCs/>
+          <w:lang w:val="en-US"/>
+        </w:rPr>
+        <w:t>0</w:t>
+      </w:r>
+      <w:r>
+        <w:rPr>
+          <w:lang w:val="en-US"/>
+        </w:rPr>
+        <w:t xml:space="preserve"> copies</w:t>
+      </w:r>
+      <w:r>
+        <w:rPr>
+          <w:lang w:val="en-US"/>
+        </w:rPr>
+        <w:t>)</w:t>
+      </w:r>
+    </w:p>
+    <w:p>
+      <w:pPr>
+        <w:rPr>
+          <w:b/>
+          <w:bCs/>
+          <w:lang w:val="en-US"/>
+        </w:rPr>
+      </w:pPr>
+      <w:r>
+        <w:rPr>
+          <w:b/>
+          <w:bCs/>
+          <w:lang w:val="en-US"/>
+        </w:rPr>
+        <w:t>Modifiable Non-Modifiable</w:t>
+      </w:r>
+      <w:r>
+        <w:rPr>
+          <w:b/>
+          <w:bCs/>
+          <w:lang w:val="en-US"/>
+        </w:rPr>
+        <w:t>:-</w:t>
+      </w:r>
+    </w:p>
+    <w:p>
+      <w:pPr>
+        <w:rPr>
+          <w:lang w:val="en-US"/>
+        </w:rPr>
+      </w:pPr>
+      <w:r>
+        <w:rPr>
+          <w:b/>
+          <w:bCs/>
+          <w:lang w:val="en-US"/>
+        </w:rPr>
+        <w:t xml:space="preserve">Static :- </w:t>
+      </w:r>
+      <w:r>
+        <w:rPr>
+          <w:lang w:val="en-US"/>
+        </w:rPr>
+        <w:t>single</w:t>
+      </w:r>
+      <w:r>
+        <w:rPr>
+          <w:lang w:val="en-US"/>
+        </w:rPr>
+        <w:t xml:space="preserve"> copie</w:t>
+      </w:r>
+      <w:r>
+        <w:rPr>
+          <w:lang w:val="en-US"/>
+        </w:rPr>
+        <w:t xml:space="preserve"> modifiable static </w:t>
+      </w:r>
+    </w:p>
+    <w:p>
+      <w:pPr>
+        <w:rPr>
+          <w:lang w:val="en-US"/>
+        </w:rPr>
+      </w:pPr>
+      <w:r>
+        <w:rPr>
+          <w:b/>
+          <w:bCs/>
+          <w:lang w:val="en-US"/>
+        </w:rPr>
+        <w:t>Constant</w:t>
+      </w:r>
       <w:r>
         <w:rPr>
           <w:lang w:val="en-US"/>
         </w:rPr>
         <w:t xml:space="preserve"> </w:t>
       </w:r>
-      <w:proofErr w:type="spellStart"/>
-      <w:r>
-        <w:rPr>
-          <w:lang w:val="en-US"/>
-        </w:rPr>
-        <w:t>through out</w:t>
-      </w:r>
-      <w:proofErr w:type="spellEnd"/>
-      <w:r>
-        <w:rPr>
-          <w:lang w:val="en-US"/>
-        </w:rPr>
-        <w:t xml:space="preserve"> life cycle of the class.</w:t>
-      </w:r>
-    </w:p>
-    <w:p>
-      <w:pPr>
-        <w:rPr>
-          <w:b/>
-          <w:bCs/>
-          <w:lang w:val="en-US"/>
-        </w:rPr>
-      </w:pPr>
-      <w:proofErr w:type="spellStart"/>
-      <w:proofErr w:type="gramStart"/>
-      <w:r>
-        <w:rPr>
-          <w:b/>
-          <w:bCs/>
-          <w:lang w:val="en-US"/>
-        </w:rPr>
-        <w:t>Readonly</w:t>
-      </w:r>
-      <w:proofErr w:type="spellEnd"/>
-      <w:r>
-        <w:rPr>
-          <w:b/>
-          <w:bCs/>
-          <w:lang w:val="en-US"/>
-        </w:rPr>
-        <w:t xml:space="preserve"> :</w:t>
-      </w:r>
-      <w:proofErr w:type="gramEnd"/>
-      <w:r>
-        <w:rPr>
-          <w:b/>
-          <w:bCs/>
-          <w:lang w:val="en-US"/>
-        </w:rPr>
-        <w:t>-</w:t>
-      </w:r>
-    </w:p>
-    <w:p>
-      <w:pPr>
-        <w:rPr>
-          <w:lang w:val="en-US"/>
-        </w:rPr>
-      </w:pPr>
-      <w:r>
-        <w:rPr>
-          <w:lang w:val="en-US"/>
-        </w:rPr>
-        <w:t xml:space="preserve">These variables also can’t be modified after the initialization </w:t>
-      </w:r>
-      <w:r>
-        <w:rPr>
-          <w:lang w:val="en-US"/>
-        </w:rPr>
-        <w:t>(</w:t>
-      </w:r>
-      <w:r>
-        <w:rPr>
-          <w:lang w:val="en-US"/>
-        </w:rPr>
-        <w:t xml:space="preserve">after declaration maintain </w:t>
-      </w:r>
-      <w:r>
-        <w:rPr>
-          <w:b/>
-          <w:bCs/>
-          <w:lang w:val="en-US"/>
-        </w:rPr>
-        <w:t>N</w:t>
-      </w:r>
-      <w:r>
-        <w:rPr>
-          <w:lang w:val="en-US"/>
-        </w:rPr>
-        <w:t xml:space="preserve"> instances </w:t>
-      </w:r>
-      <w:r>
-        <w:rPr>
-          <w:b/>
-          <w:bCs/>
-          <w:lang w:val="en-US"/>
-        </w:rPr>
-        <w:t>N</w:t>
-      </w:r>
-      <w:r>
-        <w:rPr>
-          <w:lang w:val="en-US"/>
-        </w:rPr>
-        <w:t xml:space="preserve"> copies </w:t>
-      </w:r>
-      <w:r>
-        <w:rPr>
-          <w:b/>
-          <w:bCs/>
-          <w:lang w:val="en-US"/>
-        </w:rPr>
-        <w:t>0</w:t>
-      </w:r>
-      <w:r>
-        <w:rPr>
-          <w:lang w:val="en-US"/>
-        </w:rPr>
-        <w:t xml:space="preserve"> instances </w:t>
-      </w:r>
-      <w:r>
-        <w:rPr>
-          <w:b/>
-          <w:bCs/>
-          <w:lang w:val="en-US"/>
-        </w:rPr>
-        <w:t>0</w:t>
-      </w:r>
-      <w:r>
-        <w:rPr>
-          <w:lang w:val="en-US"/>
-        </w:rPr>
-        <w:t xml:space="preserve"> copies</w:t>
-      </w:r>
-      <w:r>
-        <w:rPr>
-          <w:lang w:val="en-US"/>
-        </w:rPr>
-        <w:t>)</w:t>
-      </w:r>
-    </w:p>
-    <w:p>
-      <w:pPr>
-        <w:rPr>
-          <w:b/>
-          <w:bCs/>
-          <w:lang w:val="en-US"/>
-        </w:rPr>
-      </w:pPr>
-      <w:r>
-        <w:rPr>
-          <w:b/>
-          <w:bCs/>
-          <w:lang w:val="en-US"/>
-        </w:rPr>
-        <w:t>Modifiable Non-</w:t>
-      </w:r>
-      <w:proofErr w:type="gramStart"/>
-      <w:r>
-        <w:rPr>
-          <w:b/>
-          <w:bCs/>
-          <w:lang w:val="en-US"/>
-        </w:rPr>
-        <w:t>Modifiable</w:t>
-      </w:r>
-      <w:r>
-        <w:rPr>
-          <w:b/>
-          <w:bCs/>
-          <w:lang w:val="en-US"/>
-        </w:rPr>
-        <w:t>:-</w:t>
-      </w:r>
-      <w:proofErr w:type="gramEnd"/>
-    </w:p>
-    <w:p>
-      <w:pPr>
-        <w:rPr>
-          <w:lang w:val="en-US"/>
-        </w:rPr>
-      </w:pPr>
-      <w:proofErr w:type="gramStart"/>
-      <w:r>
-        <w:rPr>
-          <w:b/>
-          <w:bCs/>
-          <w:lang w:val="en-US"/>
-        </w:rPr>
-        <w:t>Static :</w:t>
-      </w:r>
-      <w:proofErr w:type="gramEnd"/>
-      <w:r>
-        <w:rPr>
-          <w:b/>
-          <w:bCs/>
-          <w:lang w:val="en-US"/>
-        </w:rPr>
-        <w:t xml:space="preserve">- </w:t>
-      </w:r>
       <w:r>
         <w:rPr>
           <w:lang w:val="en-US"/>
@@ -509,77 +438,15 @@
         <w:rPr>
           <w:lang w:val="en-US"/>
         </w:rPr>
-        <w:t xml:space="preserve"> </w:t>
-      </w:r>
-      <w:proofErr w:type="spellStart"/>
-      <w:r>
-        <w:rPr>
-          <w:lang w:val="en-US"/>
-        </w:rPr>
-        <w:t>copie</w:t>
-      </w:r>
-      <w:proofErr w:type="spellEnd"/>
-      <w:r>
-        <w:rPr>
-          <w:lang w:val="en-US"/>
-        </w:rPr>
-        <w:t xml:space="preserve"> modifiable static </w:t>
-      </w:r>
-    </w:p>
-    <w:p>
-      <w:pPr>
-        <w:rPr>
-          <w:lang w:val="en-US"/>
-        </w:rPr>
-      </w:pPr>
-      <w:r>
-        <w:rPr>
-          <w:b/>
-          <w:bCs/>
-          <w:lang w:val="en-US"/>
-        </w:rPr>
-        <w:t>Constant</w:t>
-      </w:r>
-      <w:r>
-        <w:rPr>
-          <w:lang w:val="en-US"/>
-        </w:rPr>
-        <w:t xml:space="preserve"> </w:t>
-      </w:r>
-      <w:r>
-        <w:rPr>
-          <w:lang w:val="en-US"/>
-        </w:rPr>
-        <w:t>single</w:t>
-      </w:r>
-      <w:r>
-        <w:rPr>
-          <w:lang w:val="en-US"/>
-        </w:rPr>
-        <w:t xml:space="preserve"> </w:t>
-      </w:r>
-      <w:proofErr w:type="spellStart"/>
-      <w:r>
-        <w:rPr>
-          <w:lang w:val="en-US"/>
-        </w:rPr>
-        <w:t>copie</w:t>
-      </w:r>
-      <w:proofErr w:type="spellEnd"/>
-      <w:r>
-        <w:rPr>
-          <w:lang w:val="en-US"/>
-        </w:rPr>
-        <w:t xml:space="preserve"> non modifiable static</w:t>
-      </w:r>
-    </w:p>
-    <w:p>
-      <w:pPr>
-        <w:rPr>
-          <w:lang w:val="en-US"/>
-        </w:rPr>
-      </w:pPr>
-      <w:proofErr w:type="gramStart"/>
+        <w:t xml:space="preserve"> copie non modifiable static</w:t>
+      </w:r>
+    </w:p>
+    <w:p>
+      <w:pPr>
+        <w:rPr>
+          <w:lang w:val="en-US"/>
+        </w:rPr>
+      </w:pPr>
       <w:r>
         <w:rPr>
           <w:b/>
@@ -592,24 +459,15 @@
         <w:rPr>
           <w:lang w:val="en-US"/>
         </w:rPr>
-        <w:t>-</w:t>
-      </w:r>
-      <w:proofErr w:type="gramEnd"/>
-      <w:r>
-        <w:rPr>
-          <w:lang w:val="en-US"/>
-        </w:rPr>
-        <w:t>Multiple copies modifiable</w:t>
-      </w:r>
-    </w:p>
-    <w:p>
-      <w:pPr>
-        <w:rPr>
-          <w:lang w:val="en-US"/>
-        </w:rPr>
-      </w:pPr>
-      <w:proofErr w:type="spellStart"/>
-      <w:proofErr w:type="gramStart"/>
+        <w:t>-Multiple copies modifiable</w:t>
+      </w:r>
+    </w:p>
+    <w:p>
+      <w:pPr>
+        <w:rPr>
+          <w:lang w:val="en-US"/>
+        </w:rPr>
+      </w:pPr>
       <w:r>
         <w:rPr>
           <w:b/>
@@ -618,19 +476,11 @@
         </w:rPr>
         <w:t>ReadOnly</w:t>
       </w:r>
-      <w:proofErr w:type="spellEnd"/>
-      <w:r>
-        <w:rPr>
-          <w:lang w:val="en-US"/>
-        </w:rPr>
-        <w:t xml:space="preserve"> :</w:t>
-      </w:r>
-      <w:proofErr w:type="gramEnd"/>
-      <w:r>
-        <w:rPr>
-          <w:lang w:val="en-US"/>
-        </w:rPr>
-        <w:t>-</w:t>
+      <w:r>
+        <w:rPr>
+          <w:lang w:val="en-US"/>
+        </w:rPr>
+        <w:t xml:space="preserve"> :-</w:t>
       </w:r>
       <w:r>
         <w:rPr>
@@ -753,7 +603,6 @@
         </w:rPr>
         <w:t xml:space="preserve">is declared by using the keyword “const” we call it as a constant variable and </w:t>
       </w:r>
-      <w:proofErr w:type="gramStart"/>
       <w:r>
         <w:t>these</w:t>
       </w:r>
@@ -766,7 +615,6 @@
       <w:r>
         <w:t>variable</w:t>
       </w:r>
-      <w:proofErr w:type="gramEnd"/>
       <w:r>
         <w:rPr>
           <w:lang w:val="en-US"/>
@@ -834,21 +682,7 @@
         <w:rPr>
           <w:lang w:val="en-US"/>
         </w:rPr>
-        <w:t xml:space="preserve">static variable </w:t>
-      </w:r>
-      <w:proofErr w:type="gramStart"/>
-      <w:r>
-        <w:rPr>
-          <w:lang w:val="en-US"/>
-        </w:rPr>
-        <w:t>i.e.</w:t>
-      </w:r>
-      <w:proofErr w:type="gramEnd"/>
-      <w:r>
-        <w:rPr>
-          <w:lang w:val="en-US"/>
-        </w:rPr>
-        <w:t xml:space="preserve"> initialized one and only one time in the life cycle of a class and doesn’t require</w:t>
+        <w:t>static variable i.e. initialized one and only one time in the life cycle of a class and doesn’t require</w:t>
       </w:r>
       <w:r>
         <w:rPr>
@@ -888,11 +722,9 @@
         </w:rPr>
         <w:t xml:space="preserve">If a variable is declared by using the </w:t>
       </w:r>
-      <w:proofErr w:type="spellStart"/>
       <w:r>
         <w:t>readonly</w:t>
       </w:r>
-      <w:proofErr w:type="spellEnd"/>
       <w:r>
         <w:rPr>
           <w:lang w:val="en-US"/>
@@ -905,11 +737,9 @@
         </w:rPr>
         <w:t xml:space="preserve"> </w:t>
       </w:r>
-      <w:proofErr w:type="spellStart"/>
       <w:r>
         <w:t>readonly</w:t>
       </w:r>
-      <w:proofErr w:type="spellEnd"/>
       <w:r>
         <w:rPr>
           <w:lang w:val="en-US"/>
@@ -920,21 +750,7 @@
         <w:rPr>
           <w:lang w:val="en-US"/>
         </w:rPr>
-        <w:t xml:space="preserve"> and these variables also can’t be modified like constant but after initialization. It’s not compulsory to initialize a </w:t>
-      </w:r>
-      <w:proofErr w:type="spellStart"/>
-      <w:r>
-        <w:rPr>
-          <w:lang w:val="en-US"/>
-        </w:rPr>
-        <w:t>readonly</w:t>
-      </w:r>
-      <w:proofErr w:type="spellEnd"/>
-      <w:r>
-        <w:rPr>
-          <w:lang w:val="en-US"/>
-        </w:rPr>
-        <w:t xml:space="preserve"> variable at the time of declaration, they can be initialized under the constructor</w:t>
+        <w:t xml:space="preserve"> and these variables also can’t be modified like constant but after initialization. It’s not compulsory to initialize a readonly variable at the time of declaration, they can be initialized under the constructor</w:t>
       </w:r>
     </w:p>
     <w:p>
@@ -956,30 +772,8 @@
         <w:rPr>
           <w:lang w:val="en-US"/>
         </w:rPr>
-        <w:t xml:space="preserve"> of </w:t>
-      </w:r>
-      <w:proofErr w:type="spellStart"/>
-      <w:r>
-        <w:rPr>
-          <w:lang w:val="en-US"/>
-        </w:rPr>
-        <w:t>readonly</w:t>
-      </w:r>
-      <w:proofErr w:type="spellEnd"/>
-      <w:r>
-        <w:rPr>
-          <w:lang w:val="en-US"/>
-        </w:rPr>
-        <w:t xml:space="preserve"> variable will be similar to the </w:t>
-      </w:r>
-      <w:proofErr w:type="spellStart"/>
-      <w:r>
-        <w:rPr>
-          <w:lang w:val="en-US"/>
-        </w:rPr>
-        <w:t>behaviour</w:t>
-      </w:r>
-      <w:proofErr w:type="spellEnd"/>
+        <w:t xml:space="preserve"> of readonly variable will be similar to the behaviour</w:t>
+      </w:r>
       <w:r>
         <w:rPr>
           <w:lang w:val="en-US"/>
@@ -993,111 +787,33 @@
         <w:rPr>
           <w:lang w:val="en-US"/>
         </w:rPr>
-        <w:t xml:space="preserve">, </w:t>
-      </w:r>
-      <w:proofErr w:type="spellStart"/>
-      <w:proofErr w:type="gramStart"/>
-      <w:r>
-        <w:rPr>
-          <w:lang w:val="en-US"/>
-        </w:rPr>
-        <w:t>i.e</w:t>
-      </w:r>
-      <w:proofErr w:type="spellEnd"/>
-      <w:r>
-        <w:rPr>
-          <w:lang w:val="en-US"/>
-        </w:rPr>
-        <w:t xml:space="preserve">  initialized</w:t>
-      </w:r>
-      <w:proofErr w:type="gramEnd"/>
-      <w:r>
-        <w:rPr>
-          <w:lang w:val="en-US"/>
-        </w:rPr>
-        <w:t xml:space="preserve"> only after creating the instance of class and once for each instance of the class created.</w:t>
-      </w:r>
-    </w:p>
-    <w:p>
-      <w:pPr>
-        <w:rPr>
-          <w:lang w:val="en-US"/>
-        </w:rPr>
-      </w:pPr>
-      <w:r>
-        <w:rPr>
-          <w:lang w:val="en-US"/>
-        </w:rPr>
-        <w:t xml:space="preserve">The only </w:t>
-      </w:r>
-      <w:proofErr w:type="gramStart"/>
-      <w:r>
-        <w:rPr>
-          <w:lang w:val="en-US"/>
-        </w:rPr>
-        <w:t>difference  between</w:t>
-      </w:r>
-      <w:proofErr w:type="gramEnd"/>
-      <w:r>
-        <w:rPr>
-          <w:lang w:val="en-US"/>
-        </w:rPr>
-        <w:t xml:space="preserve"> </w:t>
-      </w:r>
-      <w:proofErr w:type="spellStart"/>
-      <w:r>
-        <w:rPr>
-          <w:lang w:val="en-US"/>
-        </w:rPr>
-        <w:t>readonly</w:t>
-      </w:r>
-      <w:proofErr w:type="spellEnd"/>
-      <w:r>
-        <w:rPr>
-          <w:lang w:val="en-US"/>
-        </w:rPr>
-        <w:t xml:space="preserve"> and instance variable is instance variable can be modified but not </w:t>
-      </w:r>
-      <w:proofErr w:type="spellStart"/>
-      <w:r>
-        <w:rPr>
-          <w:lang w:val="en-US"/>
-        </w:rPr>
-        <w:t>readonly</w:t>
-      </w:r>
-      <w:proofErr w:type="spellEnd"/>
-      <w:r>
-        <w:rPr>
-          <w:lang w:val="en-US"/>
-        </w:rPr>
-        <w:t xml:space="preserve"> variable.</w:t>
-      </w:r>
-    </w:p>
-    <w:p>
-      <w:pPr>
-        <w:rPr>
-          <w:lang w:val="en-US"/>
-        </w:rPr>
-      </w:pPr>
-      <w:r>
-        <w:rPr>
-          <w:lang w:val="en-US"/>
-        </w:rPr>
-        <w:t xml:space="preserve">Constant variable is a fixed value for the whole class where as </w:t>
-      </w:r>
-      <w:proofErr w:type="spellStart"/>
-      <w:r>
-        <w:rPr>
-          <w:lang w:val="en-US"/>
-        </w:rPr>
-        <w:t>readonly</w:t>
-      </w:r>
-      <w:proofErr w:type="spellEnd"/>
-      <w:r>
-        <w:rPr>
-          <w:lang w:val="en-US"/>
-        </w:rPr>
-        <w:t xml:space="preserve"> variable is a fixed value specific to an instance of class.</w:t>
+        <w:t>, i.e  initialized only after creating the instance of class and once for each instance of the class created.</w:t>
+      </w:r>
+    </w:p>
+    <w:p>
+      <w:pPr>
+        <w:rPr>
+          <w:lang w:val="en-US"/>
+        </w:rPr>
+      </w:pPr>
+      <w:r>
+        <w:rPr>
+          <w:lang w:val="en-US"/>
+        </w:rPr>
+        <w:t>The only difference  between readonly and instance variable is instance variable can be modified but not readonly variable.</w:t>
+      </w:r>
+    </w:p>
+    <w:p>
+      <w:pPr>
+        <w:rPr>
+          <w:lang w:val="en-US"/>
+        </w:rPr>
+      </w:pPr>
+      <w:r>
+        <w:rPr>
+          <w:lang w:val="en-US"/>
+        </w:rPr>
+        <w:t>Constant variable is a fixed value for the whole class where as readonly variable is a fixed value specific to an instance of class.</w:t>
       </w:r>
     </w:p>
     <w:p>
@@ -1209,21 +925,7 @@
         <w:rPr>
           <w:lang w:val="en-US"/>
         </w:rPr>
-        <w:t xml:space="preserve">Class </w:t>
-      </w:r>
-      <w:proofErr w:type="gramStart"/>
-      <w:r>
-        <w:rPr>
-          <w:lang w:val="en-US"/>
-        </w:rPr>
-        <w:t>B:Class</w:t>
-      </w:r>
-      <w:proofErr w:type="gramEnd"/>
-      <w:r>
-        <w:rPr>
-          <w:lang w:val="en-US"/>
-        </w:rPr>
-        <w:t xml:space="preserve"> A</w:t>
+        <w:t>Class B:Class A</w:t>
       </w:r>
     </w:p>
     <w:p>
@@ -1331,61 +1033,25 @@
           <w:lang w:val="en-US"/>
         </w:rPr>
       </w:pPr>
-      <w:proofErr w:type="gramStart"/>
       <w:r>
         <w:rPr>
           <w:lang w:val="en-US"/>
         </w:rPr>
         <w:lastRenderedPageBreak/>
-        <w:t>Note:-</w:t>
-      </w:r>
-      <w:proofErr w:type="gramEnd"/>
-      <w:r>
-        <w:rPr>
-          <w:lang w:val="en-US"/>
-        </w:rPr>
-        <w:t xml:space="preserve"> Child class can consume members of </w:t>
-      </w:r>
-      <w:proofErr w:type="spellStart"/>
-      <w:r>
-        <w:rPr>
-          <w:lang w:val="en-US"/>
-        </w:rPr>
-        <w:t>it’s</w:t>
-      </w:r>
-      <w:proofErr w:type="spellEnd"/>
-      <w:r>
-        <w:rPr>
-          <w:lang w:val="en-US"/>
-        </w:rPr>
-        <w:t xml:space="preserve"> parent class as if it is the owner of those members(Except private members of parent of parent).</w:t>
-      </w:r>
-    </w:p>
-    <w:p>
-      <w:pPr>
-        <w:rPr>
-          <w:lang w:val="en-US"/>
-        </w:rPr>
-      </w:pPr>
-      <w:r>
-        <w:rPr>
-          <w:lang w:val="en-US"/>
-        </w:rPr>
-        <w:t xml:space="preserve">child can Inherit all the (business/properties) of my father but not job (because he get his job based on his </w:t>
-      </w:r>
-      <w:proofErr w:type="gramStart"/>
-      <w:r>
-        <w:rPr>
-          <w:lang w:val="en-US"/>
-        </w:rPr>
-        <w:t>qualification)parent</w:t>
-      </w:r>
-      <w:proofErr w:type="gramEnd"/>
-      <w:r>
-        <w:rPr>
-          <w:lang w:val="en-US"/>
-        </w:rPr>
-        <w:t xml:space="preserve"> qualification and child </w:t>
+        <w:t>Note:- Child class can consume members of it’s parent class as if it is the owner of those members(Except private members of parent of parent).</w:t>
+      </w:r>
+    </w:p>
+    <w:p>
+      <w:pPr>
+        <w:rPr>
+          <w:lang w:val="en-US"/>
+        </w:rPr>
+      </w:pPr>
+      <w:r>
+        <w:rPr>
+          <w:lang w:val="en-US"/>
+        </w:rPr>
+        <w:t xml:space="preserve">child can Inherit all the (business/properties) of my father but not job (because he get his job based on his qualification)parent qualification and child </w:t>
       </w:r>
       <w:r>
         <w:rPr>
@@ -1404,21 +1070,7 @@
         <w:rPr>
           <w:lang w:val="en-US"/>
         </w:rPr>
-        <w:t xml:space="preserve">Copy and paste the code </w:t>
-      </w:r>
-      <w:proofErr w:type="spellStart"/>
-      <w:r>
-        <w:rPr>
-          <w:lang w:val="en-US"/>
-        </w:rPr>
-        <w:t>i.e</w:t>
-      </w:r>
-      <w:proofErr w:type="spellEnd"/>
-      <w:r>
-        <w:rPr>
-          <w:lang w:val="en-US"/>
-        </w:rPr>
-        <w:t>(copy parent class methods into child class</w:t>
+        <w:t>Copy and paste the code i.e(copy parent class methods into child class</w:t>
       </w:r>
       <w:r>
         <w:rPr>
@@ -1430,49 +1082,25 @@
         <w:rPr>
           <w:lang w:val="en-US"/>
         </w:rPr>
-        <w:t xml:space="preserve">) Impact the size of the </w:t>
-      </w:r>
-      <w:proofErr w:type="gramStart"/>
-      <w:r>
-        <w:rPr>
-          <w:lang w:val="en-US"/>
-        </w:rPr>
-        <w:t>application(</w:t>
-      </w:r>
-      <w:proofErr w:type="gramEnd"/>
-      <w:r>
-        <w:rPr>
-          <w:lang w:val="en-US"/>
-        </w:rPr>
-        <w:t>let us perform the inheritance)</w:t>
-      </w:r>
-    </w:p>
-    <w:p>
-      <w:pPr>
-        <w:rPr>
-          <w:b/>
-          <w:bCs/>
-          <w:lang w:val="en-US"/>
-        </w:rPr>
-      </w:pPr>
-      <w:r>
-        <w:rPr>
-          <w:b/>
-          <w:bCs/>
-          <w:lang w:val="en-US"/>
-        </w:rPr>
-        <w:t xml:space="preserve">Important </w:t>
-      </w:r>
-      <w:proofErr w:type="gramStart"/>
-      <w:r>
-        <w:rPr>
-          <w:b/>
-          <w:bCs/>
-          <w:lang w:val="en-US"/>
-        </w:rPr>
-        <w:t>Points:-</w:t>
-      </w:r>
-      <w:proofErr w:type="gramEnd"/>
+        <w:t>) Impact the size of the application(let us perform the inheritance)</w:t>
+      </w:r>
+    </w:p>
+    <w:p>
+      <w:pPr>
+        <w:rPr>
+          <w:b/>
+          <w:bCs/>
+          <w:lang w:val="en-US"/>
+        </w:rPr>
+      </w:pPr>
+      <w:r>
+        <w:rPr>
+          <w:b/>
+          <w:bCs/>
+          <w:lang w:val="en-US"/>
+        </w:rPr>
+        <w:t>Important Points:-</w:t>
+      </w:r>
     </w:p>
     <w:p>
       <w:pPr>
@@ -1508,21 +1136,7 @@
         <w:rPr>
           <w:lang w:val="en-US"/>
         </w:rPr>
-        <w:t xml:space="preserve">Class1 and class 2 both contains implicit </w:t>
-      </w:r>
-      <w:proofErr w:type="gramStart"/>
-      <w:r>
-        <w:rPr>
-          <w:lang w:val="en-US"/>
-        </w:rPr>
-        <w:t>constructor(</w:t>
-      </w:r>
-      <w:proofErr w:type="gramEnd"/>
-      <w:r>
-        <w:rPr>
-          <w:lang w:val="en-US"/>
-        </w:rPr>
-        <w:t>every class contains implicit constructor if not define explicitly)</w:t>
+        <w:t>Class1 and class 2 both contains implicit constructor(every class contains implicit constructor if not define explicitly)</w:t>
       </w:r>
     </w:p>
     <w:p>
@@ -1627,35 +1241,7 @@
         <w:rPr>
           <w:lang w:val="en-US"/>
         </w:rPr>
-        <w:t xml:space="preserve">Every class that is defined by us or pre-defined in the libraries of the language has a default parent class </w:t>
-      </w:r>
-      <w:proofErr w:type="spellStart"/>
-      <w:r>
-        <w:rPr>
-          <w:lang w:val="en-US"/>
-        </w:rPr>
-        <w:t>i.e</w:t>
-      </w:r>
-      <w:proofErr w:type="spellEnd"/>
-      <w:r>
-        <w:rPr>
-          <w:lang w:val="en-US"/>
-        </w:rPr>
-        <w:t xml:space="preserve"> Object class of system </w:t>
-      </w:r>
-      <w:proofErr w:type="gramStart"/>
-      <w:r>
-        <w:rPr>
-          <w:lang w:val="en-US"/>
-        </w:rPr>
-        <w:t>namespace.(</w:t>
-      </w:r>
-      <w:proofErr w:type="gramEnd"/>
-      <w:r>
-        <w:rPr>
-          <w:lang w:val="en-US"/>
-        </w:rPr>
-        <w:t xml:space="preserve">Object class is parent class for every class it will inherit implicitly and have four default methods </w:t>
+        <w:t xml:space="preserve">Every class that is defined by us or pre-defined in the libraries of the language has a default parent class i.e Object class of system namespace.(Object class is parent class for every class it will inherit implicitly and have four default methods </w:t>
       </w:r>
       <w:r>
         <w:rPr>
@@ -1664,36 +1250,7 @@
           <w:sz w:val="19"/>
           <w:szCs w:val="19"/>
         </w:rPr>
-        <w:t xml:space="preserve">we can create the instance for object class </w:t>
-      </w:r>
-      <w:proofErr w:type="spellStart"/>
-      <w:r>
-        <w:rPr>
-          <w:rFonts w:ascii="Consolas" w:hAnsi="Consolas" w:cs="Consolas"/>
-          <w:color w:val="008000"/>
-          <w:sz w:val="19"/>
-          <w:szCs w:val="19"/>
-        </w:rPr>
-        <w:t>with out</w:t>
-      </w:r>
-      <w:proofErr w:type="spellEnd"/>
-      <w:r>
-        <w:rPr>
-          <w:rFonts w:ascii="Consolas" w:hAnsi="Consolas" w:cs="Consolas"/>
-          <w:color w:val="008000"/>
-          <w:sz w:val="19"/>
-          <w:szCs w:val="19"/>
-        </w:rPr>
-        <w:t xml:space="preserve"> inherit any class</w:t>
-      </w:r>
-      <w:r>
-        <w:rPr>
-          <w:rFonts w:ascii="Consolas" w:hAnsi="Consolas" w:cs="Consolas"/>
-          <w:color w:val="008000"/>
-          <w:sz w:val="19"/>
-          <w:szCs w:val="19"/>
-        </w:rPr>
-        <w:t xml:space="preserve"> </w:t>
+        <w:t xml:space="preserve">we can create the instance for object class with out inherit any class </w:t>
       </w:r>
       <w:r>
         <w:rPr>
@@ -1785,7 +1342,7 @@
           <w:sz w:val="19"/>
           <w:szCs w:val="19"/>
         </w:rPr>
-        <w:t>Supports all classes in the .NET Framework class hierarchy and provides low-level</w:t>
+        <w:t xml:space="preserve">Supports all classes in the .NET Framework class hierarchy and provides low-level services to derived classes. This is the ultimate base class of all classes in </w:t>
       </w:r>
       <w:r>
         <w:rPr>
@@ -1794,56 +1351,7 @@
           <w:sz w:val="19"/>
           <w:szCs w:val="19"/>
         </w:rPr>
-        <w:t xml:space="preserve"> </w:t>
-      </w:r>
-      <w:r>
-        <w:rPr>
-          <w:rFonts w:ascii="Consolas" w:hAnsi="Consolas" w:cs="Consolas"/>
-          <w:color w:val="008000"/>
-          <w:sz w:val="19"/>
-          <w:szCs w:val="19"/>
-        </w:rPr>
-        <w:t>services to derived classes. This is the ultimate base class of all classes in</w:t>
-      </w:r>
-      <w:r>
-        <w:rPr>
-          <w:rFonts w:ascii="Consolas" w:hAnsi="Consolas" w:cs="Consolas"/>
-          <w:color w:val="008000"/>
-          <w:sz w:val="19"/>
-          <w:szCs w:val="19"/>
-        </w:rPr>
-        <w:t xml:space="preserve"> </w:t>
-      </w:r>
-      <w:r>
-        <w:rPr>
-          <w:rFonts w:ascii="Consolas" w:hAnsi="Consolas" w:cs="Consolas"/>
-          <w:color w:val="008000"/>
-          <w:sz w:val="19"/>
-          <w:szCs w:val="19"/>
-        </w:rPr>
-        <w:t xml:space="preserve">the .NET Framework; it is the root of the type </w:t>
-      </w:r>
-      <w:proofErr w:type="spellStart"/>
-      <w:proofErr w:type="gramStart"/>
-      <w:r>
-        <w:rPr>
-          <w:rFonts w:ascii="Consolas" w:hAnsi="Consolas" w:cs="Consolas"/>
-          <w:color w:val="008000"/>
-          <w:sz w:val="19"/>
-          <w:szCs w:val="19"/>
-        </w:rPr>
-        <w:t>hierarchy.To</w:t>
-      </w:r>
-      <w:proofErr w:type="spellEnd"/>
-      <w:proofErr w:type="gramEnd"/>
-      <w:r>
-        <w:rPr>
-          <w:rFonts w:ascii="Consolas" w:hAnsi="Consolas" w:cs="Consolas"/>
-          <w:color w:val="008000"/>
-          <w:sz w:val="19"/>
-          <w:szCs w:val="19"/>
-        </w:rPr>
-        <w:t xml:space="preserve"> browse the .NET Framework</w:t>
+        <w:t>the .NET Framework; it is the root of the type hierarchy.To browse the .NET Framework</w:t>
       </w:r>
     </w:p>
     <w:p>
@@ -1861,16 +1369,8 @@
         <w:rPr>
           <w:lang w:val="en-US"/>
         </w:rPr>
-        <w:t xml:space="preserve">Type of </w:t>
-      </w:r>
-      <w:proofErr w:type="spellStart"/>
-      <w:r>
-        <w:rPr>
-          <w:lang w:val="en-US"/>
-        </w:rPr>
-        <w:t>Inheritence</w:t>
-      </w:r>
-      <w:proofErr w:type="spellEnd"/>
+        <w:t>Type of Inheritence</w:t>
+      </w:r>
     </w:p>
     <w:p>
       <w:pPr>
@@ -1883,21 +1383,7 @@
         <w:rPr>
           <w:lang w:val="en-US"/>
         </w:rPr>
-        <w:t xml:space="preserve">No of parent classes a child class </w:t>
-      </w:r>
-      <w:proofErr w:type="gramStart"/>
-      <w:r>
-        <w:rPr>
-          <w:lang w:val="en-US"/>
-        </w:rPr>
-        <w:t>have  or</w:t>
-      </w:r>
-      <w:proofErr w:type="gramEnd"/>
-      <w:r>
-        <w:rPr>
-          <w:lang w:val="en-US"/>
-        </w:rPr>
-        <w:t xml:space="preserve"> the no. of child classes a parent class have.</w:t>
+        <w:t>No of parent classes a child class have  or the no. of child classes a parent class have.</w:t>
       </w:r>
     </w:p>
     <w:p>
@@ -2002,21 +1488,7 @@
           <w:lang w:val="en-US"/>
         </w:rPr>
         <w:lastRenderedPageBreak/>
-        <w:t xml:space="preserve">If at all a class has 1 immediate parent class to </w:t>
-      </w:r>
-      <w:proofErr w:type="gramStart"/>
-      <w:r>
-        <w:rPr>
-          <w:lang w:val="en-US"/>
-        </w:rPr>
-        <w:t>it  we</w:t>
-      </w:r>
-      <w:proofErr w:type="gramEnd"/>
-      <w:r>
-        <w:rPr>
-          <w:lang w:val="en-US"/>
-        </w:rPr>
-        <w:t xml:space="preserve"> call it as single inheritance and if it has more than 1 immediate  parent class to it  we call it as multiple inheritance</w:t>
+        <w:t>If at all a class has 1 immediate parent class to it  we call it as single inheritance and if it has more than 1 immediate  parent class to it  we call it as multiple inheritance</w:t>
       </w:r>
     </w:p>
     <w:p>
@@ -2027,55 +1499,13 @@
         <w:rPr>
           <w:lang w:val="en-US"/>
         </w:rPr>
-        <w:t xml:space="preserve">In </w:t>
-      </w:r>
-      <w:proofErr w:type="spellStart"/>
-      <w:r>
-        <w:rPr>
-          <w:lang w:val="en-US"/>
-        </w:rPr>
-        <w:t>Csharp</w:t>
-      </w:r>
-      <w:proofErr w:type="spellEnd"/>
-      <w:r>
-        <w:rPr>
-          <w:lang w:val="en-US"/>
-        </w:rPr>
-        <w:t xml:space="preserve"> we don’t have </w:t>
-      </w:r>
-      <w:proofErr w:type="gramStart"/>
-      <w:r>
-        <w:rPr>
-          <w:lang w:val="en-US"/>
-        </w:rPr>
-        <w:t>support  for</w:t>
-      </w:r>
-      <w:proofErr w:type="gramEnd"/>
-      <w:r>
-        <w:rPr>
-          <w:lang w:val="en-US"/>
-        </w:rPr>
-        <w:t xml:space="preserve"> multiple inheritance thru </w:t>
-      </w:r>
-      <w:r>
-        <w:rPr>
-          <w:lang w:val="en-US"/>
-        </w:rPr>
-        <w:t xml:space="preserve">class. </w:t>
-      </w:r>
-      <w:proofErr w:type="gramStart"/>
-      <w:r>
-        <w:rPr>
-          <w:lang w:val="en-US"/>
-        </w:rPr>
-        <w:t>What  we</w:t>
-      </w:r>
-      <w:proofErr w:type="gramEnd"/>
-      <w:r>
-        <w:rPr>
-          <w:lang w:val="en-US"/>
-        </w:rPr>
-        <w:t xml:space="preserve"> are provided is only single inheritance thru classes.</w:t>
+        <w:t xml:space="preserve">In Csharp we don’t have support  for multiple inheritance thru </w:t>
+      </w:r>
+      <w:r>
+        <w:rPr>
+          <w:lang w:val="en-US"/>
+        </w:rPr>
+        <w:t>class. What  we are provided is only single inheritance thru classes.</w:t>
       </w:r>
     </w:p>
     <w:p>
@@ -2137,23 +1567,7 @@
         <w:rPr>
           <w:lang w:val="en-US"/>
         </w:rPr>
-        <w:t xml:space="preserve">child class constructor can’t implicitly call </w:t>
-      </w:r>
-      <w:proofErr w:type="spellStart"/>
-      <w:proofErr w:type="gramStart"/>
-      <w:r>
-        <w:rPr>
-          <w:lang w:val="en-US"/>
-        </w:rPr>
-        <w:t>it’s</w:t>
-      </w:r>
-      <w:proofErr w:type="spellEnd"/>
-      <w:proofErr w:type="gramEnd"/>
-      <w:r>
-        <w:rPr>
-          <w:lang w:val="en-US"/>
-        </w:rPr>
-        <w:t xml:space="preserve"> parent</w:t>
+        <w:t>child class constructor can’t implicitly call it’s parent</w:t>
       </w:r>
       <w:r>
         <w:rPr>
@@ -2181,138 +1595,1235 @@
           <w:color w:val="FF0000"/>
           <w:lang w:val="en-US"/>
         </w:rPr>
-        <w:t xml:space="preserve">Class </w:t>
-      </w:r>
-      <w:proofErr w:type="spellStart"/>
-      <w:proofErr w:type="gramStart"/>
-      <w:r>
+        <w:t>Class parentclass{</w:t>
+      </w:r>
+    </w:p>
+    <w:p>
+      <w:pPr>
+        <w:ind w:left="720"/>
         <w:rPr>
           <w:color w:val="FF0000"/>
           <w:lang w:val="en-US"/>
         </w:rPr>
-        <w:t>parentclass</w:t>
-      </w:r>
-      <w:proofErr w:type="spellEnd"/>
+      </w:pPr>
       <w:r>
         <w:rPr>
           <w:color w:val="FF0000"/>
           <w:lang w:val="en-US"/>
         </w:rPr>
+        <w:t>public parentclass(int i){</w:t>
+      </w:r>
+    </w:p>
+    <w:p>
+      <w:pPr>
+        <w:ind w:left="720"/>
+        <w:rPr>
+          <w:color w:val="FF0000"/>
+          <w:lang w:val="en-US"/>
+        </w:rPr>
+      </w:pPr>
+      <w:r>
+        <w:rPr>
+          <w:color w:val="FF0000"/>
+          <w:lang w:val="en-US"/>
+        </w:rPr>
+        <w:t>console.WriteLine("Print the parent class constructor value"+i);</w:t>
+      </w:r>
+    </w:p>
+    <w:p>
+      <w:pPr>
+        <w:ind w:left="720"/>
+        <w:rPr>
+          <w:color w:val="FF0000"/>
+          <w:lang w:val="en-US"/>
+        </w:rPr>
+      </w:pPr>
+      <w:r>
+        <w:rPr>
+          <w:color w:val="FF0000"/>
+          <w:lang w:val="en-US"/>
+        </w:rPr>
+        <w:t>}</w:t>
+      </w:r>
+    </w:p>
+    <w:p>
+      <w:pPr>
+        <w:ind w:left="720"/>
+        <w:rPr>
+          <w:color w:val="FF0000"/>
+          <w:lang w:val="en-US"/>
+        </w:rPr>
+      </w:pPr>
+      <w:r>
+        <w:rPr>
+          <w:color w:val="FF0000"/>
+          <w:lang w:val="en-US"/>
+        </w:rPr>
+        <w:t>}</w:t>
+      </w:r>
+    </w:p>
+    <w:p>
+      <w:pPr>
+        <w:ind w:left="720"/>
+        <w:rPr>
+          <w:color w:val="FF0000"/>
+          <w:lang w:val="en-US"/>
+        </w:rPr>
+      </w:pPr>
+      <w:r>
+        <w:rPr>
+          <w:color w:val="FF0000"/>
+          <w:lang w:val="en-US"/>
+        </w:rPr>
+        <w:t>Class ChildClass{</w:t>
+      </w:r>
+    </w:p>
+    <w:p>
+      <w:pPr>
+        <w:ind w:left="720"/>
+        <w:rPr>
+          <w:color w:val="FF0000"/>
+          <w:lang w:val="en-US"/>
+        </w:rPr>
+      </w:pPr>
+      <w:r>
+        <w:rPr>
+          <w:color w:val="FF0000"/>
+          <w:lang w:val="en-US"/>
+        </w:rPr>
+        <w:t xml:space="preserve"> public ChildClass():base(a){ </w:t>
+      </w:r>
+    </w:p>
+    <w:p>
+      <w:pPr>
+        <w:ind w:left="720"/>
+        <w:rPr>
+          <w:color w:val="FF0000"/>
+          <w:lang w:val="en-US"/>
+        </w:rPr>
+      </w:pPr>
+      <w:r>
+        <w:rPr>
+          <w:color w:val="FF0000"/>
+          <w:lang w:val="en-US"/>
+        </w:rPr>
+        <w:t xml:space="preserve"> }</w:t>
+      </w:r>
+    </w:p>
+    <w:p>
+      <w:pPr>
+        <w:ind w:left="720"/>
+        <w:rPr>
+          <w:color w:val="FF0000"/>
+          <w:lang w:val="en-US"/>
+        </w:rPr>
+      </w:pPr>
+      <w:r>
+        <w:rPr>
+          <w:color w:val="FF0000"/>
+          <w:lang w:val="en-US"/>
+        </w:rPr>
+        <w:t xml:space="preserve"> // we can pass like this also</w:t>
+      </w:r>
+    </w:p>
+    <w:p>
+      <w:pPr>
+        <w:ind w:left="720"/>
+        <w:rPr>
+          <w:color w:val="FF0000"/>
+          <w:lang w:val="en-US"/>
+        </w:rPr>
+      </w:pPr>
+      <w:r>
+        <w:rPr>
+          <w:color w:val="FF0000"/>
+          <w:lang w:val="en-US"/>
+        </w:rPr>
+        <w:t xml:space="preserve"> public ChildClass(a):base(a){ </w:t>
+      </w:r>
+    </w:p>
+    <w:p>
+      <w:pPr>
+        <w:ind w:left="720"/>
+        <w:rPr>
+          <w:color w:val="FF0000"/>
+          <w:lang w:val="en-US"/>
+        </w:rPr>
+      </w:pPr>
+      <w:r>
+        <w:rPr>
+          <w:color w:val="FF0000"/>
+          <w:lang w:val="en-US"/>
+        </w:rPr>
+        <w:t xml:space="preserve"> }</w:t>
+      </w:r>
+    </w:p>
+    <w:p>
+      <w:pPr>
+        <w:ind w:left="720"/>
+        <w:rPr>
+          <w:color w:val="FF0000"/>
+          <w:lang w:val="en-US"/>
+        </w:rPr>
+      </w:pPr>
+      <w:r>
+        <w:rPr>
+          <w:color w:val="FF0000"/>
+          <w:lang w:val="en-US"/>
+        </w:rPr>
+        <w:t xml:space="preserve"> Static void Main(){</w:t>
+      </w:r>
+    </w:p>
+    <w:p>
+      <w:pPr>
+        <w:ind w:left="720"/>
+        <w:rPr>
+          <w:color w:val="FF0000"/>
+          <w:lang w:val="en-US"/>
+        </w:rPr>
+      </w:pPr>
+      <w:r>
+        <w:rPr>
+          <w:color w:val="FF0000"/>
+          <w:lang w:val="en-US"/>
+        </w:rPr>
+        <w:t xml:space="preserve"> childClass CC=new childClass(20); </w:t>
+      </w:r>
+    </w:p>
+    <w:p>
+      <w:pPr>
+        <w:ind w:left="720"/>
+        <w:rPr>
+          <w:color w:val="FF0000"/>
+          <w:lang w:val="en-US"/>
+        </w:rPr>
+      </w:pPr>
+      <w:r>
+        <w:rPr>
+          <w:color w:val="FF0000"/>
+          <w:lang w:val="en-US"/>
+        </w:rPr>
+        <w:t xml:space="preserve"> }</w:t>
+      </w:r>
+    </w:p>
+    <w:p>
+      <w:pPr>
+        <w:ind w:left="720"/>
+        <w:rPr>
+          <w:color w:val="FF0000"/>
+          <w:lang w:val="en-US"/>
+        </w:rPr>
+      </w:pPr>
+      <w:r>
+        <w:rPr>
+          <w:color w:val="FF0000"/>
+          <w:lang w:val="en-US"/>
+        </w:rPr>
+        <w:t>}</w:t>
+      </w:r>
+    </w:p>
+    <w:p>
+      <w:pPr>
+        <w:pStyle w:val="Heading1"/>
+        <w:rPr>
+          <w:lang w:val="en-US"/>
+        </w:rPr>
+      </w:pPr>
+      <w:r>
+        <w:rPr>
+          <w:lang w:val="en-US"/>
+        </w:rPr>
+        <w:t>Inheritence 3</w:t>
+      </w:r>
+    </w:p>
+    <w:p>
+      <w:pPr>
+        <w:rPr>
+          <w:lang w:val="en-US"/>
+        </w:rPr>
+      </w:pPr>
+    </w:p>
+    <w:p>
+      <w:pPr>
+        <w:rPr>
+          <w:lang w:val="en-US"/>
+        </w:rPr>
+      </w:pPr>
+      <w:r>
+        <w:rPr>
+          <w:lang w:val="en-US"/>
+        </w:rPr>
+        <w:t>Our application mainly deals with this entities</w:t>
+      </w:r>
+    </w:p>
+    <w:p>
+      <w:pPr>
+        <w:rPr>
+          <w:lang w:val="en-US"/>
+        </w:rPr>
+      </w:pPr>
+      <w:r>
+        <w:rPr>
+          <w:lang w:val="en-US"/>
+        </w:rPr>
+        <w:t>ApplicationType         Entite</w:t>
+      </w:r>
+    </w:p>
+    <w:p>
+      <w:pPr>
+        <w:rPr>
+          <w:lang w:val="en-US"/>
+        </w:rPr>
+      </w:pPr>
+      <w:r>
+        <w:rPr>
+          <w:lang w:val="en-US"/>
+        </w:rPr>
+        <w:t>Bank                              Customers</w:t>
+      </w:r>
+    </w:p>
+    <w:p>
+      <w:pPr>
+        <w:rPr>
+          <w:lang w:val="en-US"/>
+        </w:rPr>
+      </w:pPr>
+      <w:r>
+        <w:rPr>
+          <w:lang w:val="en-US"/>
+        </w:rPr>
+        <w:t>School                           Student</w:t>
+      </w:r>
+    </w:p>
+    <w:p>
+      <w:pPr>
+        <w:rPr>
+          <w:lang w:val="en-US"/>
+        </w:rPr>
+      </w:pPr>
+      <w:r>
+        <w:rPr>
+          <w:lang w:val="en-US"/>
+        </w:rPr>
+        <w:t>Bussinessconcern</w:t>
+      </w:r>
+      <w:r>
+        <w:rPr>
+          <w:lang w:val="en-US"/>
+        </w:rPr>
+        <w:tab/>
+        <w:t>Employee</w:t>
+      </w:r>
+    </w:p>
+    <w:p>
+      <w:pPr>
+        <w:rPr>
+          <w:lang w:val="en-US"/>
+        </w:rPr>
+      </w:pPr>
+    </w:p>
+    <w:p>
+      <w:pPr>
+        <w:rPr>
+          <w:lang w:val="en-US"/>
+        </w:rPr>
+      </w:pPr>
+      <w:r>
+        <w:rPr>
+          <w:lang w:val="en-US"/>
+        </w:rPr>
+        <w:lastRenderedPageBreak/>
+        <w:t>Every application there will be a set of entities that are associ</w:t>
+      </w:r>
+      <w:r>
+        <w:rPr>
+          <w:lang w:val="en-US"/>
+        </w:rPr>
+        <w:t>ated with that application so mainly deal with the entities only now.</w:t>
+      </w:r>
+    </w:p>
+    <w:p>
+      <w:pPr>
+        <w:rPr>
+          <w:lang w:val="en-US"/>
+        </w:rPr>
+      </w:pPr>
+      <w:r>
+        <w:rPr>
+          <w:lang w:val="en-US"/>
+        </w:rPr>
+        <w:t>It’s a living or a non living object which is going to be associated with set off attributes</w:t>
+      </w:r>
+    </w:p>
+    <w:p>
+      <w:pPr>
+        <w:rPr>
+          <w:lang w:val="en-US"/>
+        </w:rPr>
+      </w:pPr>
+    </w:p>
+    <w:p>
+      <w:pPr>
+        <w:rPr>
+          <w:lang w:val="en-US"/>
+        </w:rPr>
+      </w:pPr>
+      <w:r>
+        <w:rPr>
+          <w:lang w:val="en-US"/>
+        </w:rPr>
+        <w:t>Entites</w:t>
+      </w:r>
+    </w:p>
+    <w:p>
+      <w:pPr>
+        <w:rPr>
+          <w:lang w:val="en-US"/>
+        </w:rPr>
+      </w:pPr>
+      <w:r>
+        <w:rPr>
+          <w:lang w:val="en-US"/>
+        </w:rPr>
+        <w:t xml:space="preserve">Phone(NonLiving entities) color,campixel,company </w:t>
+      </w:r>
+    </w:p>
+    <w:p>
+      <w:pPr>
+        <w:rPr>
+          <w:lang w:val="en-US"/>
+        </w:rPr>
+      </w:pPr>
+      <w:r>
+        <w:rPr>
+          <w:lang w:val="en-US"/>
+        </w:rPr>
+        <w:t xml:space="preserve">Customer:- name,address,phonenumber </w:t>
+      </w:r>
+    </w:p>
+    <w:p>
+      <w:pPr>
+        <w:rPr>
+          <w:lang w:val="en-US"/>
+        </w:rPr>
+      </w:pPr>
+    </w:p>
+    <w:p>
+      <w:pPr>
+        <w:rPr>
+          <w:lang w:val="en-US"/>
+        </w:rPr>
+      </w:pPr>
+      <w:r>
+        <w:rPr>
+          <w:lang w:val="en-US"/>
+        </w:rPr>
+        <w:t>Entity:- it’s a living or non living object associated with a set of attributes.</w:t>
+      </w:r>
+    </w:p>
+    <w:p>
+      <w:pPr>
+        <w:rPr>
+          <w:lang w:val="en-US"/>
+        </w:rPr>
+      </w:pPr>
+      <w:r>
+        <w:rPr>
+          <w:lang w:val="en-US"/>
+        </w:rPr>
+        <w:t>Step1:-Identify the entities that are associated with the application we are developing</w:t>
+      </w:r>
+    </w:p>
+    <w:p>
+      <w:pPr>
+        <w:rPr>
+          <w:lang w:val="en-US"/>
+        </w:rPr>
+      </w:pPr>
+      <w:r>
+        <w:rPr>
+          <w:lang w:val="en-US"/>
+        </w:rPr>
+        <w:t>Example : School application : Student,TeachingStaff, NonTeaching staff</w:t>
+      </w:r>
+    </w:p>
+    <w:p>
+      <w:pPr>
+        <w:rPr>
+          <w:lang w:val="en-US"/>
+        </w:rPr>
+      </w:pPr>
+    </w:p>
+    <w:p>
+      <w:pPr>
+        <w:rPr>
+          <w:lang w:val="en-US"/>
+        </w:rPr>
+      </w:pPr>
+      <w:r>
+        <w:rPr>
+          <w:lang w:val="en-US"/>
+        </w:rPr>
+        <w:t>Step2 :- identify the attributes of each and every entity.</w:t>
+      </w:r>
+    </w:p>
+    <w:p>
+      <w:pPr>
+        <w:rPr>
+          <w:b/>
+          <w:bCs/>
+          <w:lang w:val="en-US"/>
+        </w:rPr>
+      </w:pPr>
+      <w:r>
+        <w:rPr>
+          <w:b/>
+          <w:bCs/>
+          <w:lang w:val="en-US"/>
+        </w:rPr>
+        <w:t>Student</w:t>
+      </w:r>
+    </w:p>
+    <w:p>
+      <w:pPr>
+        <w:rPr>
+          <w:lang w:val="en-US"/>
+        </w:rPr>
+      </w:pPr>
+      <w:r>
+        <w:rPr>
+          <w:lang w:val="en-US"/>
+        </w:rPr>
+        <w:t xml:space="preserve">Id </w:t>
+      </w:r>
+    </w:p>
+    <w:p>
+      <w:pPr>
+        <w:rPr>
+          <w:lang w:val="en-US"/>
+        </w:rPr>
+      </w:pPr>
+      <w:r>
+        <w:rPr>
+          <w:lang w:val="en-US"/>
+        </w:rPr>
+        <w:t>Name</w:t>
+      </w:r>
+    </w:p>
+    <w:p>
+      <w:pPr>
+        <w:rPr>
+          <w:lang w:val="en-US"/>
+        </w:rPr>
+      </w:pPr>
+      <w:r>
+        <w:rPr>
+          <w:lang w:val="en-US"/>
+        </w:rPr>
+        <w:t>Address</w:t>
+      </w:r>
+    </w:p>
+    <w:p>
+      <w:pPr>
+        <w:rPr>
+          <w:lang w:val="en-US"/>
+        </w:rPr>
+      </w:pPr>
+      <w:r>
+        <w:rPr>
+          <w:lang w:val="en-US"/>
+        </w:rPr>
+        <w:t xml:space="preserve">Phone </w:t>
+      </w:r>
+    </w:p>
+    <w:p>
+      <w:pPr>
+        <w:rPr>
+          <w:lang w:val="en-US"/>
+        </w:rPr>
+      </w:pPr>
+      <w:r>
+        <w:rPr>
+          <w:lang w:val="en-US"/>
+        </w:rPr>
+        <w:t>Class</w:t>
+      </w:r>
+    </w:p>
+    <w:p>
+      <w:pPr>
+        <w:rPr>
+          <w:lang w:val="en-US"/>
+        </w:rPr>
+      </w:pPr>
+      <w:r>
+        <w:rPr>
+          <w:lang w:val="en-US"/>
+        </w:rPr>
+        <w:t>Marks</w:t>
+      </w:r>
+    </w:p>
+    <w:p>
+      <w:pPr>
+        <w:rPr>
+          <w:lang w:val="en-US"/>
+        </w:rPr>
+      </w:pPr>
+      <w:r>
+        <w:rPr>
+          <w:lang w:val="en-US"/>
+        </w:rPr>
+        <w:t>Grade</w:t>
+      </w:r>
+    </w:p>
+    <w:p>
+      <w:pPr>
+        <w:rPr>
+          <w:lang w:val="en-US"/>
+        </w:rPr>
+      </w:pPr>
+      <w:r>
+        <w:rPr>
+          <w:lang w:val="en-US"/>
+        </w:rPr>
+        <w:t>Fees</w:t>
+      </w:r>
+    </w:p>
+    <w:p>
+      <w:pPr>
+        <w:rPr>
+          <w:b/>
+          <w:bCs/>
+          <w:lang w:val="en-US"/>
+        </w:rPr>
+      </w:pPr>
+      <w:r>
+        <w:rPr>
+          <w:b/>
+          <w:bCs/>
+          <w:lang w:val="en-US"/>
+        </w:rPr>
+        <w:t>TeachingStaff</w:t>
+      </w:r>
+    </w:p>
+    <w:p>
+      <w:pPr>
+        <w:rPr>
+          <w:lang w:val="en-US"/>
+        </w:rPr>
+      </w:pPr>
+      <w:r>
+        <w:rPr>
+          <w:lang w:val="en-US"/>
+        </w:rPr>
+        <w:t xml:space="preserve">Id </w:t>
+      </w:r>
+    </w:p>
+    <w:p>
+      <w:pPr>
+        <w:rPr>
+          <w:lang w:val="en-US"/>
+        </w:rPr>
+      </w:pPr>
+      <w:r>
+        <w:rPr>
+          <w:lang w:val="en-US"/>
+        </w:rPr>
+        <w:t>Name</w:t>
+      </w:r>
+    </w:p>
+    <w:p>
+      <w:pPr>
+        <w:rPr>
+          <w:lang w:val="en-US"/>
+        </w:rPr>
+      </w:pPr>
+      <w:r>
+        <w:rPr>
+          <w:lang w:val="en-US"/>
+        </w:rPr>
+        <w:t>Address</w:t>
+      </w:r>
+    </w:p>
+    <w:p>
+      <w:pPr>
+        <w:rPr>
+          <w:lang w:val="en-US"/>
+        </w:rPr>
+      </w:pPr>
+      <w:r>
+        <w:rPr>
+          <w:lang w:val="en-US"/>
+        </w:rPr>
+        <w:t>Phone</w:t>
+      </w:r>
+    </w:p>
+    <w:p>
+      <w:pPr>
+        <w:rPr>
+          <w:lang w:val="en-US"/>
+        </w:rPr>
+      </w:pPr>
+      <w:r>
+        <w:rPr>
+          <w:lang w:val="en-US"/>
+        </w:rPr>
+        <w:t>Designation</w:t>
+      </w:r>
+    </w:p>
+    <w:p>
+      <w:pPr>
+        <w:rPr>
+          <w:lang w:val="en-US"/>
+        </w:rPr>
+      </w:pPr>
+      <w:r>
+        <w:rPr>
+          <w:lang w:val="en-US"/>
+        </w:rPr>
+        <w:t>Salary</w:t>
+      </w:r>
+    </w:p>
+    <w:p>
+      <w:pPr>
+        <w:rPr>
+          <w:lang w:val="en-US"/>
+        </w:rPr>
+      </w:pPr>
+      <w:r>
+        <w:rPr>
+          <w:lang w:val="en-US"/>
+        </w:rPr>
+        <w:t>Qualification</w:t>
+      </w:r>
+    </w:p>
+    <w:p>
+      <w:pPr>
+        <w:rPr>
+          <w:lang w:val="en-US"/>
+        </w:rPr>
+      </w:pPr>
+      <w:r>
+        <w:rPr>
+          <w:lang w:val="en-US"/>
+        </w:rPr>
+        <w:t>Subject</w:t>
+      </w:r>
+    </w:p>
+    <w:p>
+      <w:pPr>
+        <w:rPr>
+          <w:b/>
+          <w:bCs/>
+          <w:lang w:val="en-US"/>
+        </w:rPr>
+      </w:pPr>
+      <w:r>
+        <w:rPr>
+          <w:b/>
+          <w:bCs/>
+          <w:lang w:val="en-US"/>
+        </w:rPr>
+        <w:lastRenderedPageBreak/>
+        <w:t xml:space="preserve">NON </w:t>
+      </w:r>
+      <w:r>
+        <w:rPr>
+          <w:b/>
+          <w:bCs/>
+          <w:lang w:val="en-US"/>
+        </w:rPr>
+        <w:t>TeachingStaff</w:t>
+      </w:r>
+    </w:p>
+    <w:p>
+      <w:pPr>
+        <w:rPr>
+          <w:lang w:val="en-US"/>
+        </w:rPr>
+      </w:pPr>
+      <w:r>
+        <w:rPr>
+          <w:lang w:val="en-US"/>
+        </w:rPr>
+        <w:t xml:space="preserve">Id </w:t>
+      </w:r>
+    </w:p>
+    <w:p>
+      <w:pPr>
+        <w:rPr>
+          <w:lang w:val="en-US"/>
+        </w:rPr>
+      </w:pPr>
+      <w:r>
+        <w:rPr>
+          <w:lang w:val="en-US"/>
+        </w:rPr>
+        <w:t>Name</w:t>
+      </w:r>
+    </w:p>
+    <w:p>
+      <w:pPr>
+        <w:rPr>
+          <w:lang w:val="en-US"/>
+        </w:rPr>
+      </w:pPr>
+      <w:r>
+        <w:rPr>
+          <w:lang w:val="en-US"/>
+        </w:rPr>
+        <w:t>Address</w:t>
+      </w:r>
+    </w:p>
+    <w:p>
+      <w:pPr>
+        <w:rPr>
+          <w:lang w:val="en-US"/>
+        </w:rPr>
+      </w:pPr>
+      <w:r>
+        <w:rPr>
+          <w:lang w:val="en-US"/>
+        </w:rPr>
+        <w:t>Phone</w:t>
+      </w:r>
+    </w:p>
+    <w:p>
+      <w:pPr>
+        <w:rPr>
+          <w:lang w:val="en-US"/>
+        </w:rPr>
+      </w:pPr>
+      <w:r>
+        <w:rPr>
+          <w:lang w:val="en-US"/>
+        </w:rPr>
+        <w:t>Designation</w:t>
+      </w:r>
+    </w:p>
+    <w:p>
+      <w:pPr>
+        <w:rPr>
+          <w:lang w:val="en-US"/>
+        </w:rPr>
+      </w:pPr>
+      <w:r>
+        <w:rPr>
+          <w:lang w:val="en-US"/>
+        </w:rPr>
+        <w:t>Salary</w:t>
+      </w:r>
+    </w:p>
+    <w:p>
+      <w:pPr>
+        <w:rPr>
+          <w:lang w:val="en-US"/>
+        </w:rPr>
+      </w:pPr>
+      <w:r>
+        <w:rPr>
+          <w:lang w:val="en-US"/>
+        </w:rPr>
+        <w:t>DName</w:t>
+      </w:r>
+    </w:p>
+    <w:p>
+      <w:pPr>
+        <w:rPr>
+          <w:lang w:val="en-US"/>
+        </w:rPr>
+      </w:pPr>
+      <w:r>
+        <w:rPr>
+          <w:lang w:val="en-US"/>
+        </w:rPr>
+        <w:t>MgrId</w:t>
+      </w:r>
+    </w:p>
+    <w:p>
+      <w:pPr>
+        <w:rPr>
+          <w:lang w:val="en-US"/>
+        </w:rPr>
+      </w:pPr>
+      <w:r>
+        <w:rPr>
+          <w:b/>
+          <w:bCs/>
+          <w:lang w:val="en-US"/>
+        </w:rPr>
+        <w:t>Database</w:t>
+      </w:r>
+      <w:r>
+        <w:rPr>
+          <w:lang w:val="en-US"/>
+        </w:rPr>
+        <w:t xml:space="preserve"> tables are used to represent the entities.</w:t>
+      </w:r>
+    </w:p>
+    <w:p>
+      <w:pPr>
+        <w:rPr>
+          <w:lang w:val="en-US"/>
+        </w:rPr>
+      </w:pPr>
+      <w:r>
+        <w:rPr>
+          <w:b/>
+          <w:bCs/>
+          <w:lang w:val="en-US"/>
+        </w:rPr>
+        <w:t>Procedural</w:t>
+      </w:r>
+      <w:r>
+        <w:rPr>
+          <w:lang w:val="en-US"/>
+        </w:rPr>
+        <w:t xml:space="preserve"> structures </w:t>
+      </w:r>
+      <w:r>
+        <w:rPr>
+          <w:lang w:val="en-US"/>
+        </w:rPr>
+        <w:t>(draw back doesn’t support inheritance so need to declare three structure with duplicate properties)</w:t>
+      </w:r>
+      <w:r>
+        <w:rPr>
+          <w:lang w:val="en-US"/>
+        </w:rPr>
+        <w:t>are used to represent the entities.</w:t>
+      </w:r>
+    </w:p>
+    <w:p>
+      <w:pPr>
+        <w:rPr>
+          <w:lang w:val="en-US"/>
+        </w:rPr>
+      </w:pPr>
+      <w:r>
+        <w:rPr>
+          <w:b/>
+          <w:bCs/>
+          <w:lang w:val="en-US"/>
+        </w:rPr>
+        <w:t>OOPS</w:t>
+      </w:r>
+      <w:r>
+        <w:rPr>
+          <w:lang w:val="en-US"/>
+        </w:rPr>
+        <w:t xml:space="preserve"> classes for representing the entities.</w:t>
+      </w:r>
+    </w:p>
+    <w:p>
+      <w:pPr>
+        <w:rPr>
+          <w:lang w:val="en-US"/>
+        </w:rPr>
+      </w:pPr>
+    </w:p>
+    <w:p>
+      <w:pPr>
+        <w:rPr>
+          <w:lang w:val="en-US"/>
+        </w:rPr>
+      </w:pPr>
+      <w:r>
+        <w:rPr>
+          <w:lang w:val="en-US"/>
+        </w:rPr>
+        <w:t>Step3 : Identify the common attributes of each entity and put them in a hierarchical order.</w:t>
+      </w:r>
+    </w:p>
+    <w:p>
+      <w:pPr>
+        <w:rPr>
+          <w:lang w:val="en-US"/>
+        </w:rPr>
+      </w:pPr>
+      <w:r>
+        <w:rPr>
+          <w:lang w:val="en-US"/>
+        </w:rPr>
+        <w:t>(just identify the common properties and put into parent class)</w:t>
+      </w:r>
+    </w:p>
+    <w:p>
+      <w:pPr>
+        <w:rPr>
+          <w:b/>
+          <w:bCs/>
+          <w:lang w:val="en-US"/>
+        </w:rPr>
+      </w:pPr>
+      <w:r>
+        <w:rPr>
+          <w:b/>
+          <w:bCs/>
+          <w:lang w:val="en-US"/>
+        </w:rPr>
+        <w:t>Parent</w:t>
+      </w:r>
+      <w:r>
+        <w:rPr>
+          <w:b/>
+          <w:bCs/>
+          <w:lang w:val="en-US"/>
+        </w:rPr>
+        <w:t>(identifying the common attributes and put them in hierarchical order)</w:t>
+      </w:r>
+    </w:p>
+    <w:p>
+      <w:pPr>
+        <w:rPr>
+          <w:lang w:val="en-US"/>
+        </w:rPr>
+      </w:pPr>
+      <w:r>
+        <w:rPr>
+          <w:lang w:val="en-US"/>
+        </w:rPr>
+        <w:t>Public class</w:t>
+      </w:r>
+      <w:r>
+        <w:rPr>
+          <w:lang w:val="en-US"/>
+        </w:rPr>
+        <w:t xml:space="preserve"> </w:t>
+      </w:r>
+      <w:r>
+        <w:rPr>
+          <w:b/>
+          <w:bCs/>
+          <w:lang w:val="en-US"/>
+        </w:rPr>
+        <w:t>Person</w:t>
+      </w:r>
+      <w:r>
+        <w:rPr>
+          <w:lang w:val="en-US"/>
+        </w:rPr>
         <w:t>{</w:t>
       </w:r>
-      <w:proofErr w:type="gramEnd"/>
-    </w:p>
-    <w:p>
-      <w:pPr>
-        <w:ind w:left="720"/>
-        <w:rPr>
-          <w:color w:val="FF0000"/>
-          <w:lang w:val="en-US"/>
-        </w:rPr>
-      </w:pPr>
-      <w:r>
-        <w:rPr>
-          <w:color w:val="FF0000"/>
-          <w:lang w:val="en-US"/>
-        </w:rPr>
-        <w:t xml:space="preserve">public </w:t>
-      </w:r>
-      <w:proofErr w:type="spellStart"/>
-      <w:proofErr w:type="gramStart"/>
-      <w:r>
-        <w:rPr>
-          <w:color w:val="FF0000"/>
-          <w:lang w:val="en-US"/>
-        </w:rPr>
-        <w:t>parentclass</w:t>
-      </w:r>
-      <w:proofErr w:type="spellEnd"/>
-      <w:r>
-        <w:rPr>
-          <w:color w:val="FF0000"/>
-          <w:lang w:val="en-US"/>
-        </w:rPr>
-        <w:t>(</w:t>
-      </w:r>
-      <w:proofErr w:type="gramEnd"/>
-      <w:r>
-        <w:rPr>
-          <w:color w:val="FF0000"/>
-          <w:lang w:val="en-US"/>
-        </w:rPr>
-        <w:t xml:space="preserve">int </w:t>
-      </w:r>
-      <w:proofErr w:type="spellStart"/>
-      <w:r>
-        <w:rPr>
-          <w:color w:val="FF0000"/>
-          <w:lang w:val="en-US"/>
-        </w:rPr>
-        <w:t>i</w:t>
-      </w:r>
-      <w:proofErr w:type="spellEnd"/>
-      <w:r>
-        <w:rPr>
-          <w:color w:val="FF0000"/>
-          <w:lang w:val="en-US"/>
-        </w:rPr>
-        <w:t>){</w:t>
-      </w:r>
-    </w:p>
-    <w:p>
-      <w:pPr>
-        <w:ind w:left="720"/>
-        <w:rPr>
-          <w:color w:val="FF0000"/>
-          <w:lang w:val="en-US"/>
-        </w:rPr>
-      </w:pPr>
-      <w:proofErr w:type="spellStart"/>
-      <w:proofErr w:type="gramStart"/>
-      <w:r>
-        <w:rPr>
-          <w:color w:val="FF0000"/>
-          <w:lang w:val="en-US"/>
-        </w:rPr>
-        <w:t>console.WriteLine</w:t>
-      </w:r>
-      <w:proofErr w:type="spellEnd"/>
-      <w:proofErr w:type="gramEnd"/>
-      <w:r>
-        <w:rPr>
-          <w:color w:val="FF0000"/>
-          <w:lang w:val="en-US"/>
-        </w:rPr>
-        <w:t>("Print the parent class constructor value"+</w:t>
-      </w:r>
-      <w:proofErr w:type="spellStart"/>
-      <w:r>
-        <w:rPr>
-          <w:color w:val="FF0000"/>
-          <w:lang w:val="en-US"/>
-        </w:rPr>
-        <w:t>i</w:t>
-      </w:r>
-      <w:proofErr w:type="spellEnd"/>
-      <w:r>
-        <w:rPr>
-          <w:color w:val="FF0000"/>
-          <w:lang w:val="en-US"/>
-        </w:rPr>
-        <w:t>);</w:t>
-      </w:r>
-    </w:p>
-    <w:p>
-      <w:pPr>
-        <w:ind w:left="720"/>
-        <w:rPr>
-          <w:color w:val="FF0000"/>
-          <w:lang w:val="en-US"/>
-        </w:rPr>
-      </w:pPr>
-      <w:r>
-        <w:rPr>
-          <w:color w:val="FF0000"/>
+    </w:p>
+    <w:p>
+      <w:pPr>
+        <w:rPr>
+          <w:lang w:val="en-US"/>
+        </w:rPr>
+      </w:pPr>
+      <w:r>
+        <w:rPr>
+          <w:lang w:val="en-US"/>
+        </w:rPr>
+        <w:t>Int id;</w:t>
+      </w:r>
+    </w:p>
+    <w:p>
+      <w:pPr>
+        <w:rPr>
+          <w:lang w:val="en-US"/>
+        </w:rPr>
+      </w:pPr>
+      <w:r>
+        <w:rPr>
+          <w:lang w:val="en-US"/>
+        </w:rPr>
+        <w:t>String name,address,phone;}</w:t>
+      </w:r>
+    </w:p>
+    <w:p>
+      <w:pPr>
+        <w:rPr>
+          <w:lang w:val="en-US"/>
+        </w:rPr>
+      </w:pPr>
+      <w:r>
+        <w:rPr>
+          <w:lang w:val="en-US"/>
+        </w:rPr>
+        <w:t>================ Child 1==================</w:t>
+      </w:r>
+    </w:p>
+    <w:p>
+      <w:pPr>
+        <w:rPr>
+          <w:lang w:val="en-US"/>
+        </w:rPr>
+      </w:pPr>
+      <w:r>
+        <w:rPr>
+          <w:lang w:val="en-US"/>
+        </w:rPr>
+        <w:t xml:space="preserve">Public class </w:t>
+      </w:r>
+      <w:r>
+        <w:rPr>
+          <w:b/>
+          <w:bCs/>
+          <w:lang w:val="en-US"/>
+        </w:rPr>
+        <w:t>student</w:t>
+      </w:r>
+      <w:r>
+        <w:rPr>
+          <w:lang w:val="en-US"/>
+        </w:rPr>
+        <w:t>:</w:t>
+      </w:r>
+      <w:r>
+        <w:rPr>
+          <w:b/>
+          <w:bCs/>
+          <w:highlight w:val="yellow"/>
+          <w:lang w:val="en-US"/>
+        </w:rPr>
+        <w:t>Person</w:t>
+      </w:r>
+      <w:r>
+        <w:rPr>
+          <w:lang w:val="en-US"/>
+        </w:rPr>
+        <w:t>{</w:t>
+      </w:r>
+    </w:p>
+    <w:p>
+      <w:pPr>
+        <w:rPr>
+          <w:lang w:val="en-US"/>
+        </w:rPr>
+      </w:pPr>
+      <w:r>
+        <w:rPr>
+          <w:lang w:val="en-US"/>
+        </w:rPr>
+        <w:t>Class</w:t>
+      </w:r>
+      <w:r>
+        <w:rPr>
+          <w:lang w:val="en-US"/>
+        </w:rPr>
+        <w:t xml:space="preserve">, </w:t>
+      </w:r>
+      <w:r>
+        <w:rPr>
+          <w:lang w:val="en-US"/>
+        </w:rPr>
+        <w:t>Marks</w:t>
+      </w:r>
+      <w:r>
+        <w:rPr>
+          <w:lang w:val="en-US"/>
+        </w:rPr>
+        <w:t xml:space="preserve">, </w:t>
+      </w:r>
+      <w:r>
+        <w:rPr>
+          <w:lang w:val="en-US"/>
+        </w:rPr>
+        <w:t>Grade</w:t>
+      </w:r>
+      <w:r>
+        <w:rPr>
+          <w:lang w:val="en-US"/>
+        </w:rPr>
+        <w:t>,</w:t>
+      </w:r>
+      <w:r>
+        <w:rPr>
+          <w:lang w:val="en-US"/>
+        </w:rPr>
+        <w:t>Fees</w:t>
+      </w:r>
+      <w:r>
+        <w:rPr>
+          <w:lang w:val="en-US"/>
+        </w:rPr>
+        <w:t xml:space="preserve">  }</w:t>
+      </w:r>
+    </w:p>
+    <w:p>
+      <w:pPr>
+        <w:rPr>
+          <w:lang w:val="en-US"/>
+        </w:rPr>
+      </w:pPr>
+      <w:r>
+        <w:rPr>
+          <w:lang w:val="en-US"/>
+        </w:rPr>
+        <w:t>==============================</w:t>
+      </w:r>
+    </w:p>
+    <w:p>
+      <w:pPr>
+        <w:rPr>
+          <w:lang w:val="en-US"/>
+        </w:rPr>
+      </w:pPr>
+      <w:r>
+        <w:rPr>
+          <w:lang w:val="en-US"/>
+        </w:rPr>
+        <w:t xml:space="preserve">Public class </w:t>
+      </w:r>
+      <w:r>
+        <w:rPr>
+          <w:b/>
+          <w:bCs/>
+          <w:lang w:val="en-US"/>
+        </w:rPr>
+        <w:t>S</w:t>
+      </w:r>
+      <w:r>
+        <w:rPr>
+          <w:b/>
+          <w:bCs/>
+          <w:lang w:val="en-US"/>
+        </w:rPr>
+        <w:t>taff</w:t>
+      </w:r>
+      <w:r>
+        <w:rPr>
+          <w:lang w:val="en-US"/>
+        </w:rPr>
+        <w:t>:</w:t>
+      </w:r>
+      <w:r>
+        <w:rPr>
+          <w:b/>
+          <w:bCs/>
+          <w:highlight w:val="yellow"/>
+          <w:lang w:val="en-US"/>
+        </w:rPr>
+        <w:t>person</w:t>
+      </w:r>
+      <w:r>
+        <w:rPr>
+          <w:lang w:val="en-US"/>
+        </w:rPr>
+        <w:t>{</w:t>
+      </w:r>
+    </w:p>
+    <w:p>
+      <w:pPr>
+        <w:rPr>
+          <w:lang w:val="en-US"/>
+        </w:rPr>
+      </w:pPr>
+      <w:r>
+        <w:rPr>
+          <w:lang w:val="en-US"/>
+        </w:rPr>
+        <w:t>Designation , salary</w:t>
+      </w:r>
+      <w:r>
+        <w:rPr>
+          <w:lang w:val="en-US"/>
+        </w:rPr>
+        <w:t xml:space="preserve"> </w:t>
+      </w:r>
+      <w:r>
+        <w:rPr>
           <w:lang w:val="en-US"/>
         </w:rPr>
         <w:t>}</w:t>
@@ -2320,318 +2831,236 @@
     </w:p>
     <w:p>
       <w:pPr>
-        <w:ind w:left="720"/>
-        <w:rPr>
-          <w:color w:val="FF0000"/>
-          <w:lang w:val="en-US"/>
-        </w:rPr>
-      </w:pPr>
-      <w:r>
-        <w:rPr>
-          <w:color w:val="FF0000"/>
-          <w:lang w:val="en-US"/>
-        </w:rPr>
-        <w:t>}</w:t>
-      </w:r>
-    </w:p>
-    <w:p>
-      <w:pPr>
-        <w:ind w:left="720"/>
-        <w:rPr>
-          <w:color w:val="FF0000"/>
-          <w:lang w:val="en-US"/>
-        </w:rPr>
-      </w:pPr>
-      <w:r>
-        <w:rPr>
-          <w:color w:val="FF0000"/>
-          <w:lang w:val="en-US"/>
-        </w:rPr>
-        <w:t xml:space="preserve">Class </w:t>
-      </w:r>
-      <w:proofErr w:type="spellStart"/>
-      <w:proofErr w:type="gramStart"/>
-      <w:r>
-        <w:rPr>
-          <w:color w:val="FF0000"/>
-          <w:lang w:val="en-US"/>
-        </w:rPr>
-        <w:t>ChildClass</w:t>
-      </w:r>
-      <w:proofErr w:type="spellEnd"/>
-      <w:r>
-        <w:rPr>
-          <w:color w:val="FF0000"/>
+        <w:rPr>
+          <w:lang w:val="en-US"/>
+        </w:rPr>
+      </w:pPr>
+      <w:r>
+        <w:rPr>
+          <w:lang w:val="en-US"/>
+        </w:rPr>
+        <w:t>============================</w:t>
+      </w:r>
+    </w:p>
+    <w:p>
+      <w:pPr>
+        <w:rPr>
+          <w:lang w:val="en-US"/>
+        </w:rPr>
+      </w:pPr>
+      <w:r>
+        <w:rPr>
+          <w:lang w:val="en-US"/>
+        </w:rPr>
+        <w:t xml:space="preserve">Public class </w:t>
+      </w:r>
+      <w:r>
+        <w:rPr>
+          <w:b/>
+          <w:bCs/>
+          <w:lang w:val="en-US"/>
+        </w:rPr>
+        <w:t>teaching</w:t>
+      </w:r>
+      <w:r>
+        <w:rPr>
+          <w:lang w:val="en-US"/>
+        </w:rPr>
+        <w:t>:</w:t>
+      </w:r>
+      <w:r>
+        <w:rPr>
+          <w:b/>
+          <w:bCs/>
+          <w:highlight w:val="yellow"/>
+          <w:lang w:val="en-US"/>
+        </w:rPr>
+        <w:t>S</w:t>
+      </w:r>
+      <w:r>
+        <w:rPr>
+          <w:b/>
+          <w:bCs/>
+          <w:highlight w:val="yellow"/>
+          <w:lang w:val="en-US"/>
+        </w:rPr>
+        <w:t>taff</w:t>
+      </w:r>
+      <w:r>
+        <w:rPr>
           <w:lang w:val="en-US"/>
         </w:rPr>
         <w:t>{</w:t>
       </w:r>
-      <w:proofErr w:type="gramEnd"/>
-    </w:p>
-    <w:p>
-      <w:pPr>
-        <w:ind w:left="720"/>
-        <w:rPr>
-          <w:color w:val="FF0000"/>
-          <w:lang w:val="en-US"/>
-        </w:rPr>
-      </w:pPr>
-      <w:r>
-        <w:rPr>
-          <w:color w:val="FF0000"/>
-          <w:lang w:val="en-US"/>
-        </w:rPr>
-        <w:t xml:space="preserve"> public </w:t>
-      </w:r>
-      <w:proofErr w:type="spellStart"/>
-      <w:r>
-        <w:rPr>
-          <w:color w:val="FF0000"/>
-          <w:lang w:val="en-US"/>
-        </w:rPr>
-        <w:t>ChildClass</w:t>
-      </w:r>
-      <w:proofErr w:type="spellEnd"/>
-      <w:r>
-        <w:rPr>
-          <w:color w:val="FF0000"/>
-          <w:lang w:val="en-US"/>
-        </w:rPr>
-        <w:t>(</w:t>
-      </w:r>
-      <w:proofErr w:type="gramStart"/>
-      <w:r>
-        <w:rPr>
-          <w:color w:val="FF0000"/>
-          <w:lang w:val="en-US"/>
-        </w:rPr>
-        <w:t>):base</w:t>
-      </w:r>
-      <w:proofErr w:type="gramEnd"/>
-      <w:r>
-        <w:rPr>
-          <w:color w:val="FF0000"/>
-          <w:lang w:val="en-US"/>
-        </w:rPr>
-        <w:t xml:space="preserve">(a){ </w:t>
-      </w:r>
-    </w:p>
-    <w:p>
-      <w:pPr>
-        <w:ind w:left="720"/>
-        <w:rPr>
-          <w:color w:val="FF0000"/>
-          <w:lang w:val="en-US"/>
-        </w:rPr>
-      </w:pPr>
-      <w:r>
-        <w:rPr>
-          <w:color w:val="FF0000"/>
-          <w:lang w:val="en-US"/>
-        </w:rPr>
-        <w:t xml:space="preserve"> }</w:t>
-      </w:r>
-    </w:p>
-    <w:p>
-      <w:pPr>
-        <w:ind w:left="720"/>
-        <w:rPr>
-          <w:color w:val="FF0000"/>
-          <w:lang w:val="en-US"/>
-        </w:rPr>
-      </w:pPr>
-      <w:r>
-        <w:rPr>
-          <w:color w:val="FF0000"/>
-          <w:lang w:val="en-US"/>
-        </w:rPr>
-        <w:t xml:space="preserve"> // we can pass like this also</w:t>
-      </w:r>
-    </w:p>
-    <w:p>
-      <w:pPr>
-        <w:ind w:left="720"/>
-        <w:rPr>
-          <w:color w:val="FF0000"/>
-          <w:lang w:val="en-US"/>
-        </w:rPr>
-      </w:pPr>
-      <w:r>
-        <w:rPr>
-          <w:color w:val="FF0000"/>
-          <w:lang w:val="en-US"/>
-        </w:rPr>
-        <w:t xml:space="preserve"> public </w:t>
-      </w:r>
-      <w:proofErr w:type="spellStart"/>
-      <w:r>
-        <w:rPr>
-          <w:color w:val="FF0000"/>
-          <w:lang w:val="en-US"/>
-        </w:rPr>
-        <w:t>ChildClass</w:t>
-      </w:r>
-      <w:proofErr w:type="spellEnd"/>
-      <w:r>
-        <w:rPr>
-          <w:color w:val="FF0000"/>
-          <w:lang w:val="en-US"/>
-        </w:rPr>
-        <w:t>(a</w:t>
-      </w:r>
-      <w:proofErr w:type="gramStart"/>
-      <w:r>
-        <w:rPr>
-          <w:color w:val="FF0000"/>
-          <w:lang w:val="en-US"/>
-        </w:rPr>
-        <w:t>):base</w:t>
-      </w:r>
-      <w:proofErr w:type="gramEnd"/>
-      <w:r>
-        <w:rPr>
-          <w:color w:val="FF0000"/>
-          <w:lang w:val="en-US"/>
-        </w:rPr>
-        <w:t xml:space="preserve">(a){ </w:t>
-      </w:r>
-    </w:p>
-    <w:p>
-      <w:pPr>
-        <w:ind w:left="720"/>
-        <w:rPr>
-          <w:color w:val="FF0000"/>
-          <w:lang w:val="en-US"/>
-        </w:rPr>
-      </w:pPr>
-      <w:r>
-        <w:rPr>
-          <w:color w:val="FF0000"/>
-          <w:lang w:val="en-US"/>
-        </w:rPr>
-        <w:t xml:space="preserve"> }</w:t>
-      </w:r>
-    </w:p>
-    <w:p>
-      <w:pPr>
-        <w:ind w:left="720"/>
-        <w:rPr>
-          <w:color w:val="FF0000"/>
-          <w:lang w:val="en-US"/>
-        </w:rPr>
-      </w:pPr>
-      <w:r>
-        <w:rPr>
-          <w:color w:val="FF0000"/>
-          <w:lang w:val="en-US"/>
-        </w:rPr>
-        <w:t xml:space="preserve"> Static void </w:t>
-      </w:r>
-      <w:proofErr w:type="gramStart"/>
-      <w:r>
-        <w:rPr>
-          <w:color w:val="FF0000"/>
-          <w:lang w:val="en-US"/>
-        </w:rPr>
-        <w:t>Main(</w:t>
-      </w:r>
-      <w:proofErr w:type="gramEnd"/>
-      <w:r>
-        <w:rPr>
-          <w:color w:val="FF0000"/>
-          <w:lang w:val="en-US"/>
-        </w:rPr>
-        <w:t>){</w:t>
-      </w:r>
-    </w:p>
-    <w:p>
-      <w:pPr>
-        <w:ind w:left="720"/>
-        <w:rPr>
-          <w:color w:val="FF0000"/>
-          <w:lang w:val="en-US"/>
-        </w:rPr>
-      </w:pPr>
-      <w:r>
-        <w:rPr>
-          <w:color w:val="FF0000"/>
-          <w:lang w:val="en-US"/>
-        </w:rPr>
-        <w:t xml:space="preserve"> </w:t>
-      </w:r>
-      <w:proofErr w:type="spellStart"/>
-      <w:r>
-        <w:rPr>
-          <w:color w:val="FF0000"/>
-          <w:lang w:val="en-US"/>
-        </w:rPr>
-        <w:t>childClass</w:t>
-      </w:r>
-      <w:proofErr w:type="spellEnd"/>
-      <w:r>
-        <w:rPr>
-          <w:color w:val="FF0000"/>
-          <w:lang w:val="en-US"/>
-        </w:rPr>
-        <w:t xml:space="preserve"> CC=new </w:t>
-      </w:r>
-      <w:proofErr w:type="spellStart"/>
-      <w:proofErr w:type="gramStart"/>
-      <w:r>
-        <w:rPr>
-          <w:color w:val="FF0000"/>
-          <w:lang w:val="en-US"/>
-        </w:rPr>
-        <w:t>childClass</w:t>
-      </w:r>
-      <w:proofErr w:type="spellEnd"/>
-      <w:r>
-        <w:rPr>
-          <w:color w:val="FF0000"/>
-          <w:lang w:val="en-US"/>
-        </w:rPr>
-        <w:t>(</w:t>
-      </w:r>
-      <w:proofErr w:type="gramEnd"/>
-      <w:r>
-        <w:rPr>
-          <w:color w:val="FF0000"/>
-          <w:lang w:val="en-US"/>
-        </w:rPr>
-        <w:t xml:space="preserve">20); </w:t>
-      </w:r>
-    </w:p>
-    <w:p>
-      <w:pPr>
-        <w:ind w:left="720"/>
-        <w:rPr>
-          <w:color w:val="FF0000"/>
-          <w:lang w:val="en-US"/>
-        </w:rPr>
-      </w:pPr>
-      <w:r>
-        <w:rPr>
-          <w:color w:val="FF0000"/>
-          <w:lang w:val="en-US"/>
-        </w:rPr>
-        <w:t xml:space="preserve"> }</w:t>
-      </w:r>
-    </w:p>
-    <w:p>
-      <w:pPr>
-        <w:ind w:left="720"/>
-        <w:rPr>
-          <w:color w:val="FF0000"/>
-          <w:lang w:val="en-US"/>
-        </w:rPr>
-      </w:pPr>
-      <w:r>
-        <w:rPr>
-          <w:color w:val="FF0000"/>
-          <w:lang w:val="en-US"/>
-        </w:rPr>
-        <w:t>}</w:t>
-      </w:r>
+    </w:p>
+    <w:p>
+      <w:pPr>
+        <w:rPr>
+          <w:lang w:val="en-US"/>
+        </w:rPr>
+      </w:pPr>
+      <w:r>
+        <w:rPr>
+          <w:lang w:val="en-US"/>
+        </w:rPr>
+        <w:t>Qualification,</w:t>
+      </w:r>
+      <w:r>
+        <w:rPr>
+          <w:lang w:val="en-US"/>
+        </w:rPr>
+        <w:t>Subject}</w:t>
+      </w:r>
+    </w:p>
+    <w:p>
+      <w:pPr>
+        <w:rPr>
+          <w:lang w:val="en-US"/>
+        </w:rPr>
+      </w:pPr>
+      <w:r>
+        <w:rPr>
+          <w:lang w:val="en-US"/>
+        </w:rPr>
+        <w:t>===================================</w:t>
+      </w:r>
+    </w:p>
+    <w:p>
+      <w:pPr>
+        <w:rPr>
+          <w:lang w:val="en-US"/>
+        </w:rPr>
+      </w:pPr>
+      <w:r>
+        <w:rPr>
+          <w:lang w:val="en-US"/>
+        </w:rPr>
+        <w:t xml:space="preserve">Public class </w:t>
+      </w:r>
+      <w:r>
+        <w:rPr>
+          <w:b/>
+          <w:bCs/>
+          <w:lang w:val="en-US"/>
+        </w:rPr>
+        <w:t>NonteachingStaff</w:t>
+      </w:r>
+      <w:r>
+        <w:rPr>
+          <w:lang w:val="en-US"/>
+        </w:rPr>
+        <w:t>:</w:t>
+      </w:r>
+      <w:r>
+        <w:rPr>
+          <w:b/>
+          <w:bCs/>
+          <w:lang w:val="en-US"/>
+        </w:rPr>
+        <w:t>Staff</w:t>
+      </w:r>
+      <w:r>
+        <w:rPr>
+          <w:lang w:val="en-US"/>
+        </w:rPr>
+        <w:t>{</w:t>
+      </w:r>
+    </w:p>
+    <w:p>
+      <w:pPr>
+        <w:rPr>
+          <w:lang w:val="en-US"/>
+        </w:rPr>
+      </w:pPr>
+      <w:r>
+        <w:rPr>
+          <w:lang w:val="en-US"/>
+        </w:rPr>
+        <w:lastRenderedPageBreak/>
+        <w:t>MGRID,Dname}</w:t>
+      </w:r>
+    </w:p>
+    <w:p>
+      <w:pPr>
+        <w:rPr>
+          <w:lang w:val="en-US"/>
+        </w:rPr>
+      </w:pPr>
+      <w:r>
+        <w:rPr>
+          <w:noProof/>
+          <w:lang w:val="en-US"/>
+        </w:rPr>
+        <w:drawing>
+          <wp:inline distT="0" distB="0" distL="0" distR="0" wp14:anchorId="2E9A0C0F" wp14:editId="0AED8776">
+            <wp:extent cx="5727700" cy="1847850"/>
+            <wp:effectExtent l="0" t="0" r="6350" b="0"/>
+            <wp:docPr id="3" name="Picture 3"/>
+            <wp:cNvGraphicFramePr>
+              <a:graphicFrameLocks xmlns:a="http://schemas.openxmlformats.org/drawingml/2006/main" noChangeAspect="1"/>
+            </wp:cNvGraphicFramePr>
+            <a:graphic xmlns:a="http://schemas.openxmlformats.org/drawingml/2006/main">
+              <a:graphicData uri="http://schemas.openxmlformats.org/drawingml/2006/picture">
+                <pic:pic xmlns:pic="http://schemas.openxmlformats.org/drawingml/2006/picture">
+                  <pic:nvPicPr>
+                    <pic:cNvPr id="0" name="Picture 1"/>
+                    <pic:cNvPicPr>
+                      <a:picLocks noChangeAspect="1" noChangeArrowheads="1"/>
+                    </pic:cNvPicPr>
+                  </pic:nvPicPr>
+                  <pic:blipFill>
+                    <a:blip r:embed="rId7">
+                      <a:extLst>
+                        <a:ext uri="{28A0092B-C50C-407E-A947-70E740481C1C}">
+                          <a14:useLocalDpi xmlns:a14="http://schemas.microsoft.com/office/drawing/2010/main" val="0"/>
+                        </a:ext>
+                      </a:extLst>
+                    </a:blip>
+                    <a:srcRect/>
+                    <a:stretch>
+                      <a:fillRect/>
+                    </a:stretch>
+                  </pic:blipFill>
+                  <pic:spPr bwMode="auto">
+                    <a:xfrm>
+                      <a:off x="0" y="0"/>
+                      <a:ext cx="5727700" cy="1847850"/>
+                    </a:xfrm>
+                    <a:prstGeom prst="rect">
+                      <a:avLst/>
+                    </a:prstGeom>
+                    <a:noFill/>
+                    <a:ln>
+                      <a:noFill/>
+                    </a:ln>
+                  </pic:spPr>
+                </pic:pic>
+              </a:graphicData>
+            </a:graphic>
+          </wp:inline>
+        </w:drawing>
+      </w:r>
+    </w:p>
+    <w:p>
+      <w:pPr>
+        <w:rPr>
+          <w:lang w:val="en-US"/>
+        </w:rPr>
+      </w:pPr>
+    </w:p>
+    <w:p>
+      <w:pPr>
+        <w:rPr>
+          <w:lang w:val="en-US"/>
+        </w:rPr>
+      </w:pPr>
+    </w:p>
+    <w:p>
+      <w:pPr>
+        <w:rPr>
+          <w:lang w:val="en-US"/>
+        </w:rPr>
+      </w:pPr>
     </w:p>
     <w:p>
       <w:pPr>
@@ -3201,6 +3630,7 @@
   <w:style w:type="character" w:default="1" w:styleId="DefaultParagraphFont">
     <w:name w:val="Default Paragraph Font"/>
     <w:uiPriority w:val="1"/>
+    <w:semiHidden/>
     <w:unhideWhenUsed/>
   </w:style>
   <w:style w:type="table" w:default="1" w:styleId="TableNormal">

</xml_diff>

<commit_message>
Added hiding method concept and difference b/w overriding and hiding
</commit_message>
<xml_diff>
--- a/Document/CsharpDocument.docx
+++ b/Document/CsharpDocument.docx
@@ -37,7 +37,433 @@
           <w:bCs/>
           <w:lang w:val="en-US"/>
         </w:rPr>
-        <w:t xml:space="preserve">Instance variable </w:t>
+        <w:t xml:space="preserve">Instance </w:t>
+      </w:r>
+      <w:proofErr w:type="gramStart"/>
+      <w:r>
+        <w:rPr>
+          <w:b/>
+          <w:bCs/>
+          <w:lang w:val="en-US"/>
+        </w:rPr>
+        <w:t xml:space="preserve">variable </w:t>
+      </w:r>
+      <w:r>
+        <w:rPr>
+          <w:b/>
+          <w:bCs/>
+          <w:lang w:val="en-US"/>
+        </w:rPr>
+        <w:t>:</w:t>
+      </w:r>
+      <w:proofErr w:type="gramEnd"/>
+      <w:r>
+        <w:rPr>
+          <w:b/>
+          <w:bCs/>
+          <w:lang w:val="en-US"/>
+        </w:rPr>
+        <w:t>-</w:t>
+      </w:r>
+    </w:p>
+    <w:p>
+      <w:pPr>
+        <w:rPr>
+          <w:lang w:val="en-US"/>
+        </w:rPr>
+      </w:pPr>
+      <w:r>
+        <w:rPr>
+          <w:lang w:val="en-US"/>
+        </w:rPr>
+        <w:t>(</w:t>
+      </w:r>
+      <w:proofErr w:type="gramStart"/>
+      <w:r>
+        <w:t>maintain</w:t>
+      </w:r>
+      <w:proofErr w:type="gramEnd"/>
+      <w:r>
+        <w:rPr>
+          <w:lang w:val="en-US"/>
+        </w:rPr>
+        <w:t xml:space="preserve"> </w:t>
+      </w:r>
+      <w:r>
+        <w:rPr>
+          <w:lang w:val="en-US"/>
+        </w:rPr>
+        <w:t>multiple</w:t>
+      </w:r>
+      <w:r>
+        <w:rPr>
+          <w:lang w:val="en-US"/>
+        </w:rPr>
+        <w:t xml:space="preserve"> cop</w:t>
+      </w:r>
+      <w:r>
+        <w:rPr>
+          <w:lang w:val="en-US"/>
+        </w:rPr>
+        <w:t>ies</w:t>
+      </w:r>
+      <w:r>
+        <w:rPr>
+          <w:lang w:val="en-US"/>
+        </w:rPr>
+        <w:t xml:space="preserve"> for each instance of the class created. Initialized only </w:t>
+      </w:r>
+      <w:r>
+        <w:rPr>
+          <w:lang w:val="en-US"/>
+        </w:rPr>
+        <w:t xml:space="preserve">when </w:t>
+      </w:r>
+      <w:r>
+        <w:rPr>
+          <w:lang w:val="en-US"/>
+        </w:rPr>
+        <w:t xml:space="preserve">instance created </w:t>
+      </w:r>
+      <w:r>
+        <w:rPr>
+          <w:b/>
+          <w:bCs/>
+          <w:lang w:val="en-US"/>
+        </w:rPr>
+        <w:t>N</w:t>
+      </w:r>
+      <w:r>
+        <w:rPr>
+          <w:lang w:val="en-US"/>
+        </w:rPr>
+        <w:t xml:space="preserve"> instances </w:t>
+      </w:r>
+      <w:r>
+        <w:rPr>
+          <w:b/>
+          <w:bCs/>
+          <w:lang w:val="en-US"/>
+        </w:rPr>
+        <w:t>N</w:t>
+      </w:r>
+      <w:r>
+        <w:rPr>
+          <w:lang w:val="en-US"/>
+        </w:rPr>
+        <w:t xml:space="preserve"> copies </w:t>
+      </w:r>
+      <w:r>
+        <w:rPr>
+          <w:b/>
+          <w:bCs/>
+          <w:lang w:val="en-US"/>
+        </w:rPr>
+        <w:t>0</w:t>
+      </w:r>
+      <w:r>
+        <w:rPr>
+          <w:lang w:val="en-US"/>
+        </w:rPr>
+        <w:t xml:space="preserve"> instances </w:t>
+      </w:r>
+      <w:r>
+        <w:rPr>
+          <w:b/>
+          <w:bCs/>
+          <w:lang w:val="en-US"/>
+        </w:rPr>
+        <w:t>0</w:t>
+      </w:r>
+      <w:r>
+        <w:rPr>
+          <w:lang w:val="en-US"/>
+        </w:rPr>
+        <w:t xml:space="preserve"> copies</w:t>
+      </w:r>
+      <w:r>
+        <w:rPr>
+          <w:lang w:val="en-US"/>
+        </w:rPr>
+        <w:t>)</w:t>
+      </w:r>
+    </w:p>
+    <w:p>
+      <w:pPr>
+        <w:rPr>
+          <w:b/>
+          <w:bCs/>
+          <w:lang w:val="en-US"/>
+        </w:rPr>
+      </w:pPr>
+      <w:proofErr w:type="gramStart"/>
+      <w:r>
+        <w:rPr>
+          <w:b/>
+          <w:bCs/>
+          <w:lang w:val="en-US"/>
+        </w:rPr>
+        <w:t>Static :</w:t>
+      </w:r>
+      <w:proofErr w:type="gramEnd"/>
+      <w:r>
+        <w:rPr>
+          <w:b/>
+          <w:bCs/>
+          <w:lang w:val="en-US"/>
+        </w:rPr>
+        <w:t>-</w:t>
+      </w:r>
+    </w:p>
+    <w:p>
+      <w:pPr>
+        <w:rPr>
+          <w:lang w:val="en-US"/>
+        </w:rPr>
+      </w:pPr>
+      <w:r>
+        <w:rPr>
+          <w:lang w:val="en-US"/>
+        </w:rPr>
+        <w:t>Maintain one value for the whole class can be modified but will not create multiple copies</w:t>
+      </w:r>
+      <w:r>
+        <w:rPr>
+          <w:lang w:val="en-US"/>
+        </w:rPr>
+        <w:t xml:space="preserve"> </w:t>
+      </w:r>
+      <w:r>
+        <w:rPr>
+          <w:lang w:val="en-US"/>
+        </w:rPr>
+        <w:t xml:space="preserve">initialized one and only one time </w:t>
+      </w:r>
+    </w:p>
+    <w:p>
+      <w:pPr>
+        <w:rPr>
+          <w:b/>
+          <w:bCs/>
+          <w:lang w:val="en-US"/>
+        </w:rPr>
+      </w:pPr>
+      <w:proofErr w:type="gramStart"/>
+      <w:r>
+        <w:rPr>
+          <w:b/>
+          <w:bCs/>
+          <w:lang w:val="en-US"/>
+        </w:rPr>
+        <w:t>Const :</w:t>
+      </w:r>
+      <w:proofErr w:type="gramEnd"/>
+      <w:r>
+        <w:rPr>
+          <w:b/>
+          <w:bCs/>
+          <w:lang w:val="en-US"/>
+        </w:rPr>
+        <w:t>-</w:t>
+      </w:r>
+    </w:p>
+    <w:p>
+      <w:pPr>
+        <w:rPr>
+          <w:lang w:val="en-US"/>
+        </w:rPr>
+      </w:pPr>
+      <w:proofErr w:type="gramStart"/>
+      <w:r>
+        <w:rPr>
+          <w:lang w:val="en-US"/>
+        </w:rPr>
+        <w:t>These variable</w:t>
+      </w:r>
+      <w:proofErr w:type="gramEnd"/>
+      <w:r>
+        <w:rPr>
+          <w:lang w:val="en-US"/>
+        </w:rPr>
+        <w:t xml:space="preserve"> can’t be modified after declaration must assign the value at the time of declaration can’t modified maintain one and only one </w:t>
+      </w:r>
+      <w:proofErr w:type="spellStart"/>
+      <w:r>
+        <w:rPr>
+          <w:lang w:val="en-US"/>
+        </w:rPr>
+        <w:t>copie</w:t>
+      </w:r>
+      <w:proofErr w:type="spellEnd"/>
+      <w:r>
+        <w:rPr>
+          <w:lang w:val="en-US"/>
+        </w:rPr>
+        <w:t xml:space="preserve"> </w:t>
+      </w:r>
+      <w:proofErr w:type="spellStart"/>
+      <w:r>
+        <w:rPr>
+          <w:lang w:val="en-US"/>
+        </w:rPr>
+        <w:t>through out</w:t>
+      </w:r>
+      <w:proofErr w:type="spellEnd"/>
+      <w:r>
+        <w:rPr>
+          <w:lang w:val="en-US"/>
+        </w:rPr>
+        <w:t xml:space="preserve"> life cycle of the class.</w:t>
+      </w:r>
+    </w:p>
+    <w:p>
+      <w:pPr>
+        <w:rPr>
+          <w:b/>
+          <w:bCs/>
+          <w:lang w:val="en-US"/>
+        </w:rPr>
+      </w:pPr>
+      <w:proofErr w:type="spellStart"/>
+      <w:proofErr w:type="gramStart"/>
+      <w:r>
+        <w:rPr>
+          <w:b/>
+          <w:bCs/>
+          <w:lang w:val="en-US"/>
+        </w:rPr>
+        <w:t>Readonly</w:t>
+      </w:r>
+      <w:proofErr w:type="spellEnd"/>
+      <w:r>
+        <w:rPr>
+          <w:b/>
+          <w:bCs/>
+          <w:lang w:val="en-US"/>
+        </w:rPr>
+        <w:t xml:space="preserve"> :</w:t>
+      </w:r>
+      <w:proofErr w:type="gramEnd"/>
+      <w:r>
+        <w:rPr>
+          <w:b/>
+          <w:bCs/>
+          <w:lang w:val="en-US"/>
+        </w:rPr>
+        <w:t>-</w:t>
+      </w:r>
+    </w:p>
+    <w:p>
+      <w:pPr>
+        <w:rPr>
+          <w:lang w:val="en-US"/>
+        </w:rPr>
+      </w:pPr>
+      <w:r>
+        <w:rPr>
+          <w:lang w:val="en-US"/>
+        </w:rPr>
+        <w:t xml:space="preserve">These variables also can’t be modified after the initialization </w:t>
+      </w:r>
+      <w:r>
+        <w:rPr>
+          <w:lang w:val="en-US"/>
+        </w:rPr>
+        <w:t>(</w:t>
+      </w:r>
+      <w:r>
+        <w:rPr>
+          <w:lang w:val="en-US"/>
+        </w:rPr>
+        <w:t xml:space="preserve">after declaration maintain </w:t>
+      </w:r>
+      <w:r>
+        <w:rPr>
+          <w:b/>
+          <w:bCs/>
+          <w:lang w:val="en-US"/>
+        </w:rPr>
+        <w:t>N</w:t>
+      </w:r>
+      <w:r>
+        <w:rPr>
+          <w:lang w:val="en-US"/>
+        </w:rPr>
+        <w:t xml:space="preserve"> instances </w:t>
+      </w:r>
+      <w:r>
+        <w:rPr>
+          <w:b/>
+          <w:bCs/>
+          <w:lang w:val="en-US"/>
+        </w:rPr>
+        <w:t>N</w:t>
+      </w:r>
+      <w:r>
+        <w:rPr>
+          <w:lang w:val="en-US"/>
+        </w:rPr>
+        <w:t xml:space="preserve"> copies </w:t>
+      </w:r>
+      <w:r>
+        <w:rPr>
+          <w:b/>
+          <w:bCs/>
+          <w:lang w:val="en-US"/>
+        </w:rPr>
+        <w:t>0</w:t>
+      </w:r>
+      <w:r>
+        <w:rPr>
+          <w:lang w:val="en-US"/>
+        </w:rPr>
+        <w:t xml:space="preserve"> instances </w:t>
+      </w:r>
+      <w:r>
+        <w:rPr>
+          <w:b/>
+          <w:bCs/>
+          <w:lang w:val="en-US"/>
+        </w:rPr>
+        <w:t>0</w:t>
+      </w:r>
+      <w:r>
+        <w:rPr>
+          <w:lang w:val="en-US"/>
+        </w:rPr>
+        <w:t xml:space="preserve"> copies</w:t>
+      </w:r>
+      <w:r>
+        <w:rPr>
+          <w:lang w:val="en-US"/>
+        </w:rPr>
+        <w:t>)</w:t>
+      </w:r>
+    </w:p>
+    <w:p>
+      <w:pPr>
+        <w:rPr>
+          <w:b/>
+          <w:bCs/>
+          <w:lang w:val="en-US"/>
+        </w:rPr>
+      </w:pPr>
+      <w:r>
+        <w:rPr>
+          <w:b/>
+          <w:bCs/>
+          <w:lang w:val="en-US"/>
+        </w:rPr>
+        <w:t>Modifiable Non-</w:t>
+      </w:r>
+      <w:proofErr w:type="gramStart"/>
+      <w:r>
+        <w:rPr>
+          <w:b/>
+          <w:bCs/>
+          <w:lang w:val="en-US"/>
+        </w:rPr>
+        <w:t>Modifiable</w:t>
       </w:r>
       <w:r>
         <w:rPr>
@@ -47,21 +473,37 @@
         </w:rPr>
         <w:t>:-</w:t>
       </w:r>
-    </w:p>
-    <w:p>
-      <w:pPr>
-        <w:rPr>
-          <w:lang w:val="en-US"/>
-        </w:rPr>
-      </w:pPr>
-      <w:r>
-        <w:rPr>
-          <w:lang w:val="en-US"/>
-        </w:rPr>
-        <w:t>(</w:t>
-      </w:r>
-      <w:r>
-        <w:t>maintain</w:t>
+      <w:proofErr w:type="gramEnd"/>
+    </w:p>
+    <w:p>
+      <w:pPr>
+        <w:rPr>
+          <w:lang w:val="en-US"/>
+        </w:rPr>
+      </w:pPr>
+      <w:proofErr w:type="gramStart"/>
+      <w:r>
+        <w:rPr>
+          <w:b/>
+          <w:bCs/>
+          <w:lang w:val="en-US"/>
+        </w:rPr>
+        <w:t>Static :</w:t>
+      </w:r>
+      <w:proofErr w:type="gramEnd"/>
+      <w:r>
+        <w:rPr>
+          <w:b/>
+          <w:bCs/>
+          <w:lang w:val="en-US"/>
+        </w:rPr>
+        <w:t xml:space="preserve">- </w:t>
+      </w:r>
+      <w:r>
+        <w:rPr>
+          <w:lang w:val="en-US"/>
+        </w:rPr>
+        <w:t>single</w:t>
       </w:r>
       <w:r>
         <w:rPr>
@@ -69,133 +511,34 @@
         </w:rPr>
         <w:t xml:space="preserve"> </w:t>
       </w:r>
-      <w:r>
-        <w:rPr>
-          <w:lang w:val="en-US"/>
-        </w:rPr>
-        <w:t>multiple</w:t>
-      </w:r>
-      <w:r>
-        <w:rPr>
-          <w:lang w:val="en-US"/>
-        </w:rPr>
-        <w:t xml:space="preserve"> cop</w:t>
-      </w:r>
-      <w:r>
-        <w:rPr>
-          <w:lang w:val="en-US"/>
-        </w:rPr>
-        <w:t>ies</w:t>
-      </w:r>
-      <w:r>
-        <w:rPr>
-          <w:lang w:val="en-US"/>
-        </w:rPr>
-        <w:t xml:space="preserve"> for each instance of the class created. Initialized only </w:t>
-      </w:r>
-      <w:r>
-        <w:rPr>
-          <w:lang w:val="en-US"/>
-        </w:rPr>
-        <w:t xml:space="preserve">when </w:t>
-      </w:r>
-      <w:r>
-        <w:rPr>
-          <w:lang w:val="en-US"/>
-        </w:rPr>
-        <w:t xml:space="preserve">instance created </w:t>
-      </w:r>
-      <w:r>
-        <w:rPr>
-          <w:b/>
-          <w:bCs/>
-          <w:lang w:val="en-US"/>
-        </w:rPr>
-        <w:t>N</w:t>
-      </w:r>
-      <w:r>
-        <w:rPr>
-          <w:lang w:val="en-US"/>
-        </w:rPr>
-        <w:t xml:space="preserve"> instances </w:t>
-      </w:r>
-      <w:r>
-        <w:rPr>
-          <w:b/>
-          <w:bCs/>
-          <w:lang w:val="en-US"/>
-        </w:rPr>
-        <w:t>N</w:t>
-      </w:r>
-      <w:r>
-        <w:rPr>
-          <w:lang w:val="en-US"/>
-        </w:rPr>
-        <w:t xml:space="preserve"> copies </w:t>
-      </w:r>
-      <w:r>
-        <w:rPr>
-          <w:b/>
-          <w:bCs/>
-          <w:lang w:val="en-US"/>
-        </w:rPr>
-        <w:t>0</w:t>
-      </w:r>
-      <w:r>
-        <w:rPr>
-          <w:lang w:val="en-US"/>
-        </w:rPr>
-        <w:t xml:space="preserve"> instances </w:t>
-      </w:r>
-      <w:r>
-        <w:rPr>
-          <w:b/>
-          <w:bCs/>
-          <w:lang w:val="en-US"/>
-        </w:rPr>
-        <w:t>0</w:t>
-      </w:r>
-      <w:r>
-        <w:rPr>
-          <w:lang w:val="en-US"/>
-        </w:rPr>
-        <w:t xml:space="preserve"> copies</w:t>
-      </w:r>
-      <w:r>
-        <w:rPr>
-          <w:lang w:val="en-US"/>
-        </w:rPr>
-        <w:t>)</w:t>
-      </w:r>
-    </w:p>
-    <w:p>
-      <w:pPr>
-        <w:rPr>
-          <w:b/>
-          <w:bCs/>
-          <w:lang w:val="en-US"/>
-        </w:rPr>
-      </w:pPr>
-      <w:r>
-        <w:rPr>
-          <w:b/>
-          <w:bCs/>
-          <w:lang w:val="en-US"/>
-        </w:rPr>
-        <w:t>Static :-</w:t>
-      </w:r>
-    </w:p>
-    <w:p>
-      <w:pPr>
-        <w:rPr>
-          <w:lang w:val="en-US"/>
-        </w:rPr>
-      </w:pPr>
-      <w:r>
-        <w:rPr>
-          <w:lang w:val="en-US"/>
-        </w:rPr>
-        <w:t>Maintain one value for the whole class can be modified but will not create multiple copies</w:t>
+      <w:proofErr w:type="spellStart"/>
+      <w:r>
+        <w:rPr>
+          <w:lang w:val="en-US"/>
+        </w:rPr>
+        <w:t>copie</w:t>
+      </w:r>
+      <w:proofErr w:type="spellEnd"/>
+      <w:r>
+        <w:rPr>
+          <w:lang w:val="en-US"/>
+        </w:rPr>
+        <w:t xml:space="preserve"> modifiable static </w:t>
+      </w:r>
+    </w:p>
+    <w:p>
+      <w:pPr>
+        <w:rPr>
+          <w:lang w:val="en-US"/>
+        </w:rPr>
+      </w:pPr>
+      <w:r>
+        <w:rPr>
+          <w:b/>
+          <w:bCs/>
+          <w:lang w:val="en-US"/>
+        </w:rPr>
+        <w:t>Constant</w:t>
       </w:r>
       <w:r>
         <w:rPr>
@@ -207,246 +550,36 @@
         <w:rPr>
           <w:lang w:val="en-US"/>
         </w:rPr>
-        <w:t xml:space="preserve">initialized one and only one time </w:t>
-      </w:r>
-    </w:p>
-    <w:p>
-      <w:pPr>
-        <w:rPr>
-          <w:b/>
-          <w:bCs/>
-          <w:lang w:val="en-US"/>
-        </w:rPr>
-      </w:pPr>
-      <w:r>
-        <w:rPr>
-          <w:b/>
-          <w:bCs/>
-          <w:lang w:val="en-US"/>
-        </w:rPr>
-        <w:t>Const :-</w:t>
-      </w:r>
-    </w:p>
-    <w:p>
-      <w:pPr>
-        <w:rPr>
-          <w:lang w:val="en-US"/>
-        </w:rPr>
-      </w:pPr>
-      <w:r>
-        <w:rPr>
-          <w:lang w:val="en-US"/>
-        </w:rPr>
-        <w:t>These variable can’t be modified after declaration must assign the value at the time of declaration can’t modified maintain one and only one copie</w:t>
-      </w:r>
-      <w:r>
-        <w:rPr>
-          <w:lang w:val="en-US"/>
-        </w:rPr>
-        <w:t xml:space="preserve"> through out life cycle of the class.</w:t>
-      </w:r>
-    </w:p>
-    <w:p>
-      <w:pPr>
-        <w:rPr>
-          <w:b/>
-          <w:bCs/>
-          <w:lang w:val="en-US"/>
-        </w:rPr>
-      </w:pPr>
-      <w:r>
-        <w:rPr>
-          <w:b/>
-          <w:bCs/>
-          <w:lang w:val="en-US"/>
-        </w:rPr>
-        <w:t>Readonly :-</w:t>
-      </w:r>
-    </w:p>
-    <w:p>
-      <w:pPr>
-        <w:rPr>
-          <w:lang w:val="en-US"/>
-        </w:rPr>
-      </w:pPr>
-      <w:r>
-        <w:rPr>
-          <w:lang w:val="en-US"/>
-        </w:rPr>
-        <w:t xml:space="preserve">These variables also can’t be modified after the initialization </w:t>
-      </w:r>
-      <w:r>
-        <w:rPr>
-          <w:lang w:val="en-US"/>
-        </w:rPr>
-        <w:t>(</w:t>
-      </w:r>
-      <w:r>
-        <w:rPr>
-          <w:lang w:val="en-US"/>
-        </w:rPr>
-        <w:t xml:space="preserve">after declaration maintain </w:t>
-      </w:r>
-      <w:r>
-        <w:rPr>
-          <w:b/>
-          <w:bCs/>
-          <w:lang w:val="en-US"/>
-        </w:rPr>
-        <w:t>N</w:t>
-      </w:r>
-      <w:r>
-        <w:rPr>
-          <w:lang w:val="en-US"/>
-        </w:rPr>
-        <w:t xml:space="preserve"> instances </w:t>
-      </w:r>
-      <w:r>
-        <w:rPr>
-          <w:b/>
-          <w:bCs/>
-          <w:lang w:val="en-US"/>
-        </w:rPr>
-        <w:t>N</w:t>
-      </w:r>
-      <w:r>
-        <w:rPr>
-          <w:lang w:val="en-US"/>
-        </w:rPr>
-        <w:t xml:space="preserve"> copies </w:t>
-      </w:r>
-      <w:r>
-        <w:rPr>
-          <w:b/>
-          <w:bCs/>
-          <w:lang w:val="en-US"/>
-        </w:rPr>
-        <w:t>0</w:t>
-      </w:r>
-      <w:r>
-        <w:rPr>
-          <w:lang w:val="en-US"/>
-        </w:rPr>
-        <w:t xml:space="preserve"> instances </w:t>
-      </w:r>
-      <w:r>
-        <w:rPr>
-          <w:b/>
-          <w:bCs/>
-          <w:lang w:val="en-US"/>
-        </w:rPr>
-        <w:t>0</w:t>
-      </w:r>
-      <w:r>
-        <w:rPr>
-          <w:lang w:val="en-US"/>
-        </w:rPr>
-        <w:t xml:space="preserve"> copies</w:t>
-      </w:r>
-      <w:r>
-        <w:rPr>
-          <w:lang w:val="en-US"/>
-        </w:rPr>
-        <w:t>)</w:t>
-      </w:r>
-    </w:p>
-    <w:p>
-      <w:pPr>
-        <w:rPr>
-          <w:b/>
-          <w:bCs/>
-          <w:lang w:val="en-US"/>
-        </w:rPr>
-      </w:pPr>
-      <w:r>
-        <w:rPr>
-          <w:b/>
-          <w:bCs/>
-          <w:lang w:val="en-US"/>
-        </w:rPr>
-        <w:t>Modifiable Non-Modifiable</w:t>
-      </w:r>
-      <w:r>
-        <w:rPr>
-          <w:b/>
-          <w:bCs/>
-          <w:lang w:val="en-US"/>
-        </w:rPr>
-        <w:t>:-</w:t>
-      </w:r>
-    </w:p>
-    <w:p>
-      <w:pPr>
-        <w:rPr>
-          <w:lang w:val="en-US"/>
-        </w:rPr>
-      </w:pPr>
-      <w:r>
-        <w:rPr>
-          <w:b/>
-          <w:bCs/>
-          <w:lang w:val="en-US"/>
-        </w:rPr>
-        <w:t xml:space="preserve">Static :- </w:t>
-      </w:r>
-      <w:r>
-        <w:rPr>
-          <w:lang w:val="en-US"/>
-        </w:rPr>
         <w:t>single</w:t>
       </w:r>
       <w:r>
         <w:rPr>
           <w:lang w:val="en-US"/>
         </w:rPr>
-        <w:t xml:space="preserve"> copie</w:t>
-      </w:r>
-      <w:r>
-        <w:rPr>
-          <w:lang w:val="en-US"/>
-        </w:rPr>
-        <w:t xml:space="preserve"> modifiable static </w:t>
-      </w:r>
-    </w:p>
-    <w:p>
-      <w:pPr>
-        <w:rPr>
-          <w:lang w:val="en-US"/>
-        </w:rPr>
-      </w:pPr>
-      <w:r>
-        <w:rPr>
-          <w:b/>
-          <w:bCs/>
-          <w:lang w:val="en-US"/>
-        </w:rPr>
-        <w:t>Constant</w:t>
-      </w:r>
-      <w:r>
-        <w:rPr>
-          <w:lang w:val="en-US"/>
-        </w:rPr>
         <w:t xml:space="preserve"> </w:t>
       </w:r>
-      <w:r>
-        <w:rPr>
-          <w:lang w:val="en-US"/>
-        </w:rPr>
-        <w:t>single</w:t>
-      </w:r>
-      <w:r>
-        <w:rPr>
-          <w:lang w:val="en-US"/>
-        </w:rPr>
-        <w:t xml:space="preserve"> copie non modifiable static</w:t>
-      </w:r>
-    </w:p>
-    <w:p>
-      <w:pPr>
-        <w:rPr>
-          <w:lang w:val="en-US"/>
-        </w:rPr>
-      </w:pPr>
+      <w:proofErr w:type="spellStart"/>
+      <w:r>
+        <w:rPr>
+          <w:lang w:val="en-US"/>
+        </w:rPr>
+        <w:t>copie</w:t>
+      </w:r>
+      <w:proofErr w:type="spellEnd"/>
+      <w:r>
+        <w:rPr>
+          <w:lang w:val="en-US"/>
+        </w:rPr>
+        <w:t xml:space="preserve"> non modifiable static</w:t>
+      </w:r>
+    </w:p>
+    <w:p>
+      <w:pPr>
+        <w:rPr>
+          <w:lang w:val="en-US"/>
+        </w:rPr>
+      </w:pPr>
+      <w:proofErr w:type="gramStart"/>
       <w:r>
         <w:rPr>
           <w:b/>
@@ -459,15 +592,24 @@
         <w:rPr>
           <w:lang w:val="en-US"/>
         </w:rPr>
-        <w:t>-Multiple copies modifiable</w:t>
-      </w:r>
-    </w:p>
-    <w:p>
-      <w:pPr>
-        <w:rPr>
-          <w:lang w:val="en-US"/>
-        </w:rPr>
-      </w:pPr>
+        <w:t>-</w:t>
+      </w:r>
+      <w:proofErr w:type="gramEnd"/>
+      <w:r>
+        <w:rPr>
+          <w:lang w:val="en-US"/>
+        </w:rPr>
+        <w:t>Multiple copies modifiable</w:t>
+      </w:r>
+    </w:p>
+    <w:p>
+      <w:pPr>
+        <w:rPr>
+          <w:lang w:val="en-US"/>
+        </w:rPr>
+      </w:pPr>
+      <w:proofErr w:type="spellStart"/>
+      <w:proofErr w:type="gramStart"/>
       <w:r>
         <w:rPr>
           <w:b/>
@@ -476,11 +618,19 @@
         </w:rPr>
         <w:t>ReadOnly</w:t>
       </w:r>
-      <w:r>
-        <w:rPr>
-          <w:lang w:val="en-US"/>
-        </w:rPr>
-        <w:t xml:space="preserve"> :-</w:t>
+      <w:proofErr w:type="spellEnd"/>
+      <w:r>
+        <w:rPr>
+          <w:lang w:val="en-US"/>
+        </w:rPr>
+        <w:t xml:space="preserve"> :</w:t>
+      </w:r>
+      <w:proofErr w:type="gramEnd"/>
+      <w:r>
+        <w:rPr>
+          <w:lang w:val="en-US"/>
+        </w:rPr>
+        <w:t>-</w:t>
       </w:r>
       <w:r>
         <w:rPr>
@@ -603,6 +753,7 @@
         </w:rPr>
         <w:t xml:space="preserve">is declared by using the keyword “const” we call it as a constant variable and </w:t>
       </w:r>
+      <w:proofErr w:type="gramStart"/>
       <w:r>
         <w:t>these</w:t>
       </w:r>
@@ -615,6 +766,7 @@
       <w:r>
         <w:t>variable</w:t>
       </w:r>
+      <w:proofErr w:type="gramEnd"/>
       <w:r>
         <w:rPr>
           <w:lang w:val="en-US"/>
@@ -682,7 +834,21 @@
         <w:rPr>
           <w:lang w:val="en-US"/>
         </w:rPr>
-        <w:t>static variable i.e. initialized one and only one time in the life cycle of a class and doesn’t require</w:t>
+        <w:t xml:space="preserve">static variable </w:t>
+      </w:r>
+      <w:proofErr w:type="gramStart"/>
+      <w:r>
+        <w:rPr>
+          <w:lang w:val="en-US"/>
+        </w:rPr>
+        <w:t>i.e.</w:t>
+      </w:r>
+      <w:proofErr w:type="gramEnd"/>
+      <w:r>
+        <w:rPr>
+          <w:lang w:val="en-US"/>
+        </w:rPr>
+        <w:t xml:space="preserve"> initialized one and only one time in the life cycle of a class and doesn’t require</w:t>
       </w:r>
       <w:r>
         <w:rPr>
@@ -722,9 +888,11 @@
         </w:rPr>
         <w:t xml:space="preserve">If a variable is declared by using the </w:t>
       </w:r>
+      <w:proofErr w:type="spellStart"/>
       <w:r>
         <w:t>readonly</w:t>
       </w:r>
+      <w:proofErr w:type="spellEnd"/>
       <w:r>
         <w:rPr>
           <w:lang w:val="en-US"/>
@@ -737,9 +905,11 @@
         </w:rPr>
         <w:t xml:space="preserve"> </w:t>
       </w:r>
+      <w:proofErr w:type="spellStart"/>
       <w:r>
         <w:t>readonly</w:t>
       </w:r>
+      <w:proofErr w:type="spellEnd"/>
       <w:r>
         <w:rPr>
           <w:lang w:val="en-US"/>
@@ -750,7 +920,21 @@
         <w:rPr>
           <w:lang w:val="en-US"/>
         </w:rPr>
-        <w:t xml:space="preserve"> and these variables also can’t be modified like constant but after initialization. It’s not compulsory to initialize a readonly variable at the time of declaration, they can be initialized under the constructor</w:t>
+        <w:t xml:space="preserve"> and these variables also can’t be modified like constant but after initialization. It’s not compulsory to initialize a </w:t>
+      </w:r>
+      <w:proofErr w:type="spellStart"/>
+      <w:r>
+        <w:rPr>
+          <w:lang w:val="en-US"/>
+        </w:rPr>
+        <w:t>readonly</w:t>
+      </w:r>
+      <w:proofErr w:type="spellEnd"/>
+      <w:r>
+        <w:rPr>
+          <w:lang w:val="en-US"/>
+        </w:rPr>
+        <w:t xml:space="preserve"> variable at the time of declaration, they can be initialized under the constructor</w:t>
       </w:r>
     </w:p>
     <w:p>
@@ -772,8 +956,30 @@
         <w:rPr>
           <w:lang w:val="en-US"/>
         </w:rPr>
-        <w:t xml:space="preserve"> of readonly variable will be similar to the behaviour</w:t>
-      </w:r>
+        <w:t xml:space="preserve"> of </w:t>
+      </w:r>
+      <w:proofErr w:type="spellStart"/>
+      <w:r>
+        <w:rPr>
+          <w:lang w:val="en-US"/>
+        </w:rPr>
+        <w:t>readonly</w:t>
+      </w:r>
+      <w:proofErr w:type="spellEnd"/>
+      <w:r>
+        <w:rPr>
+          <w:lang w:val="en-US"/>
+        </w:rPr>
+        <w:t xml:space="preserve"> variable will be similar to the </w:t>
+      </w:r>
+      <w:proofErr w:type="spellStart"/>
+      <w:r>
+        <w:rPr>
+          <w:lang w:val="en-US"/>
+        </w:rPr>
+        <w:t>behaviour</w:t>
+      </w:r>
+      <w:proofErr w:type="spellEnd"/>
       <w:r>
         <w:rPr>
           <w:lang w:val="en-US"/>
@@ -787,33 +993,111 @@
         <w:rPr>
           <w:lang w:val="en-US"/>
         </w:rPr>
-        <w:t>, i.e  initialized only after creating the instance of class and once for each instance of the class created.</w:t>
-      </w:r>
-    </w:p>
-    <w:p>
-      <w:pPr>
-        <w:rPr>
-          <w:lang w:val="en-US"/>
-        </w:rPr>
-      </w:pPr>
-      <w:r>
-        <w:rPr>
-          <w:lang w:val="en-US"/>
-        </w:rPr>
-        <w:t>The only difference  between readonly and instance variable is instance variable can be modified but not readonly variable.</w:t>
-      </w:r>
-    </w:p>
-    <w:p>
-      <w:pPr>
-        <w:rPr>
-          <w:lang w:val="en-US"/>
-        </w:rPr>
-      </w:pPr>
-      <w:r>
-        <w:rPr>
-          <w:lang w:val="en-US"/>
-        </w:rPr>
-        <w:t>Constant variable is a fixed value for the whole class where as readonly variable is a fixed value specific to an instance of class.</w:t>
+        <w:t xml:space="preserve">, </w:t>
+      </w:r>
+      <w:proofErr w:type="spellStart"/>
+      <w:proofErr w:type="gramStart"/>
+      <w:r>
+        <w:rPr>
+          <w:lang w:val="en-US"/>
+        </w:rPr>
+        <w:t>i.e</w:t>
+      </w:r>
+      <w:proofErr w:type="spellEnd"/>
+      <w:r>
+        <w:rPr>
+          <w:lang w:val="en-US"/>
+        </w:rPr>
+        <w:t xml:space="preserve">  initialized</w:t>
+      </w:r>
+      <w:proofErr w:type="gramEnd"/>
+      <w:r>
+        <w:rPr>
+          <w:lang w:val="en-US"/>
+        </w:rPr>
+        <w:t xml:space="preserve"> only after creating the instance of class and once for each instance of the class created.</w:t>
+      </w:r>
+    </w:p>
+    <w:p>
+      <w:pPr>
+        <w:rPr>
+          <w:lang w:val="en-US"/>
+        </w:rPr>
+      </w:pPr>
+      <w:r>
+        <w:rPr>
+          <w:lang w:val="en-US"/>
+        </w:rPr>
+        <w:t xml:space="preserve">The only </w:t>
+      </w:r>
+      <w:proofErr w:type="gramStart"/>
+      <w:r>
+        <w:rPr>
+          <w:lang w:val="en-US"/>
+        </w:rPr>
+        <w:t>difference  between</w:t>
+      </w:r>
+      <w:proofErr w:type="gramEnd"/>
+      <w:r>
+        <w:rPr>
+          <w:lang w:val="en-US"/>
+        </w:rPr>
+        <w:t xml:space="preserve"> </w:t>
+      </w:r>
+      <w:proofErr w:type="spellStart"/>
+      <w:r>
+        <w:rPr>
+          <w:lang w:val="en-US"/>
+        </w:rPr>
+        <w:t>readonly</w:t>
+      </w:r>
+      <w:proofErr w:type="spellEnd"/>
+      <w:r>
+        <w:rPr>
+          <w:lang w:val="en-US"/>
+        </w:rPr>
+        <w:t xml:space="preserve"> and instance variable is instance variable can be modified but not </w:t>
+      </w:r>
+      <w:proofErr w:type="spellStart"/>
+      <w:r>
+        <w:rPr>
+          <w:lang w:val="en-US"/>
+        </w:rPr>
+        <w:t>readonly</w:t>
+      </w:r>
+      <w:proofErr w:type="spellEnd"/>
+      <w:r>
+        <w:rPr>
+          <w:lang w:val="en-US"/>
+        </w:rPr>
+        <w:t xml:space="preserve"> variable.</w:t>
+      </w:r>
+    </w:p>
+    <w:p>
+      <w:pPr>
+        <w:rPr>
+          <w:lang w:val="en-US"/>
+        </w:rPr>
+      </w:pPr>
+      <w:r>
+        <w:rPr>
+          <w:lang w:val="en-US"/>
+        </w:rPr>
+        <w:t xml:space="preserve">Constant variable is a fixed value for the whole class where as </w:t>
+      </w:r>
+      <w:proofErr w:type="spellStart"/>
+      <w:r>
+        <w:rPr>
+          <w:lang w:val="en-US"/>
+        </w:rPr>
+        <w:t>readonly</w:t>
+      </w:r>
+      <w:proofErr w:type="spellEnd"/>
+      <w:r>
+        <w:rPr>
+          <w:lang w:val="en-US"/>
+        </w:rPr>
+        <w:t xml:space="preserve"> variable is a fixed value specific to an instance of class.</w:t>
       </w:r>
     </w:p>
     <w:p>
@@ -925,7 +1209,21 @@
         <w:rPr>
           <w:lang w:val="en-US"/>
         </w:rPr>
-        <w:t>Class B:Class A</w:t>
+        <w:t xml:space="preserve">Class </w:t>
+      </w:r>
+      <w:proofErr w:type="gramStart"/>
+      <w:r>
+        <w:rPr>
+          <w:lang w:val="en-US"/>
+        </w:rPr>
+        <w:t>B:Class</w:t>
+      </w:r>
+      <w:proofErr w:type="gramEnd"/>
+      <w:r>
+        <w:rPr>
+          <w:lang w:val="en-US"/>
+        </w:rPr>
+        <w:t xml:space="preserve"> A</w:t>
       </w:r>
     </w:p>
     <w:p>
@@ -1033,25 +1331,61 @@
           <w:lang w:val="en-US"/>
         </w:rPr>
       </w:pPr>
+      <w:proofErr w:type="gramStart"/>
       <w:r>
         <w:rPr>
           <w:lang w:val="en-US"/>
         </w:rPr>
         <w:lastRenderedPageBreak/>
-        <w:t>Note:- Child class can consume members of it’s parent class as if it is the owner of those members(Except private members of parent of parent).</w:t>
-      </w:r>
-    </w:p>
-    <w:p>
-      <w:pPr>
-        <w:rPr>
-          <w:lang w:val="en-US"/>
-        </w:rPr>
-      </w:pPr>
-      <w:r>
-        <w:rPr>
-          <w:lang w:val="en-US"/>
-        </w:rPr>
-        <w:t xml:space="preserve">child can Inherit all the (business/properties) of my father but not job (because he get his job based on his qualification)parent qualification and child </w:t>
+        <w:t>Note:-</w:t>
+      </w:r>
+      <w:proofErr w:type="gramEnd"/>
+      <w:r>
+        <w:rPr>
+          <w:lang w:val="en-US"/>
+        </w:rPr>
+        <w:t xml:space="preserve"> Child class can consume members of </w:t>
+      </w:r>
+      <w:proofErr w:type="spellStart"/>
+      <w:r>
+        <w:rPr>
+          <w:lang w:val="en-US"/>
+        </w:rPr>
+        <w:t>it’s</w:t>
+      </w:r>
+      <w:proofErr w:type="spellEnd"/>
+      <w:r>
+        <w:rPr>
+          <w:lang w:val="en-US"/>
+        </w:rPr>
+        <w:t xml:space="preserve"> parent class as if it is the owner of those members(Except private members of parent of parent).</w:t>
+      </w:r>
+    </w:p>
+    <w:p>
+      <w:pPr>
+        <w:rPr>
+          <w:lang w:val="en-US"/>
+        </w:rPr>
+      </w:pPr>
+      <w:r>
+        <w:rPr>
+          <w:lang w:val="en-US"/>
+        </w:rPr>
+        <w:t xml:space="preserve">child can Inherit all the (business/properties) of my father but not job (because he get his job based on his </w:t>
+      </w:r>
+      <w:proofErr w:type="gramStart"/>
+      <w:r>
+        <w:rPr>
+          <w:lang w:val="en-US"/>
+        </w:rPr>
+        <w:t>qualification)parent</w:t>
+      </w:r>
+      <w:proofErr w:type="gramEnd"/>
+      <w:r>
+        <w:rPr>
+          <w:lang w:val="en-US"/>
+        </w:rPr>
+        <w:t xml:space="preserve"> qualification and child </w:t>
       </w:r>
       <w:r>
         <w:rPr>
@@ -1070,7 +1404,21 @@
         <w:rPr>
           <w:lang w:val="en-US"/>
         </w:rPr>
-        <w:t>Copy and paste the code i.e(copy parent class methods into child class</w:t>
+        <w:t xml:space="preserve">Copy and paste the code </w:t>
+      </w:r>
+      <w:proofErr w:type="spellStart"/>
+      <w:r>
+        <w:rPr>
+          <w:lang w:val="en-US"/>
+        </w:rPr>
+        <w:t>i.e</w:t>
+      </w:r>
+      <w:proofErr w:type="spellEnd"/>
+      <w:r>
+        <w:rPr>
+          <w:lang w:val="en-US"/>
+        </w:rPr>
+        <w:t>(copy parent class methods into child class</w:t>
       </w:r>
       <w:r>
         <w:rPr>
@@ -1082,25 +1430,49 @@
         <w:rPr>
           <w:lang w:val="en-US"/>
         </w:rPr>
-        <w:t>) Impact the size of the application(let us perform the inheritance)</w:t>
-      </w:r>
-    </w:p>
-    <w:p>
-      <w:pPr>
-        <w:rPr>
-          <w:b/>
-          <w:bCs/>
-          <w:lang w:val="en-US"/>
-        </w:rPr>
-      </w:pPr>
-      <w:r>
-        <w:rPr>
-          <w:b/>
-          <w:bCs/>
-          <w:lang w:val="en-US"/>
-        </w:rPr>
-        <w:t>Important Points:-</w:t>
-      </w:r>
+        <w:t xml:space="preserve">) Impact the size of the </w:t>
+      </w:r>
+      <w:proofErr w:type="gramStart"/>
+      <w:r>
+        <w:rPr>
+          <w:lang w:val="en-US"/>
+        </w:rPr>
+        <w:t>application(</w:t>
+      </w:r>
+      <w:proofErr w:type="gramEnd"/>
+      <w:r>
+        <w:rPr>
+          <w:lang w:val="en-US"/>
+        </w:rPr>
+        <w:t>let us perform the inheritance)</w:t>
+      </w:r>
+    </w:p>
+    <w:p>
+      <w:pPr>
+        <w:rPr>
+          <w:b/>
+          <w:bCs/>
+          <w:lang w:val="en-US"/>
+        </w:rPr>
+      </w:pPr>
+      <w:r>
+        <w:rPr>
+          <w:b/>
+          <w:bCs/>
+          <w:lang w:val="en-US"/>
+        </w:rPr>
+        <w:t xml:space="preserve">Important </w:t>
+      </w:r>
+      <w:proofErr w:type="gramStart"/>
+      <w:r>
+        <w:rPr>
+          <w:b/>
+          <w:bCs/>
+          <w:lang w:val="en-US"/>
+        </w:rPr>
+        <w:t>Points:-</w:t>
+      </w:r>
+      <w:proofErr w:type="gramEnd"/>
     </w:p>
     <w:p>
       <w:pPr>
@@ -1136,7 +1508,21 @@
         <w:rPr>
           <w:lang w:val="en-US"/>
         </w:rPr>
-        <w:t>Class1 and class 2 both contains implicit constructor(every class contains implicit constructor if not define explicitly)</w:t>
+        <w:t xml:space="preserve">Class1 and class 2 both contains implicit </w:t>
+      </w:r>
+      <w:proofErr w:type="gramStart"/>
+      <w:r>
+        <w:rPr>
+          <w:lang w:val="en-US"/>
+        </w:rPr>
+        <w:t>constructor(</w:t>
+      </w:r>
+      <w:proofErr w:type="gramEnd"/>
+      <w:r>
+        <w:rPr>
+          <w:lang w:val="en-US"/>
+        </w:rPr>
+        <w:t>every class contains implicit constructor if not define explicitly)</w:t>
       </w:r>
     </w:p>
     <w:p>
@@ -1241,7 +1627,35 @@
         <w:rPr>
           <w:lang w:val="en-US"/>
         </w:rPr>
-        <w:t xml:space="preserve">Every class that is defined by us or pre-defined in the libraries of the language has a default parent class i.e Object class of system namespace.(Object class is parent class for every class it will inherit implicitly and have four default methods </w:t>
+        <w:t xml:space="preserve">Every class that is defined by us or pre-defined in the libraries of the language has a default parent class </w:t>
+      </w:r>
+      <w:proofErr w:type="spellStart"/>
+      <w:r>
+        <w:rPr>
+          <w:lang w:val="en-US"/>
+        </w:rPr>
+        <w:t>i.e</w:t>
+      </w:r>
+      <w:proofErr w:type="spellEnd"/>
+      <w:r>
+        <w:rPr>
+          <w:lang w:val="en-US"/>
+        </w:rPr>
+        <w:t xml:space="preserve"> Object class of system </w:t>
+      </w:r>
+      <w:proofErr w:type="gramStart"/>
+      <w:r>
+        <w:rPr>
+          <w:lang w:val="en-US"/>
+        </w:rPr>
+        <w:t>namespace.(</w:t>
+      </w:r>
+      <w:proofErr w:type="gramEnd"/>
+      <w:r>
+        <w:rPr>
+          <w:lang w:val="en-US"/>
+        </w:rPr>
+        <w:t xml:space="preserve">Object class is parent class for every class it will inherit implicitly and have four default methods </w:t>
       </w:r>
       <w:r>
         <w:rPr>
@@ -1250,7 +1664,27 @@
           <w:sz w:val="19"/>
           <w:szCs w:val="19"/>
         </w:rPr>
-        <w:t xml:space="preserve">we can create the instance for object class with out inherit any class </w:t>
+        <w:t xml:space="preserve">we can create the instance for object class </w:t>
+      </w:r>
+      <w:proofErr w:type="spellStart"/>
+      <w:r>
+        <w:rPr>
+          <w:rFonts w:ascii="Consolas" w:hAnsi="Consolas" w:cs="Consolas"/>
+          <w:color w:val="008000"/>
+          <w:sz w:val="19"/>
+          <w:szCs w:val="19"/>
+        </w:rPr>
+        <w:t>with out</w:t>
+      </w:r>
+      <w:proofErr w:type="spellEnd"/>
+      <w:r>
+        <w:rPr>
+          <w:rFonts w:ascii="Consolas" w:hAnsi="Consolas" w:cs="Consolas"/>
+          <w:color w:val="008000"/>
+          <w:sz w:val="19"/>
+          <w:szCs w:val="19"/>
+        </w:rPr>
+        <w:t xml:space="preserve"> inherit any class </w:t>
       </w:r>
       <w:r>
         <w:rPr>
@@ -1351,7 +1785,29 @@
           <w:sz w:val="19"/>
           <w:szCs w:val="19"/>
         </w:rPr>
-        <w:t>the .NET Framework; it is the root of the type hierarchy.To browse the .NET Framework</w:t>
+        <w:t xml:space="preserve">the .NET Framework; it is the root of the type </w:t>
+      </w:r>
+      <w:proofErr w:type="spellStart"/>
+      <w:proofErr w:type="gramStart"/>
+      <w:r>
+        <w:rPr>
+          <w:rFonts w:ascii="Consolas" w:hAnsi="Consolas" w:cs="Consolas"/>
+          <w:color w:val="008000"/>
+          <w:sz w:val="19"/>
+          <w:szCs w:val="19"/>
+        </w:rPr>
+        <w:t>hierarchy.To</w:t>
+      </w:r>
+      <w:proofErr w:type="spellEnd"/>
+      <w:proofErr w:type="gramEnd"/>
+      <w:r>
+        <w:rPr>
+          <w:rFonts w:ascii="Consolas" w:hAnsi="Consolas" w:cs="Consolas"/>
+          <w:color w:val="008000"/>
+          <w:sz w:val="19"/>
+          <w:szCs w:val="19"/>
+        </w:rPr>
+        <w:t xml:space="preserve"> browse the .NET Framework</w:t>
       </w:r>
     </w:p>
     <w:p>
@@ -1369,8 +1825,16 @@
         <w:rPr>
           <w:lang w:val="en-US"/>
         </w:rPr>
-        <w:t>Type of Inheritence</w:t>
-      </w:r>
+        <w:t xml:space="preserve">Type of </w:t>
+      </w:r>
+      <w:proofErr w:type="spellStart"/>
+      <w:r>
+        <w:rPr>
+          <w:lang w:val="en-US"/>
+        </w:rPr>
+        <w:t>Inheritence</w:t>
+      </w:r>
+      <w:proofErr w:type="spellEnd"/>
     </w:p>
     <w:p>
       <w:pPr>
@@ -1383,7 +1847,21 @@
         <w:rPr>
           <w:lang w:val="en-US"/>
         </w:rPr>
-        <w:t>No of parent classes a child class have  or the no. of child classes a parent class have.</w:t>
+        <w:t xml:space="preserve">No of parent classes a child class </w:t>
+      </w:r>
+      <w:proofErr w:type="gramStart"/>
+      <w:r>
+        <w:rPr>
+          <w:lang w:val="en-US"/>
+        </w:rPr>
+        <w:t>have  or</w:t>
+      </w:r>
+      <w:proofErr w:type="gramEnd"/>
+      <w:r>
+        <w:rPr>
+          <w:lang w:val="en-US"/>
+        </w:rPr>
+        <w:t xml:space="preserve"> the no. of child classes a parent class have.</w:t>
       </w:r>
     </w:p>
     <w:p>
@@ -1488,7 +1966,21 @@
           <w:lang w:val="en-US"/>
         </w:rPr>
         <w:lastRenderedPageBreak/>
-        <w:t>If at all a class has 1 immediate parent class to it  we call it as single inheritance and if it has more than 1 immediate  parent class to it  we call it as multiple inheritance</w:t>
+        <w:t xml:space="preserve">If at all a class has 1 immediate parent class to </w:t>
+      </w:r>
+      <w:proofErr w:type="gramStart"/>
+      <w:r>
+        <w:rPr>
+          <w:lang w:val="en-US"/>
+        </w:rPr>
+        <w:t>it  we</w:t>
+      </w:r>
+      <w:proofErr w:type="gramEnd"/>
+      <w:r>
+        <w:rPr>
+          <w:lang w:val="en-US"/>
+        </w:rPr>
+        <w:t xml:space="preserve"> call it as single inheritance and if it has more than 1 immediate  parent class to it  we call it as multiple inheritance</w:t>
       </w:r>
     </w:p>
     <w:p>
@@ -1499,13 +1991,55 @@
         <w:rPr>
           <w:lang w:val="en-US"/>
         </w:rPr>
-        <w:t xml:space="preserve">In Csharp we don’t have support  for multiple inheritance thru </w:t>
-      </w:r>
-      <w:r>
-        <w:rPr>
-          <w:lang w:val="en-US"/>
-        </w:rPr>
-        <w:t>class. What  we are provided is only single inheritance thru classes.</w:t>
+        <w:t xml:space="preserve">In </w:t>
+      </w:r>
+      <w:proofErr w:type="spellStart"/>
+      <w:r>
+        <w:rPr>
+          <w:lang w:val="en-US"/>
+        </w:rPr>
+        <w:t>Csharp</w:t>
+      </w:r>
+      <w:proofErr w:type="spellEnd"/>
+      <w:r>
+        <w:rPr>
+          <w:lang w:val="en-US"/>
+        </w:rPr>
+        <w:t xml:space="preserve"> we don’t have </w:t>
+      </w:r>
+      <w:proofErr w:type="gramStart"/>
+      <w:r>
+        <w:rPr>
+          <w:lang w:val="en-US"/>
+        </w:rPr>
+        <w:t>support  for</w:t>
+      </w:r>
+      <w:proofErr w:type="gramEnd"/>
+      <w:r>
+        <w:rPr>
+          <w:lang w:val="en-US"/>
+        </w:rPr>
+        <w:t xml:space="preserve"> multiple inheritance thru </w:t>
+      </w:r>
+      <w:r>
+        <w:rPr>
+          <w:lang w:val="en-US"/>
+        </w:rPr>
+        <w:t xml:space="preserve">class. </w:t>
+      </w:r>
+      <w:proofErr w:type="gramStart"/>
+      <w:r>
+        <w:rPr>
+          <w:lang w:val="en-US"/>
+        </w:rPr>
+        <w:t>What  we</w:t>
+      </w:r>
+      <w:proofErr w:type="gramEnd"/>
+      <w:r>
+        <w:rPr>
+          <w:lang w:val="en-US"/>
+        </w:rPr>
+        <w:t xml:space="preserve"> are provided is only single inheritance thru classes.</w:t>
       </w:r>
     </w:p>
     <w:p>
@@ -1531,7 +2065,21 @@
         <w:rPr>
           <w:lang w:val="en-US"/>
         </w:rPr>
-        <w:t xml:space="preserve">In the first point we learnt when ever child class instance is created. Child class constructor will implicitly call its parent classes constructor but only if the constructor </w:t>
+        <w:t xml:space="preserve">In the first point we learnt </w:t>
+      </w:r>
+      <w:proofErr w:type="spellStart"/>
+      <w:r>
+        <w:rPr>
+          <w:lang w:val="en-US"/>
+        </w:rPr>
+        <w:t>when ever</w:t>
+      </w:r>
+      <w:proofErr w:type="spellEnd"/>
+      <w:r>
+        <w:rPr>
+          <w:lang w:val="en-US"/>
+        </w:rPr>
+        <w:t xml:space="preserve"> child class instance is created. Child class constructor will implicitly call its parent classes constructor but only if the constructor </w:t>
       </w:r>
       <w:r>
         <w:rPr>
@@ -1567,7 +2115,23 @@
         <w:rPr>
           <w:lang w:val="en-US"/>
         </w:rPr>
-        <w:t>child class constructor can’t implicitly call it’s parent</w:t>
+        <w:t xml:space="preserve">child class constructor can’t implicitly call </w:t>
+      </w:r>
+      <w:proofErr w:type="spellStart"/>
+      <w:proofErr w:type="gramStart"/>
+      <w:r>
+        <w:rPr>
+          <w:lang w:val="en-US"/>
+        </w:rPr>
+        <w:t>it’s</w:t>
+      </w:r>
+      <w:proofErr w:type="spellEnd"/>
+      <w:proofErr w:type="gramEnd"/>
+      <w:r>
+        <w:rPr>
+          <w:lang w:val="en-US"/>
+        </w:rPr>
+        <w:t xml:space="preserve"> parent</w:t>
       </w:r>
       <w:r>
         <w:rPr>
@@ -1595,8 +2159,26 @@
           <w:color w:val="FF0000"/>
           <w:lang w:val="en-US"/>
         </w:rPr>
-        <w:t>Class parentclass{</w:t>
-      </w:r>
+        <w:t xml:space="preserve">Class </w:t>
+      </w:r>
+      <w:proofErr w:type="spellStart"/>
+      <w:proofErr w:type="gramStart"/>
+      <w:r>
+        <w:rPr>
+          <w:color w:val="FF0000"/>
+          <w:lang w:val="en-US"/>
+        </w:rPr>
+        <w:t>parentclass</w:t>
+      </w:r>
+      <w:proofErr w:type="spellEnd"/>
+      <w:r>
+        <w:rPr>
+          <w:color w:val="FF0000"/>
+          <w:lang w:val="en-US"/>
+        </w:rPr>
+        <w:t>{</w:t>
+      </w:r>
+      <w:proofErr w:type="gramEnd"/>
     </w:p>
     <w:p>
       <w:pPr>
@@ -1611,7 +2193,48 @@
           <w:color w:val="FF0000"/>
           <w:lang w:val="en-US"/>
         </w:rPr>
-        <w:t>public parentclass(int i){</w:t>
+        <w:t xml:space="preserve">public </w:t>
+      </w:r>
+      <w:proofErr w:type="spellStart"/>
+      <w:proofErr w:type="gramStart"/>
+      <w:r>
+        <w:rPr>
+          <w:color w:val="FF0000"/>
+          <w:lang w:val="en-US"/>
+        </w:rPr>
+        <w:t>parentclass</w:t>
+      </w:r>
+      <w:proofErr w:type="spellEnd"/>
+      <w:r>
+        <w:rPr>
+          <w:color w:val="FF0000"/>
+          <w:lang w:val="en-US"/>
+        </w:rPr>
+        <w:t>(</w:t>
+      </w:r>
+      <w:proofErr w:type="gramEnd"/>
+      <w:r>
+        <w:rPr>
+          <w:color w:val="FF0000"/>
+          <w:lang w:val="en-US"/>
+        </w:rPr>
+        <w:t xml:space="preserve">int </w:t>
+      </w:r>
+      <w:proofErr w:type="spellStart"/>
+      <w:r>
+        <w:rPr>
+          <w:color w:val="FF0000"/>
+          <w:lang w:val="en-US"/>
+        </w:rPr>
+        <w:t>i</w:t>
+      </w:r>
+      <w:proofErr w:type="spellEnd"/>
+      <w:r>
+        <w:rPr>
+          <w:color w:val="FF0000"/>
+          <w:lang w:val="en-US"/>
+        </w:rPr>
+        <w:t>){</w:t>
       </w:r>
     </w:p>
     <w:p>
@@ -1622,12 +2245,39 @@
           <w:lang w:val="en-US"/>
         </w:rPr>
       </w:pPr>
-      <w:r>
-        <w:rPr>
-          <w:color w:val="FF0000"/>
-          <w:lang w:val="en-US"/>
-        </w:rPr>
-        <w:t>console.WriteLine("Print the parent class constructor value"+i);</w:t>
+      <w:proofErr w:type="spellStart"/>
+      <w:proofErr w:type="gramStart"/>
+      <w:r>
+        <w:rPr>
+          <w:color w:val="FF0000"/>
+          <w:lang w:val="en-US"/>
+        </w:rPr>
+        <w:t>console.WriteLine</w:t>
+      </w:r>
+      <w:proofErr w:type="spellEnd"/>
+      <w:proofErr w:type="gramEnd"/>
+      <w:r>
+        <w:rPr>
+          <w:color w:val="FF0000"/>
+          <w:lang w:val="en-US"/>
+        </w:rPr>
+        <w:t>("Print the parent class constructor value"+</w:t>
+      </w:r>
+      <w:proofErr w:type="spellStart"/>
+      <w:r>
+        <w:rPr>
+          <w:color w:val="FF0000"/>
+          <w:lang w:val="en-US"/>
+        </w:rPr>
+        <w:t>i</w:t>
+      </w:r>
+      <w:proofErr w:type="spellEnd"/>
+      <w:r>
+        <w:rPr>
+          <w:color w:val="FF0000"/>
+          <w:lang w:val="en-US"/>
+        </w:rPr>
+        <w:t>);</w:t>
       </w:r>
     </w:p>
     <w:p>
@@ -1675,8 +2325,26 @@
           <w:color w:val="FF0000"/>
           <w:lang w:val="en-US"/>
         </w:rPr>
-        <w:t>Class ChildClass{</w:t>
-      </w:r>
+        <w:t xml:space="preserve">Class </w:t>
+      </w:r>
+      <w:proofErr w:type="spellStart"/>
+      <w:proofErr w:type="gramStart"/>
+      <w:r>
+        <w:rPr>
+          <w:color w:val="FF0000"/>
+          <w:lang w:val="en-US"/>
+        </w:rPr>
+        <w:t>ChildClass</w:t>
+      </w:r>
+      <w:proofErr w:type="spellEnd"/>
+      <w:r>
+        <w:rPr>
+          <w:color w:val="FF0000"/>
+          <w:lang w:val="en-US"/>
+        </w:rPr>
+        <w:t>{</w:t>
+      </w:r>
+      <w:proofErr w:type="gramEnd"/>
     </w:p>
     <w:p>
       <w:pPr>
@@ -1691,7 +2359,39 @@
           <w:color w:val="FF0000"/>
           <w:lang w:val="en-US"/>
         </w:rPr>
-        <w:t xml:space="preserve"> public ChildClass():base(a){ </w:t>
+        <w:t xml:space="preserve"> public </w:t>
+      </w:r>
+      <w:proofErr w:type="spellStart"/>
+      <w:r>
+        <w:rPr>
+          <w:color w:val="FF0000"/>
+          <w:lang w:val="en-US"/>
+        </w:rPr>
+        <w:t>ChildClass</w:t>
+      </w:r>
+      <w:proofErr w:type="spellEnd"/>
+      <w:r>
+        <w:rPr>
+          <w:color w:val="FF0000"/>
+          <w:lang w:val="en-US"/>
+        </w:rPr>
+        <w:t>(</w:t>
+      </w:r>
+      <w:proofErr w:type="gramStart"/>
+      <w:r>
+        <w:rPr>
+          <w:color w:val="FF0000"/>
+          <w:lang w:val="en-US"/>
+        </w:rPr>
+        <w:t>):base</w:t>
+      </w:r>
+      <w:proofErr w:type="gramEnd"/>
+      <w:r>
+        <w:rPr>
+          <w:color w:val="FF0000"/>
+          <w:lang w:val="en-US"/>
+        </w:rPr>
+        <w:t xml:space="preserve">(a){ </w:t>
       </w:r>
     </w:p>
     <w:p>
@@ -1739,7 +2439,39 @@
           <w:color w:val="FF0000"/>
           <w:lang w:val="en-US"/>
         </w:rPr>
-        <w:t xml:space="preserve"> public ChildClass(a):base(a){ </w:t>
+        <w:t xml:space="preserve"> public </w:t>
+      </w:r>
+      <w:proofErr w:type="spellStart"/>
+      <w:r>
+        <w:rPr>
+          <w:color w:val="FF0000"/>
+          <w:lang w:val="en-US"/>
+        </w:rPr>
+        <w:t>ChildClass</w:t>
+      </w:r>
+      <w:proofErr w:type="spellEnd"/>
+      <w:r>
+        <w:rPr>
+          <w:color w:val="FF0000"/>
+          <w:lang w:val="en-US"/>
+        </w:rPr>
+        <w:t>(a</w:t>
+      </w:r>
+      <w:proofErr w:type="gramStart"/>
+      <w:r>
+        <w:rPr>
+          <w:color w:val="FF0000"/>
+          <w:lang w:val="en-US"/>
+        </w:rPr>
+        <w:t>):base</w:t>
+      </w:r>
+      <w:proofErr w:type="gramEnd"/>
+      <w:r>
+        <w:rPr>
+          <w:color w:val="FF0000"/>
+          <w:lang w:val="en-US"/>
+        </w:rPr>
+        <w:t xml:space="preserve">(a){ </w:t>
       </w:r>
     </w:p>
     <w:p>
@@ -1771,7 +2503,23 @@
           <w:color w:val="FF0000"/>
           <w:lang w:val="en-US"/>
         </w:rPr>
-        <w:t xml:space="preserve"> Static void Main(){</w:t>
+        <w:t xml:space="preserve"> Static void </w:t>
+      </w:r>
+      <w:proofErr w:type="gramStart"/>
+      <w:r>
+        <w:rPr>
+          <w:color w:val="FF0000"/>
+          <w:lang w:val="en-US"/>
+        </w:rPr>
+        <w:t>Main(</w:t>
+      </w:r>
+      <w:proofErr w:type="gramEnd"/>
+      <w:r>
+        <w:rPr>
+          <w:color w:val="FF0000"/>
+          <w:lang w:val="en-US"/>
+        </w:rPr>
+        <w:t>){</w:t>
       </w:r>
     </w:p>
     <w:p>
@@ -1787,7 +2535,48 @@
           <w:color w:val="FF0000"/>
           <w:lang w:val="en-US"/>
         </w:rPr>
-        <w:t xml:space="preserve"> childClass CC=new childClass(20); </w:t>
+        <w:t xml:space="preserve"> </w:t>
+      </w:r>
+      <w:proofErr w:type="spellStart"/>
+      <w:r>
+        <w:rPr>
+          <w:color w:val="FF0000"/>
+          <w:lang w:val="en-US"/>
+        </w:rPr>
+        <w:t>childClass</w:t>
+      </w:r>
+      <w:proofErr w:type="spellEnd"/>
+      <w:r>
+        <w:rPr>
+          <w:color w:val="FF0000"/>
+          <w:lang w:val="en-US"/>
+        </w:rPr>
+        <w:t xml:space="preserve"> CC=new </w:t>
+      </w:r>
+      <w:proofErr w:type="spellStart"/>
+      <w:proofErr w:type="gramStart"/>
+      <w:r>
+        <w:rPr>
+          <w:color w:val="FF0000"/>
+          <w:lang w:val="en-US"/>
+        </w:rPr>
+        <w:t>childClass</w:t>
+      </w:r>
+      <w:proofErr w:type="spellEnd"/>
+      <w:r>
+        <w:rPr>
+          <w:color w:val="FF0000"/>
+          <w:lang w:val="en-US"/>
+        </w:rPr>
+        <w:t>(</w:t>
+      </w:r>
+      <w:proofErr w:type="gramEnd"/>
+      <w:r>
+        <w:rPr>
+          <w:color w:val="FF0000"/>
+          <w:lang w:val="en-US"/>
+        </w:rPr>
+        <w:t xml:space="preserve">20); </w:t>
       </w:r>
     </w:p>
     <w:p>
@@ -1829,45 +2618,77 @@
           <w:lang w:val="en-US"/>
         </w:rPr>
       </w:pPr>
-      <w:r>
-        <w:rPr>
-          <w:lang w:val="en-US"/>
-        </w:rPr>
-        <w:t>Inheritence 3</w:t>
-      </w:r>
-    </w:p>
-    <w:p>
-      <w:pPr>
-        <w:rPr>
-          <w:lang w:val="en-US"/>
-        </w:rPr>
-      </w:pPr>
-    </w:p>
-    <w:p>
-      <w:pPr>
-        <w:rPr>
-          <w:lang w:val="en-US"/>
-        </w:rPr>
-      </w:pPr>
-      <w:r>
-        <w:rPr>
-          <w:lang w:val="en-US"/>
-        </w:rPr>
-        <w:t>Our application mainly deals with this entities</w:t>
-      </w:r>
-    </w:p>
-    <w:p>
-      <w:pPr>
-        <w:rPr>
-          <w:lang w:val="en-US"/>
-        </w:rPr>
-      </w:pPr>
-      <w:r>
-        <w:rPr>
-          <w:lang w:val="en-US"/>
-        </w:rPr>
-        <w:t>ApplicationType         Entite</w:t>
-      </w:r>
+      <w:proofErr w:type="spellStart"/>
+      <w:r>
+        <w:rPr>
+          <w:lang w:val="en-US"/>
+        </w:rPr>
+        <w:t>Inheritence</w:t>
+      </w:r>
+      <w:proofErr w:type="spellEnd"/>
+      <w:r>
+        <w:rPr>
+          <w:lang w:val="en-US"/>
+        </w:rPr>
+        <w:t xml:space="preserve"> 3</w:t>
+      </w:r>
+    </w:p>
+    <w:p>
+      <w:pPr>
+        <w:rPr>
+          <w:lang w:val="en-US"/>
+        </w:rPr>
+      </w:pPr>
+    </w:p>
+    <w:p>
+      <w:pPr>
+        <w:rPr>
+          <w:lang w:val="en-US"/>
+        </w:rPr>
+      </w:pPr>
+      <w:r>
+        <w:rPr>
+          <w:lang w:val="en-US"/>
+        </w:rPr>
+        <w:t xml:space="preserve">Our application mainly deals with </w:t>
+      </w:r>
+      <w:proofErr w:type="gramStart"/>
+      <w:r>
+        <w:rPr>
+          <w:lang w:val="en-US"/>
+        </w:rPr>
+        <w:t>this entities</w:t>
+      </w:r>
+      <w:proofErr w:type="gramEnd"/>
+    </w:p>
+    <w:p>
+      <w:pPr>
+        <w:rPr>
+          <w:lang w:val="en-US"/>
+        </w:rPr>
+      </w:pPr>
+      <w:proofErr w:type="spellStart"/>
+      <w:r>
+        <w:rPr>
+          <w:lang w:val="en-US"/>
+        </w:rPr>
+        <w:t>ApplicationType</w:t>
+      </w:r>
+      <w:proofErr w:type="spellEnd"/>
+      <w:r>
+        <w:rPr>
+          <w:lang w:val="en-US"/>
+        </w:rPr>
+        <w:t xml:space="preserve">         </w:t>
+      </w:r>
+      <w:proofErr w:type="spellStart"/>
+      <w:r>
+        <w:rPr>
+          <w:lang w:val="en-US"/>
+        </w:rPr>
+        <w:t>Entite</w:t>
+      </w:r>
+      <w:proofErr w:type="spellEnd"/>
     </w:p>
     <w:p>
       <w:pPr>
@@ -1901,12 +2722,14 @@
           <w:lang w:val="en-US"/>
         </w:rPr>
       </w:pPr>
+      <w:proofErr w:type="spellStart"/>
       <w:r>
         <w:rPr>
           <w:lang w:val="en-US"/>
         </w:rPr>
         <w:t>Bussinessconcern</w:t>
       </w:r>
+      <w:proofErr w:type="spellEnd"/>
       <w:r>
         <w:rPr>
           <w:lang w:val="en-US"/>
@@ -1952,119 +2775,275 @@
         <w:rPr>
           <w:lang w:val="en-US"/>
         </w:rPr>
-        <w:t>It’s a living or a non living object which is going to be associated with set off attributes</w:t>
-      </w:r>
-    </w:p>
-    <w:p>
-      <w:pPr>
-        <w:rPr>
-          <w:lang w:val="en-US"/>
-        </w:rPr>
-      </w:pPr>
-    </w:p>
-    <w:p>
-      <w:pPr>
-        <w:rPr>
-          <w:lang w:val="en-US"/>
-        </w:rPr>
-      </w:pPr>
+        <w:t xml:space="preserve">It’s a living or a </w:t>
+      </w:r>
+      <w:proofErr w:type="spellStart"/>
+      <w:proofErr w:type="gramStart"/>
+      <w:r>
+        <w:rPr>
+          <w:lang w:val="en-US"/>
+        </w:rPr>
+        <w:t>non living</w:t>
+      </w:r>
+      <w:proofErr w:type="spellEnd"/>
+      <w:proofErr w:type="gramEnd"/>
+      <w:r>
+        <w:rPr>
+          <w:lang w:val="en-US"/>
+        </w:rPr>
+        <w:t xml:space="preserve"> object which is going to be associated with set off attributes</w:t>
+      </w:r>
+    </w:p>
+    <w:p>
+      <w:pPr>
+        <w:rPr>
+          <w:lang w:val="en-US"/>
+        </w:rPr>
+      </w:pPr>
+    </w:p>
+    <w:p>
+      <w:pPr>
+        <w:rPr>
+          <w:lang w:val="en-US"/>
+        </w:rPr>
+      </w:pPr>
+      <w:proofErr w:type="spellStart"/>
       <w:r>
         <w:rPr>
           <w:lang w:val="en-US"/>
         </w:rPr>
         <w:t>Entites</w:t>
       </w:r>
-    </w:p>
-    <w:p>
-      <w:pPr>
-        <w:rPr>
-          <w:lang w:val="en-US"/>
-        </w:rPr>
-      </w:pPr>
-      <w:r>
-        <w:rPr>
-          <w:lang w:val="en-US"/>
-        </w:rPr>
-        <w:t xml:space="preserve">Phone(NonLiving entities) color,campixel,company </w:t>
-      </w:r>
-    </w:p>
-    <w:p>
-      <w:pPr>
-        <w:rPr>
-          <w:lang w:val="en-US"/>
-        </w:rPr>
-      </w:pPr>
-      <w:r>
-        <w:rPr>
-          <w:lang w:val="en-US"/>
-        </w:rPr>
-        <w:t xml:space="preserve">Customer:- name,address,phonenumber </w:t>
-      </w:r>
-    </w:p>
-    <w:p>
-      <w:pPr>
-        <w:rPr>
-          <w:lang w:val="en-US"/>
-        </w:rPr>
-      </w:pPr>
-    </w:p>
-    <w:p>
-      <w:pPr>
-        <w:rPr>
-          <w:lang w:val="en-US"/>
-        </w:rPr>
-      </w:pPr>
-      <w:r>
-        <w:rPr>
-          <w:lang w:val="en-US"/>
-        </w:rPr>
-        <w:t>Entity:- it’s a living or non living object associated with a set of attributes.</w:t>
-      </w:r>
-    </w:p>
-    <w:p>
-      <w:pPr>
-        <w:rPr>
-          <w:lang w:val="en-US"/>
-        </w:rPr>
-      </w:pPr>
-      <w:r>
-        <w:rPr>
-          <w:lang w:val="en-US"/>
-        </w:rPr>
-        <w:t>Step1:-Identify the entities that are associated with the application we are developing</w:t>
-      </w:r>
-    </w:p>
-    <w:p>
-      <w:pPr>
-        <w:rPr>
-          <w:lang w:val="en-US"/>
-        </w:rPr>
-      </w:pPr>
-      <w:r>
-        <w:rPr>
-          <w:lang w:val="en-US"/>
-        </w:rPr>
-        <w:t>Example : School application : Student,TeachingStaff, NonTeaching staff</w:t>
-      </w:r>
-    </w:p>
-    <w:p>
-      <w:pPr>
-        <w:rPr>
-          <w:lang w:val="en-US"/>
-        </w:rPr>
-      </w:pPr>
-    </w:p>
-    <w:p>
-      <w:pPr>
-        <w:rPr>
-          <w:lang w:val="en-US"/>
-        </w:rPr>
-      </w:pPr>
-      <w:r>
-        <w:rPr>
-          <w:lang w:val="en-US"/>
-        </w:rPr>
-        <w:t>Step2 :- identify the attributes of each and every entity.</w:t>
+      <w:proofErr w:type="spellEnd"/>
+    </w:p>
+    <w:p>
+      <w:pPr>
+        <w:rPr>
+          <w:lang w:val="en-US"/>
+        </w:rPr>
+      </w:pPr>
+      <w:proofErr w:type="gramStart"/>
+      <w:r>
+        <w:rPr>
+          <w:lang w:val="en-US"/>
+        </w:rPr>
+        <w:t>Phone(</w:t>
+      </w:r>
+      <w:proofErr w:type="spellStart"/>
+      <w:proofErr w:type="gramEnd"/>
+      <w:r>
+        <w:rPr>
+          <w:lang w:val="en-US"/>
+        </w:rPr>
+        <w:t>NonLiving</w:t>
+      </w:r>
+      <w:proofErr w:type="spellEnd"/>
+      <w:r>
+        <w:rPr>
+          <w:lang w:val="en-US"/>
+        </w:rPr>
+        <w:t xml:space="preserve"> entities) </w:t>
+      </w:r>
+      <w:proofErr w:type="spellStart"/>
+      <w:r>
+        <w:rPr>
+          <w:lang w:val="en-US"/>
+        </w:rPr>
+        <w:t>color,campixel,company</w:t>
+      </w:r>
+      <w:proofErr w:type="spellEnd"/>
+      <w:r>
+        <w:rPr>
+          <w:lang w:val="en-US"/>
+        </w:rPr>
+        <w:t xml:space="preserve"> </w:t>
+      </w:r>
+    </w:p>
+    <w:p>
+      <w:pPr>
+        <w:rPr>
+          <w:lang w:val="en-US"/>
+        </w:rPr>
+      </w:pPr>
+      <w:proofErr w:type="gramStart"/>
+      <w:r>
+        <w:rPr>
+          <w:lang w:val="en-US"/>
+        </w:rPr>
+        <w:t>Customer:-</w:t>
+      </w:r>
+      <w:proofErr w:type="gramEnd"/>
+      <w:r>
+        <w:rPr>
+          <w:lang w:val="en-US"/>
+        </w:rPr>
+        <w:t xml:space="preserve"> </w:t>
+      </w:r>
+      <w:proofErr w:type="spellStart"/>
+      <w:r>
+        <w:rPr>
+          <w:lang w:val="en-US"/>
+        </w:rPr>
+        <w:t>name,address,phonenumber</w:t>
+      </w:r>
+      <w:proofErr w:type="spellEnd"/>
+      <w:r>
+        <w:rPr>
+          <w:lang w:val="en-US"/>
+        </w:rPr>
+        <w:t xml:space="preserve"> </w:t>
+      </w:r>
+    </w:p>
+    <w:p>
+      <w:pPr>
+        <w:rPr>
+          <w:lang w:val="en-US"/>
+        </w:rPr>
+      </w:pPr>
+    </w:p>
+    <w:p>
+      <w:pPr>
+        <w:rPr>
+          <w:lang w:val="en-US"/>
+        </w:rPr>
+      </w:pPr>
+      <w:proofErr w:type="gramStart"/>
+      <w:r>
+        <w:rPr>
+          <w:lang w:val="en-US"/>
+        </w:rPr>
+        <w:t>Entity:-</w:t>
+      </w:r>
+      <w:proofErr w:type="gramEnd"/>
+      <w:r>
+        <w:rPr>
+          <w:lang w:val="en-US"/>
+        </w:rPr>
+        <w:t xml:space="preserve"> it’s a living or </w:t>
+      </w:r>
+      <w:proofErr w:type="spellStart"/>
+      <w:r>
+        <w:rPr>
+          <w:lang w:val="en-US"/>
+        </w:rPr>
+        <w:t>non living</w:t>
+      </w:r>
+      <w:proofErr w:type="spellEnd"/>
+      <w:r>
+        <w:rPr>
+          <w:lang w:val="en-US"/>
+        </w:rPr>
+        <w:t xml:space="preserve"> object associated with a set of attributes.</w:t>
+      </w:r>
+    </w:p>
+    <w:p>
+      <w:pPr>
+        <w:rPr>
+          <w:lang w:val="en-US"/>
+        </w:rPr>
+      </w:pPr>
+      <w:r>
+        <w:rPr>
+          <w:lang w:val="en-US"/>
+        </w:rPr>
+        <w:t>Step</w:t>
+      </w:r>
+      <w:proofErr w:type="gramStart"/>
+      <w:r>
+        <w:rPr>
+          <w:lang w:val="en-US"/>
+        </w:rPr>
+        <w:t>1:-</w:t>
+      </w:r>
+      <w:proofErr w:type="gramEnd"/>
+      <w:r>
+        <w:rPr>
+          <w:lang w:val="en-US"/>
+        </w:rPr>
+        <w:t>Identify the entities that are associated with the application we are developing</w:t>
+      </w:r>
+    </w:p>
+    <w:p>
+      <w:pPr>
+        <w:rPr>
+          <w:lang w:val="en-US"/>
+        </w:rPr>
+      </w:pPr>
+      <w:proofErr w:type="gramStart"/>
+      <w:r>
+        <w:rPr>
+          <w:lang w:val="en-US"/>
+        </w:rPr>
+        <w:t>Example :</w:t>
+      </w:r>
+      <w:proofErr w:type="gramEnd"/>
+      <w:r>
+        <w:rPr>
+          <w:lang w:val="en-US"/>
+        </w:rPr>
+        <w:t xml:space="preserve"> School application : </w:t>
+      </w:r>
+      <w:proofErr w:type="spellStart"/>
+      <w:r>
+        <w:rPr>
+          <w:lang w:val="en-US"/>
+        </w:rPr>
+        <w:t>Student,TeachingStaff</w:t>
+      </w:r>
+      <w:proofErr w:type="spellEnd"/>
+      <w:r>
+        <w:rPr>
+          <w:lang w:val="en-US"/>
+        </w:rPr>
+        <w:t xml:space="preserve">, </w:t>
+      </w:r>
+      <w:proofErr w:type="spellStart"/>
+      <w:r>
+        <w:rPr>
+          <w:lang w:val="en-US"/>
+        </w:rPr>
+        <w:t>NonTeaching</w:t>
+      </w:r>
+      <w:proofErr w:type="spellEnd"/>
+      <w:r>
+        <w:rPr>
+          <w:lang w:val="en-US"/>
+        </w:rPr>
+        <w:t xml:space="preserve"> staff</w:t>
+      </w:r>
+    </w:p>
+    <w:p>
+      <w:pPr>
+        <w:rPr>
+          <w:lang w:val="en-US"/>
+        </w:rPr>
+      </w:pPr>
+    </w:p>
+    <w:p>
+      <w:pPr>
+        <w:rPr>
+          <w:lang w:val="en-US"/>
+        </w:rPr>
+      </w:pPr>
+      <w:r>
+        <w:rPr>
+          <w:lang w:val="en-US"/>
+        </w:rPr>
+        <w:t>Step</w:t>
+      </w:r>
+      <w:proofErr w:type="gramStart"/>
+      <w:r>
+        <w:rPr>
+          <w:lang w:val="en-US"/>
+        </w:rPr>
+        <w:t>2 :</w:t>
+      </w:r>
+      <w:proofErr w:type="gramEnd"/>
+      <w:r>
+        <w:rPr>
+          <w:lang w:val="en-US"/>
+        </w:rPr>
+        <w:t>- identify the attributes of each and every entity.</w:t>
       </w:r>
     </w:p>
     <w:p>
@@ -2196,6 +3175,7 @@
           <w:lang w:val="en-US"/>
         </w:rPr>
       </w:pPr>
+      <w:proofErr w:type="spellStart"/>
       <w:r>
         <w:rPr>
           <w:b/>
@@ -2204,6 +3184,7 @@
         </w:rPr>
         <w:t>TeachingStaff</w:t>
       </w:r>
+      <w:proofErr w:type="spellEnd"/>
     </w:p>
     <w:p>
       <w:pPr>
@@ -2326,6 +3307,7 @@
         <w:lastRenderedPageBreak/>
         <w:t xml:space="preserve">NON </w:t>
       </w:r>
+      <w:proofErr w:type="spellStart"/>
       <w:r>
         <w:rPr>
           <w:b/>
@@ -2334,6 +3316,7 @@
         </w:rPr>
         <w:t>TeachingStaff</w:t>
       </w:r>
+      <w:proofErr w:type="spellEnd"/>
     </w:p>
     <w:p>
       <w:pPr>
@@ -2419,25 +3402,29 @@
           <w:lang w:val="en-US"/>
         </w:rPr>
       </w:pPr>
+      <w:proofErr w:type="spellStart"/>
       <w:r>
         <w:rPr>
           <w:lang w:val="en-US"/>
         </w:rPr>
         <w:t>DName</w:t>
       </w:r>
-    </w:p>
-    <w:p>
-      <w:pPr>
-        <w:rPr>
-          <w:lang w:val="en-US"/>
-        </w:rPr>
-      </w:pPr>
+      <w:proofErr w:type="spellEnd"/>
+    </w:p>
+    <w:p>
+      <w:pPr>
+        <w:rPr>
+          <w:lang w:val="en-US"/>
+        </w:rPr>
+      </w:pPr>
+      <w:proofErr w:type="spellStart"/>
       <w:r>
         <w:rPr>
           <w:lang w:val="en-US"/>
         </w:rPr>
         <w:t>MgrId</w:t>
       </w:r>
+      <w:proofErr w:type="spellEnd"/>
     </w:p>
     <w:p>
       <w:pPr>
@@ -2484,13 +3471,27 @@
         <w:rPr>
           <w:lang w:val="en-US"/>
         </w:rPr>
-        <w:t>(draw back doesn’t support inheritance so need to declare three structure with duplicate properties)</w:t>
-      </w:r>
-      <w:r>
-        <w:rPr>
-          <w:lang w:val="en-US"/>
-        </w:rPr>
-        <w:t>are used to represent the entities.</w:t>
+        <w:t xml:space="preserve">(draw back doesn’t support inheritance so need to declare three structure with duplicate </w:t>
+      </w:r>
+      <w:proofErr w:type="gramStart"/>
+      <w:r>
+        <w:rPr>
+          <w:lang w:val="en-US"/>
+        </w:rPr>
+        <w:t>properties)</w:t>
+      </w:r>
+      <w:r>
+        <w:rPr>
+          <w:lang w:val="en-US"/>
+        </w:rPr>
+        <w:t>are</w:t>
+      </w:r>
+      <w:proofErr w:type="gramEnd"/>
+      <w:r>
+        <w:rPr>
+          <w:lang w:val="en-US"/>
+        </w:rPr>
+        <w:t xml:space="preserve"> used to represent the entities.</w:t>
       </w:r>
     </w:p>
     <w:p>
@@ -2531,30 +3532,59 @@
         <w:rPr>
           <w:lang w:val="en-US"/>
         </w:rPr>
-        <w:t>Step3 : Identify the common attributes of each entity and put them in a hierarchical order.</w:t>
-      </w:r>
-    </w:p>
-    <w:p>
-      <w:pPr>
-        <w:rPr>
-          <w:lang w:val="en-US"/>
-        </w:rPr>
-      </w:pPr>
-      <w:r>
-        <w:rPr>
-          <w:lang w:val="en-US"/>
-        </w:rPr>
-        <w:t>(just identify the common properties and put into parent class)</w:t>
-      </w:r>
-    </w:p>
-    <w:p>
-      <w:pPr>
-        <w:rPr>
-          <w:b/>
-          <w:bCs/>
-          <w:lang w:val="en-US"/>
-        </w:rPr>
-      </w:pPr>
+        <w:t>Step</w:t>
+      </w:r>
+      <w:proofErr w:type="gramStart"/>
+      <w:r>
+        <w:rPr>
+          <w:lang w:val="en-US"/>
+        </w:rPr>
+        <w:t>3 :</w:t>
+      </w:r>
+      <w:proofErr w:type="gramEnd"/>
+      <w:r>
+        <w:rPr>
+          <w:lang w:val="en-US"/>
+        </w:rPr>
+        <w:t xml:space="preserve"> Identify the common attributes of each entity and put them in a hierarchical order.</w:t>
+      </w:r>
+    </w:p>
+    <w:p>
+      <w:pPr>
+        <w:rPr>
+          <w:lang w:val="en-US"/>
+        </w:rPr>
+      </w:pPr>
+      <w:r>
+        <w:rPr>
+          <w:lang w:val="en-US"/>
+        </w:rPr>
+        <w:t>(</w:t>
+      </w:r>
+      <w:proofErr w:type="gramStart"/>
+      <w:r>
+        <w:rPr>
+          <w:lang w:val="en-US"/>
+        </w:rPr>
+        <w:t>just</w:t>
+      </w:r>
+      <w:proofErr w:type="gramEnd"/>
+      <w:r>
+        <w:rPr>
+          <w:lang w:val="en-US"/>
+        </w:rPr>
+        <w:t xml:space="preserve"> identify the common properties and put into parent class)</w:t>
+      </w:r>
+    </w:p>
+    <w:p>
+      <w:pPr>
+        <w:rPr>
+          <w:b/>
+          <w:bCs/>
+          <w:lang w:val="en-US"/>
+        </w:rPr>
+      </w:pPr>
+      <w:proofErr w:type="gramStart"/>
       <w:r>
         <w:rPr>
           <w:b/>
@@ -2569,7 +3599,16 @@
           <w:bCs/>
           <w:lang w:val="en-US"/>
         </w:rPr>
-        <w:t>(identifying the common attributes and put them in hierarchical order)</w:t>
+        <w:t>(</w:t>
+      </w:r>
+      <w:proofErr w:type="gramEnd"/>
+      <w:r>
+        <w:rPr>
+          <w:b/>
+          <w:bCs/>
+          <w:lang w:val="en-US"/>
+        </w:rPr>
+        <w:t>identifying the common attributes and put them in hierarchical order)</w:t>
       </w:r>
     </w:p>
     <w:p>
@@ -2590,6 +3629,7 @@
         </w:rPr>
         <w:t xml:space="preserve"> </w:t>
       </w:r>
+      <w:proofErr w:type="gramStart"/>
       <w:r>
         <w:rPr>
           <w:b/>
@@ -2604,6 +3644,7 @@
         </w:rPr>
         <w:t>{</w:t>
       </w:r>
+      <w:proofErr w:type="gramEnd"/>
     </w:p>
     <w:p>
       <w:pPr>
@@ -2628,7 +3669,29 @@
         <w:rPr>
           <w:lang w:val="en-US"/>
         </w:rPr>
-        <w:t>String name,address,phone;}</w:t>
+        <w:t xml:space="preserve">String </w:t>
+      </w:r>
+      <w:proofErr w:type="spellStart"/>
+      <w:proofErr w:type="gramStart"/>
+      <w:r>
+        <w:rPr>
+          <w:lang w:val="en-US"/>
+        </w:rPr>
+        <w:t>name,address</w:t>
+      </w:r>
+      <w:proofErr w:type="gramEnd"/>
+      <w:r>
+        <w:rPr>
+          <w:lang w:val="en-US"/>
+        </w:rPr>
+        <w:t>,phone</w:t>
+      </w:r>
+      <w:proofErr w:type="spellEnd"/>
+      <w:r>
+        <w:rPr>
+          <w:lang w:val="en-US"/>
+        </w:rPr>
+        <w:t>;}</w:t>
       </w:r>
     </w:p>
     <w:p>
@@ -2656,6 +3719,8 @@
         </w:rPr>
         <w:t xml:space="preserve">Public class </w:t>
       </w:r>
+      <w:proofErr w:type="spellStart"/>
+      <w:proofErr w:type="gramStart"/>
       <w:r>
         <w:rPr>
           <w:b/>
@@ -2679,6 +3744,8 @@
         </w:rPr>
         <w:t>Person</w:t>
       </w:r>
+      <w:proofErr w:type="spellEnd"/>
+      <w:proofErr w:type="gramEnd"/>
       <w:r>
         <w:rPr>
           <w:lang w:val="en-US"/>
@@ -2696,44 +3763,18 @@
         <w:rPr>
           <w:lang w:val="en-US"/>
         </w:rPr>
-        <w:t>Class</w:t>
-      </w:r>
-      <w:r>
-        <w:rPr>
-          <w:lang w:val="en-US"/>
-        </w:rPr>
-        <w:t xml:space="preserve">, </w:t>
-      </w:r>
-      <w:r>
-        <w:rPr>
-          <w:lang w:val="en-US"/>
-        </w:rPr>
-        <w:t>Marks</w:t>
-      </w:r>
-      <w:r>
-        <w:rPr>
-          <w:lang w:val="en-US"/>
-        </w:rPr>
-        <w:t xml:space="preserve">, </w:t>
-      </w:r>
-      <w:r>
-        <w:rPr>
-          <w:lang w:val="en-US"/>
-        </w:rPr>
-        <w:t>Grade</w:t>
-      </w:r>
-      <w:r>
-        <w:rPr>
-          <w:lang w:val="en-US"/>
-        </w:rPr>
-        <w:t>,</w:t>
-      </w:r>
-      <w:r>
-        <w:rPr>
-          <w:lang w:val="en-US"/>
-        </w:rPr>
-        <w:t>Fees</w:t>
-      </w:r>
+        <w:t xml:space="preserve">Class, Marks, </w:t>
+      </w:r>
+      <w:proofErr w:type="spellStart"/>
+      <w:proofErr w:type="gramStart"/>
+      <w:r>
+        <w:rPr>
+          <w:lang w:val="en-US"/>
+        </w:rPr>
+        <w:t>Grade,Fees</w:t>
+      </w:r>
+      <w:proofErr w:type="spellEnd"/>
+      <w:proofErr w:type="gramEnd"/>
       <w:r>
         <w:rPr>
           <w:lang w:val="en-US"/>
@@ -2766,6 +3807,8 @@
         </w:rPr>
         <w:t xml:space="preserve">Public class </w:t>
       </w:r>
+      <w:proofErr w:type="spellStart"/>
+      <w:proofErr w:type="gramStart"/>
       <w:r>
         <w:rPr>
           <w:b/>
@@ -2797,6 +3840,8 @@
         </w:rPr>
         <w:t>person</w:t>
       </w:r>
+      <w:proofErr w:type="spellEnd"/>
+      <w:proofErr w:type="gramEnd"/>
       <w:r>
         <w:rPr>
           <w:lang w:val="en-US"/>
@@ -2810,11 +3855,19 @@
           <w:lang w:val="en-US"/>
         </w:rPr>
       </w:pPr>
-      <w:r>
-        <w:rPr>
-          <w:lang w:val="en-US"/>
-        </w:rPr>
-        <w:t>Designation , salary</w:t>
+      <w:proofErr w:type="gramStart"/>
+      <w:r>
+        <w:rPr>
+          <w:lang w:val="en-US"/>
+        </w:rPr>
+        <w:t>Designation ,</w:t>
+      </w:r>
+      <w:proofErr w:type="gramEnd"/>
+      <w:r>
+        <w:rPr>
+          <w:lang w:val="en-US"/>
+        </w:rPr>
+        <w:t xml:space="preserve"> salary</w:t>
       </w:r>
       <w:r>
         <w:rPr>
@@ -2854,6 +3907,8 @@
         </w:rPr>
         <w:t xml:space="preserve">Public class </w:t>
       </w:r>
+      <w:proofErr w:type="spellStart"/>
+      <w:proofErr w:type="gramStart"/>
       <w:r>
         <w:rPr>
           <w:b/>
@@ -2886,6 +3941,8 @@
         </w:rPr>
         <w:t>taff</w:t>
       </w:r>
+      <w:proofErr w:type="spellEnd"/>
+      <w:proofErr w:type="gramEnd"/>
       <w:r>
         <w:rPr>
           <w:lang w:val="en-US"/>
@@ -2899,6 +3956,8 @@
           <w:lang w:val="en-US"/>
         </w:rPr>
       </w:pPr>
+      <w:proofErr w:type="spellStart"/>
+      <w:proofErr w:type="gramStart"/>
       <w:r>
         <w:rPr>
           <w:lang w:val="en-US"/>
@@ -2909,7 +3968,15 @@
         <w:rPr>
           <w:lang w:val="en-US"/>
         </w:rPr>
-        <w:t>Subject}</w:t>
+        <w:t>Subject</w:t>
+      </w:r>
+      <w:proofErr w:type="spellEnd"/>
+      <w:proofErr w:type="gramEnd"/>
+      <w:r>
+        <w:rPr>
+          <w:lang w:val="en-US"/>
+        </w:rPr>
+        <w:t>}</w:t>
       </w:r>
     </w:p>
     <w:p>
@@ -2937,6 +4004,8 @@
         </w:rPr>
         <w:t xml:space="preserve">Public class </w:t>
       </w:r>
+      <w:proofErr w:type="spellStart"/>
+      <w:proofErr w:type="gramStart"/>
       <w:r>
         <w:rPr>
           <w:b/>
@@ -2959,6 +4028,8 @@
         </w:rPr>
         <w:t>Staff</w:t>
       </w:r>
+      <w:proofErr w:type="spellEnd"/>
+      <w:proofErr w:type="gramEnd"/>
       <w:r>
         <w:rPr>
           <w:lang w:val="en-US"/>
@@ -2972,12 +4043,22 @@
           <w:lang w:val="en-US"/>
         </w:rPr>
       </w:pPr>
+      <w:proofErr w:type="spellStart"/>
+      <w:proofErr w:type="gramStart"/>
       <w:r>
         <w:rPr>
           <w:lang w:val="en-US"/>
         </w:rPr>
         <w:lastRenderedPageBreak/>
-        <w:t>MGRID,Dname}</w:t>
+        <w:t>MGRID,Dname</w:t>
+      </w:r>
+      <w:proofErr w:type="spellEnd"/>
+      <w:proofErr w:type="gramEnd"/>
+      <w:r>
+        <w:rPr>
+          <w:lang w:val="en-US"/>
+        </w:rPr>
+        <w:t>}</w:t>
       </w:r>
     </w:p>
     <w:p>
@@ -3025,6 +4106,96 @@
                     <a:xfrm>
                       <a:off x="0" y="0"/>
                       <a:ext cx="5727700" cy="1847850"/>
+                    </a:xfrm>
+                    <a:prstGeom prst="rect">
+                      <a:avLst/>
+                    </a:prstGeom>
+                    <a:noFill/>
+                    <a:ln>
+                      <a:noFill/>
+                    </a:ln>
+                  </pic:spPr>
+                </pic:pic>
+              </a:graphicData>
+            </a:graphic>
+          </wp:inline>
+        </w:drawing>
+      </w:r>
+    </w:p>
+    <w:p>
+      <w:pPr>
+        <w:rPr>
+          <w:lang w:val="en-US"/>
+        </w:rPr>
+      </w:pPr>
+    </w:p>
+    <w:p>
+      <w:pPr>
+        <w:pStyle w:val="Heading1"/>
+        <w:rPr>
+          <w:lang w:val="en-US"/>
+        </w:rPr>
+      </w:pPr>
+      <w:r>
+        <w:rPr>
+          <w:lang w:val="en-US"/>
+        </w:rPr>
+        <w:t xml:space="preserve">Method </w:t>
+      </w:r>
+      <w:proofErr w:type="gramStart"/>
+      <w:r>
+        <w:rPr>
+          <w:lang w:val="en-US"/>
+        </w:rPr>
+        <w:t>Hiding:-</w:t>
+      </w:r>
+      <w:proofErr w:type="gramEnd"/>
+    </w:p>
+    <w:p>
+      <w:pPr>
+        <w:rPr>
+          <w:lang w:val="en-US"/>
+        </w:rPr>
+      </w:pPr>
+      <w:r>
+        <w:rPr>
+          <w:noProof/>
+          <w:lang w:val="en-US"/>
+        </w:rPr>
+        <w:drawing>
+          <wp:inline distT="0" distB="0" distL="0" distR="0" wp14:anchorId="19AB91D4" wp14:editId="26869AB8">
+            <wp:extent cx="5721350" cy="2946400"/>
+            <wp:effectExtent l="0" t="0" r="0" b="6350"/>
+            <wp:docPr id="4" name="Picture 4"/>
+            <wp:cNvGraphicFramePr>
+              <a:graphicFrameLocks xmlns:a="http://schemas.openxmlformats.org/drawingml/2006/main" noChangeAspect="1"/>
+            </wp:cNvGraphicFramePr>
+            <a:graphic xmlns:a="http://schemas.openxmlformats.org/drawingml/2006/main">
+              <a:graphicData uri="http://schemas.openxmlformats.org/drawingml/2006/picture">
+                <pic:pic xmlns:pic="http://schemas.openxmlformats.org/drawingml/2006/picture">
+                  <pic:nvPicPr>
+                    <pic:cNvPr id="0" name="Picture 1"/>
+                    <pic:cNvPicPr>
+                      <a:picLocks noChangeAspect="1" noChangeArrowheads="1"/>
+                    </pic:cNvPicPr>
+                  </pic:nvPicPr>
+                  <pic:blipFill>
+                    <a:blip r:embed="rId8">
+                      <a:extLst>
+                        <a:ext uri="{28A0092B-C50C-407E-A947-70E740481C1C}">
+                          <a14:useLocalDpi xmlns:a14="http://schemas.microsoft.com/office/drawing/2010/main" val="0"/>
+                        </a:ext>
+                      </a:extLst>
+                    </a:blip>
+                    <a:srcRect/>
+                    <a:stretch>
+                      <a:fillRect/>
+                    </a:stretch>
+                  </pic:blipFill>
+                  <pic:spPr bwMode="auto">
+                    <a:xfrm>
+                      <a:off x="0" y="0"/>
+                      <a:ext cx="5721350" cy="2946400"/>
                     </a:xfrm>
                     <a:prstGeom prst="rect">
                       <a:avLst/>

</xml_diff>